<commit_message>
Comienzo de supuestos y ejemplos de supuestos.
</commit_message>
<xml_diff>
--- a/A.docx
+++ b/A.docx
@@ -149,7 +149,19 @@
         <w:rPr>
           <w:rFonts w:ascii="SF Pro Display" w:hAnsi="SF Pro Display"/>
         </w:rPr>
-        <w:t>Fecha: 05/01/2025</w:t>
+        <w:t>Fecha</w:t>
+      </w:r>
+      <w:r>
+        <w:rPr>
+          <w:rFonts w:ascii="SF Pro Display" w:hAnsi="SF Pro Display"/>
+        </w:rPr>
+        <w:t xml:space="preserve"> de entrega</w:t>
+      </w:r>
+      <w:r>
+        <w:rPr>
+          <w:rFonts w:ascii="SF Pro Display" w:hAnsi="SF Pro Display"/>
+        </w:rPr>
+        <w:t>: 05/01/2025</w:t>
       </w:r>
     </w:p>
     <w:p>
@@ -164,7 +176,37 @@
         <w:rPr>
           <w:rFonts w:ascii="SF Pro Display" w:hAnsi="SF Pro Display"/>
         </w:rPr>
-        <w:t>165075, Nicolas Chareca</w:t>
+        <w:t>Nicol</w:t>
+      </w:r>
+      <w:r>
+        <w:rPr>
+          <w:rFonts w:ascii="SF Pro Display" w:hAnsi="SF Pro Display"/>
+        </w:rPr>
+        <w:t>á</w:t>
+      </w:r>
+      <w:r>
+        <w:rPr>
+          <w:rFonts w:ascii="SF Pro Display" w:hAnsi="SF Pro Display"/>
+        </w:rPr>
+        <w:t>s Chareca</w:t>
+      </w:r>
+      <w:r>
+        <w:rPr>
+          <w:rFonts w:ascii="SF Pro Display" w:hAnsi="SF Pro Display"/>
+        </w:rPr>
+        <w:t xml:space="preserve"> </w:t>
+      </w:r>
+      <w:r>
+        <w:rPr>
+          <w:rFonts w:ascii="SF Pro Display" w:hAnsi="SF Pro Display"/>
+        </w:rPr>
+        <w:t xml:space="preserve">NIA: </w:t>
+      </w:r>
+      <w:r>
+        <w:rPr>
+          <w:rFonts w:ascii="SF Pro Display" w:hAnsi="SF Pro Display"/>
+        </w:rPr>
+        <w:t>165075</w:t>
       </w:r>
     </w:p>
     <w:p>
@@ -179,7 +221,19 @@
         <w:rPr>
           <w:rFonts w:ascii="SF Pro Display" w:hAnsi="SF Pro Display"/>
         </w:rPr>
-        <w:t>161764, Juan Felipe Pulgarín Lopez</w:t>
+        <w:t>Juan Felipe Pulgarín Lopez</w:t>
+      </w:r>
+      <w:r>
+        <w:rPr>
+          <w:rFonts w:ascii="SF Pro Display" w:hAnsi="SF Pro Display"/>
+        </w:rPr>
+        <w:t xml:space="preserve"> NIA: </w:t>
+      </w:r>
+      <w:r>
+        <w:rPr>
+          <w:rFonts w:ascii="SF Pro Display" w:hAnsi="SF Pro Display"/>
+        </w:rPr>
+        <w:t>161764</w:t>
       </w:r>
     </w:p>
     <w:p>
@@ -205,9 +259,1906 @@
         <w:t>Apartado A</w:t>
       </w:r>
     </w:p>
+    <w:p>
+      <w:r>
+        <w:t xml:space="preserve">Se desea diseñar una base de datos para </w:t>
+      </w:r>
+      <w:r>
+        <w:t xml:space="preserve">la </w:t>
+      </w:r>
+      <w:r>
+        <w:t>clínica veterinaria especializada en mascotas</w:t>
+      </w:r>
+      <w:r>
+        <w:t xml:space="preserve"> </w:t>
+      </w:r>
+      <w:r>
+        <w:rPr>
+          <w:i/>
+          <w:iCs/>
+        </w:rPr>
+        <w:t>“GoPet”</w:t>
+      </w:r>
+      <w:r>
+        <w:t>.</w:t>
+      </w:r>
+      <w:r>
+        <w:t xml:space="preserve"> La finalidad de esta base de datos es centralizar la información y facilitar la consulta y explotación de la misma, ya que hasta la actualidad utilizan varias hojas Excel para almacenar su información.</w:t>
+      </w:r>
+    </w:p>
+    <w:p>
+      <w:r>
+        <w:t>La clínica trata perros, gatos, conejos y tortugas</w:t>
+      </w:r>
+      <w:r>
+        <w:t>, y realizan dos tipos de consultas:</w:t>
+      </w:r>
+    </w:p>
+    <w:p>
+      <w:pPr>
+        <w:pStyle w:val="ListParagraph"/>
+        <w:numPr>
+          <w:ilvl w:val="0"/>
+          <w:numId w:val="4"/>
+        </w:numPr>
+        <w:rPr>
+          <w:b/>
+          <w:bCs/>
+        </w:rPr>
+      </w:pPr>
+      <w:r>
+        <w:t>Consultas rutinarias, que pueden ser vacunaciones, desparasitaciones, castraciones y chequeos generales.</w:t>
+      </w:r>
+    </w:p>
+    <w:p>
+      <w:pPr>
+        <w:pStyle w:val="ListParagraph"/>
+        <w:numPr>
+          <w:ilvl w:val="0"/>
+          <w:numId w:val="4"/>
+        </w:numPr>
+        <w:rPr>
+          <w:b/>
+          <w:bCs/>
+        </w:rPr>
+      </w:pPr>
+      <w:r>
+        <w:t>Consultas de urgencia, que pueden ser envenenamientos, accidentes o enfermedades críticas.</w:t>
+      </w:r>
+    </w:p>
+    <w:p>
+      <w:r>
+        <w:t>En las consultas rutinarias se almacenan, la fecha de próximo diagnóstico recomendada, y en caso de ser vacunaciones, el/los tipos de vacunas aplicadas.</w:t>
+      </w:r>
+    </w:p>
+    <w:p>
+      <w:r>
+        <w:t>En las consultas de urgencia se almacena una breve descripción del motivo y el estado actual (“ingresado”, “en tratamiento”, “en cirugía”, “estado crítico”, “fallecido” y “dado de alta”).</w:t>
+      </w:r>
+    </w:p>
+    <w:p>
+      <w:r>
+        <w:t xml:space="preserve">De ambas consultas se debe almacenar también la fecha </w:t>
+      </w:r>
+      <w:r>
+        <w:t>en la que ingresa el paciente y la sala a la que es asignado, así como el veterinario/cirujano que lo está tratando.</w:t>
+      </w:r>
+    </w:p>
+    <w:p>
+      <w:r>
+        <w:t>En la veterinaria puede haber varias salas, que pueden ser de cirugía o salas de tratamiento.</w:t>
+      </w:r>
+    </w:p>
+    <w:p>
+      <w:r>
+        <w:t>Las salas de cirugía son operadas por uno o más cirujanos, así como también puede temporalmente ser operada por un veterinario, en caso de no ser una operación muy grave, ya que los veterinarios también están capacitados para realizar operaciones leves.</w:t>
+      </w:r>
+    </w:p>
+    <w:p>
+      <w:r>
+        <w:t>Las salas de tratamiento tienen asignado un veterinario, y un veterinario puede tratar una única sala de tratamiento.</w:t>
+      </w:r>
+    </w:p>
+    <w:p>
+      <w:pPr>
+        <w:rPr>
+          <w:b/>
+          <w:bCs/>
+        </w:rPr>
+      </w:pPr>
+      <w:r>
+        <w:t xml:space="preserve">Las salas </w:t>
+      </w:r>
+      <w:r>
+        <w:rPr>
+          <w:b/>
+          <w:bCs/>
+        </w:rPr>
+        <w:br w:type="page"/>
+      </w:r>
+    </w:p>
+    <w:p>
+      <w:r>
+        <w:rPr>
+          <w:b/>
+          <w:bCs/>
+        </w:rPr>
+        <w:lastRenderedPageBreak/>
+        <w:t>Se desea diseñar una Base de Datos para la clínica veterinaria PetCare Global</w:t>
+      </w:r>
+      <w:r>
+        <w:t xml:space="preserve">, especializada en </w:t>
+      </w:r>
+      <w:r>
+        <w:rPr>
+          <w:b/>
+          <w:bCs/>
+        </w:rPr>
+        <w:t>mascotas domésticas</w:t>
+      </w:r>
+      <w:r>
+        <w:t xml:space="preserve"> (perros, gatos y conejos). La finalidad principal es centralizar toda la información referente al cuidado de los animales, sus historiales clínicos y la gestión de servicios médicos.</w:t>
+      </w:r>
+    </w:p>
+    <w:p>
+      <w:r>
+        <w:t xml:space="preserve">La clínica cuenta con </w:t>
+      </w:r>
+      <w:r>
+        <w:rPr>
+          <w:b/>
+          <w:bCs/>
+        </w:rPr>
+        <w:t>diversas áreas de atención</w:t>
+      </w:r>
+      <w:r>
+        <w:t xml:space="preserve"> en una misma ubicación, pero cada área se identifica mediante un </w:t>
+      </w:r>
+      <w:r>
+        <w:rPr>
+          <w:b/>
+          <w:bCs/>
+        </w:rPr>
+        <w:t>código único</w:t>
+      </w:r>
+      <w:r>
+        <w:t xml:space="preserve"> (ej. sala 01, sala 02, laboratorio 01) y recibe un </w:t>
+      </w:r>
+      <w:r>
+        <w:rPr>
+          <w:b/>
+          <w:bCs/>
+        </w:rPr>
+        <w:t>nombre descriptivo</w:t>
+      </w:r>
+      <w:r>
+        <w:t xml:space="preserve"> (por ejemplo, "Sala de Rayos X", “Laboratorio de Análisis”). Además, se conoce la </w:t>
+      </w:r>
+      <w:r>
+        <w:rPr>
+          <w:b/>
+          <w:bCs/>
+        </w:rPr>
+        <w:t>capacidad máxima</w:t>
+      </w:r>
+      <w:r>
+        <w:t xml:space="preserve"> de cada área en términos de cuántos animales se pueden atender simultáneamente.</w:t>
+      </w:r>
+    </w:p>
+    <w:p>
+      <w:r>
+        <w:t xml:space="preserve">Existen </w:t>
+      </w:r>
+      <w:r>
+        <w:rPr>
+          <w:b/>
+          <w:bCs/>
+        </w:rPr>
+        <w:t>dos tipos de consultas</w:t>
+      </w:r>
+      <w:r>
+        <w:t xml:space="preserve"> principales que la clínica brinda:</w:t>
+      </w:r>
+    </w:p>
+    <w:p>
+      <w:pPr>
+        <w:numPr>
+          <w:ilvl w:val="0"/>
+          <w:numId w:val="1"/>
+        </w:numPr>
+      </w:pPr>
+      <w:r>
+        <w:rPr>
+          <w:b/>
+          <w:bCs/>
+        </w:rPr>
+        <w:t>Consultas de rutina</w:t>
+      </w:r>
+      <w:r>
+        <w:t xml:space="preserve"> (vacunaciones, chequeos generales y desparasitaciones).</w:t>
+      </w:r>
+    </w:p>
+    <w:p>
+      <w:pPr>
+        <w:numPr>
+          <w:ilvl w:val="0"/>
+          <w:numId w:val="1"/>
+        </w:numPr>
+      </w:pPr>
+      <w:r>
+        <w:rPr>
+          <w:b/>
+          <w:bCs/>
+        </w:rPr>
+        <w:t>Consultas de urgencia</w:t>
+      </w:r>
+      <w:r>
+        <w:t xml:space="preserve"> (atención inmediata por accidentes, envenenamientos o enfermedades críticas).</w:t>
+      </w:r>
+    </w:p>
+    <w:p>
+      <w:r>
+        <w:t xml:space="preserve">En las </w:t>
+      </w:r>
+      <w:r>
+        <w:rPr>
+          <w:b/>
+          <w:bCs/>
+        </w:rPr>
+        <w:t>consultas de rutina</w:t>
+      </w:r>
+      <w:r>
+        <w:t xml:space="preserve">, se debe conocer el </w:t>
+      </w:r>
+      <w:r>
+        <w:rPr>
+          <w:b/>
+          <w:bCs/>
+        </w:rPr>
+        <w:t>tipo de vacuna o medicina aplicada</w:t>
+      </w:r>
+      <w:r>
+        <w:t xml:space="preserve"> y la </w:t>
+      </w:r>
+      <w:r>
+        <w:rPr>
+          <w:b/>
+          <w:bCs/>
+        </w:rPr>
+        <w:t>próxima fecha recomendada</w:t>
+      </w:r>
+      <w:r>
+        <w:t xml:space="preserve"> para un nuevo control. En el caso de las </w:t>
+      </w:r>
+      <w:r>
+        <w:rPr>
+          <w:b/>
+          <w:bCs/>
+        </w:rPr>
+        <w:t>consultas de urgencia</w:t>
+      </w:r>
+      <w:r>
+        <w:t xml:space="preserve">, se registra el </w:t>
+      </w:r>
+      <w:r>
+        <w:rPr>
+          <w:b/>
+          <w:bCs/>
+        </w:rPr>
+        <w:t>diagnóstico de emergencia</w:t>
+      </w:r>
+      <w:r>
+        <w:t xml:space="preserve">, el </w:t>
+      </w:r>
+      <w:r>
+        <w:rPr>
+          <w:b/>
+          <w:bCs/>
+        </w:rPr>
+        <w:t>tratamiento administrado</w:t>
+      </w:r>
+      <w:r>
+        <w:t xml:space="preserve"> y si fue necesario derivar al animal a </w:t>
+      </w:r>
+      <w:r>
+        <w:rPr>
+          <w:b/>
+          <w:bCs/>
+        </w:rPr>
+        <w:t>hospitalización interna</w:t>
+      </w:r>
+      <w:r>
+        <w:t xml:space="preserve"> dentro de la clínica (conociendo el tiempo estimado de hospitalización en días).</w:t>
+      </w:r>
+    </w:p>
+    <w:p>
+      <w:r>
+        <w:t xml:space="preserve">De la </w:t>
+      </w:r>
+      <w:r>
+        <w:rPr>
+          <w:b/>
+          <w:bCs/>
+        </w:rPr>
+        <w:t>hospitalización</w:t>
+      </w:r>
+      <w:r>
+        <w:t xml:space="preserve"> se debe registrar la </w:t>
+      </w:r>
+      <w:r>
+        <w:rPr>
+          <w:b/>
+          <w:bCs/>
+        </w:rPr>
+        <w:t>fecha de ingreso</w:t>
+      </w:r>
+      <w:r>
+        <w:t xml:space="preserve">, la </w:t>
+      </w:r>
+      <w:r>
+        <w:rPr>
+          <w:b/>
+          <w:bCs/>
+        </w:rPr>
+        <w:t>fecha de alta</w:t>
+      </w:r>
+      <w:r>
+        <w:t xml:space="preserve"> y la </w:t>
+      </w:r>
+      <w:r>
+        <w:rPr>
+          <w:b/>
+          <w:bCs/>
+        </w:rPr>
+        <w:t>sala específica</w:t>
+      </w:r>
+      <w:r>
+        <w:t xml:space="preserve"> en la que se aloja la mascota. La clínica mantiene un </w:t>
+      </w:r>
+      <w:r>
+        <w:rPr>
+          <w:b/>
+          <w:bCs/>
+        </w:rPr>
+        <w:t>inventario de medicamentos</w:t>
+      </w:r>
+      <w:r>
+        <w:t xml:space="preserve"> que se utilizan tanto en consultas de rutina como en urgencias; cada medicamento posee un </w:t>
+      </w:r>
+      <w:r>
+        <w:rPr>
+          <w:b/>
+          <w:bCs/>
+        </w:rPr>
+        <w:t>código</w:t>
+      </w:r>
+      <w:r>
+        <w:t xml:space="preserve"> (alfanumérico), un </w:t>
+      </w:r>
+      <w:r>
+        <w:rPr>
+          <w:b/>
+          <w:bCs/>
+        </w:rPr>
+        <w:t>nombre</w:t>
+      </w:r>
+      <w:r>
+        <w:t xml:space="preserve">, el </w:t>
+      </w:r>
+      <w:r>
+        <w:rPr>
+          <w:b/>
+          <w:bCs/>
+        </w:rPr>
+        <w:t>stock disponible</w:t>
+      </w:r>
+      <w:r>
+        <w:t xml:space="preserve"> y la </w:t>
+      </w:r>
+      <w:r>
+        <w:rPr>
+          <w:b/>
+          <w:bCs/>
+        </w:rPr>
+        <w:t>fecha de caducidad</w:t>
+      </w:r>
+      <w:r>
+        <w:t>.</w:t>
+      </w:r>
+    </w:p>
+    <w:p>
+      <w:r>
+        <w:t xml:space="preserve">La </w:t>
+      </w:r>
+      <w:r>
+        <w:rPr>
+          <w:b/>
+          <w:bCs/>
+        </w:rPr>
+        <w:t>clínica cuenta con un equipo de veterinarios</w:t>
+      </w:r>
+      <w:r>
+        <w:t xml:space="preserve"> que pueden atender varios tipos de consultas. Se necesita conocer, de cada veterinario, su </w:t>
+      </w:r>
+      <w:r>
+        <w:rPr>
+          <w:b/>
+          <w:bCs/>
+        </w:rPr>
+        <w:t>número de colegiado</w:t>
+      </w:r>
+      <w:r>
+        <w:t xml:space="preserve">, su </w:t>
+      </w:r>
+      <w:r>
+        <w:rPr>
+          <w:b/>
+          <w:bCs/>
+        </w:rPr>
+        <w:t>especialidad</w:t>
+      </w:r>
+      <w:r>
+        <w:t xml:space="preserve"> (por ejemplo, cardiología, dermatología, medicina general, etc.) y los </w:t>
+      </w:r>
+      <w:r>
+        <w:rPr>
+          <w:b/>
+          <w:bCs/>
+        </w:rPr>
+        <w:t>años de experiencia</w:t>
+      </w:r>
+      <w:r>
+        <w:t>. Un veterinario puede encargarse de la hospitalización de varios animales, y cada animal puede ser atendido por diferentes veterinarios a lo largo de sus visitas.</w:t>
+      </w:r>
+    </w:p>
+    <w:p>
+      <w:r>
+        <w:t xml:space="preserve">Las </w:t>
+      </w:r>
+      <w:r>
+        <w:rPr>
+          <w:b/>
+          <w:bCs/>
+        </w:rPr>
+        <w:t>mascotas</w:t>
+      </w:r>
+      <w:r>
+        <w:t xml:space="preserve"> llegan a la clínica acompañadas de sus </w:t>
+      </w:r>
+      <w:r>
+        <w:rPr>
+          <w:b/>
+          <w:bCs/>
+        </w:rPr>
+        <w:t>propietarios</w:t>
+      </w:r>
+      <w:r>
+        <w:t xml:space="preserve">. Cada propietario tiene un </w:t>
+      </w:r>
+      <w:r>
+        <w:rPr>
+          <w:b/>
+          <w:bCs/>
+        </w:rPr>
+        <w:t>número de identificación</w:t>
+      </w:r>
+      <w:r>
+        <w:t xml:space="preserve"> en la base de datos, su </w:t>
+      </w:r>
+      <w:r>
+        <w:rPr>
+          <w:b/>
+          <w:bCs/>
+        </w:rPr>
+        <w:t>nombre completo</w:t>
+      </w:r>
+      <w:r>
+        <w:t xml:space="preserve">, su </w:t>
+      </w:r>
+      <w:r>
+        <w:rPr>
+          <w:b/>
+          <w:bCs/>
+        </w:rPr>
+        <w:t>dirección</w:t>
+      </w:r>
+      <w:r>
+        <w:t xml:space="preserve">, su </w:t>
+      </w:r>
+      <w:r>
+        <w:rPr>
+          <w:b/>
+          <w:bCs/>
+        </w:rPr>
+        <w:t>teléfono</w:t>
+      </w:r>
+      <w:r>
+        <w:t xml:space="preserve"> y su </w:t>
+      </w:r>
+      <w:r>
+        <w:rPr>
+          <w:b/>
+          <w:bCs/>
+        </w:rPr>
+        <w:t>correo electrónico</w:t>
+      </w:r>
+      <w:r>
+        <w:t xml:space="preserve">. Una mascota se identifica por un </w:t>
+      </w:r>
+      <w:r>
+        <w:rPr>
+          <w:b/>
+          <w:bCs/>
+        </w:rPr>
+        <w:t>código único</w:t>
+      </w:r>
+      <w:r>
+        <w:t xml:space="preserve">, y se registra su </w:t>
+      </w:r>
+      <w:r>
+        <w:rPr>
+          <w:b/>
+          <w:bCs/>
+        </w:rPr>
+        <w:t>nombre</w:t>
+      </w:r>
+      <w:r>
+        <w:t xml:space="preserve">, su </w:t>
+      </w:r>
+      <w:r>
+        <w:rPr>
+          <w:b/>
+          <w:bCs/>
+        </w:rPr>
+        <w:t>especie</w:t>
+      </w:r>
+      <w:r>
+        <w:t xml:space="preserve"> (perro, gato, conejo), su </w:t>
+      </w:r>
+      <w:r>
+        <w:rPr>
+          <w:b/>
+          <w:bCs/>
+        </w:rPr>
+        <w:t>raza</w:t>
+      </w:r>
+      <w:r>
+        <w:t xml:space="preserve">, su </w:t>
+      </w:r>
+      <w:r>
+        <w:rPr>
+          <w:b/>
+          <w:bCs/>
+        </w:rPr>
+        <w:t>edad</w:t>
+      </w:r>
+      <w:r>
+        <w:t xml:space="preserve"> y cualquier </w:t>
+      </w:r>
+      <w:r>
+        <w:rPr>
+          <w:b/>
+          <w:bCs/>
+        </w:rPr>
+        <w:t>condición médica preexistente</w:t>
+      </w:r>
+      <w:r>
+        <w:t>.</w:t>
+      </w:r>
+    </w:p>
+    <w:p>
+      <w:r>
+        <w:rPr>
+          <w:b/>
+          <w:bCs/>
+        </w:rPr>
+        <w:lastRenderedPageBreak/>
+        <w:t>Cada vez que se produce una consulta</w:t>
+      </w:r>
+      <w:r>
+        <w:t xml:space="preserve"> (de rutina o de urgencia), se debe anotar: la </w:t>
+      </w:r>
+      <w:r>
+        <w:rPr>
+          <w:b/>
+          <w:bCs/>
+        </w:rPr>
+        <w:t>fecha</w:t>
+      </w:r>
+      <w:r>
+        <w:t xml:space="preserve"> y </w:t>
+      </w:r>
+      <w:r>
+        <w:rPr>
+          <w:b/>
+          <w:bCs/>
+        </w:rPr>
+        <w:t>hora</w:t>
+      </w:r>
+      <w:r>
+        <w:t xml:space="preserve"> de la consulta, la </w:t>
+      </w:r>
+      <w:r>
+        <w:rPr>
+          <w:b/>
+          <w:bCs/>
+        </w:rPr>
+        <w:t>mascota atendida</w:t>
+      </w:r>
+      <w:r>
+        <w:t xml:space="preserve">, el </w:t>
+      </w:r>
+      <w:r>
+        <w:rPr>
+          <w:b/>
+          <w:bCs/>
+        </w:rPr>
+        <w:t>veterinario</w:t>
+      </w:r>
+      <w:r>
+        <w:t xml:space="preserve"> responsable, el </w:t>
+      </w:r>
+      <w:r>
+        <w:rPr>
+          <w:b/>
+          <w:bCs/>
+        </w:rPr>
+        <w:t>tipo de consulta</w:t>
+      </w:r>
+      <w:r>
+        <w:t xml:space="preserve"> y los </w:t>
+      </w:r>
+      <w:r>
+        <w:rPr>
+          <w:b/>
+          <w:bCs/>
+        </w:rPr>
+        <w:t>medicamentos aplicados</w:t>
+      </w:r>
+      <w:r>
+        <w:t xml:space="preserve"> (si corresponde). Asimismo, si la mascota pasa a hospitalización, se dejan registrados los datos de la estancia.</w:t>
+      </w:r>
+    </w:p>
+    <w:p>
+      <w:r>
+        <w:t xml:space="preserve">Nótese que </w:t>
+      </w:r>
+      <w:r>
+        <w:rPr>
+          <w:b/>
+          <w:bCs/>
+        </w:rPr>
+        <w:t>propietarios y veterinarios</w:t>
+      </w:r>
+      <w:r>
+        <w:t xml:space="preserve"> son personas vinculadas a la clínica (unos como clientes y otros como empleados). Para los veterinarios, además de sus datos personales, se requiere </w:t>
+      </w:r>
+      <w:r>
+        <w:rPr>
+          <w:b/>
+          <w:bCs/>
+        </w:rPr>
+        <w:t>su alta laboral</w:t>
+      </w:r>
+      <w:r>
+        <w:t xml:space="preserve"> y la fecha en la que se incorporaron a PetCare Global.</w:t>
+      </w:r>
+    </w:p>
+    <w:p>
+      <w:r>
+        <w:br w:type="page"/>
+      </w:r>
+    </w:p>
+    <w:p>
+      <w:r>
+        <w:lastRenderedPageBreak/>
+        <w:t>2</w:t>
+      </w:r>
+    </w:p>
+    <w:p>
+      <w:r>
+        <w:rPr>
+          <w:b/>
+          <w:bCs/>
+        </w:rPr>
+        <w:t>Se desea diseñar una Base de Datos para el centro veterinario AnimalLife Plus</w:t>
+      </w:r>
+      <w:r>
+        <w:t xml:space="preserve">, un establecimiento que ofrece tanto </w:t>
+      </w:r>
+      <w:r>
+        <w:rPr>
+          <w:b/>
+          <w:bCs/>
+        </w:rPr>
+        <w:t>servicios médicos</w:t>
+      </w:r>
+      <w:r>
+        <w:t xml:space="preserve"> para mascotas domésticas y exóticas, como </w:t>
+      </w:r>
+      <w:r>
+        <w:rPr>
+          <w:b/>
+          <w:bCs/>
+        </w:rPr>
+        <w:t>servicios de peluquería y adiestramiento básico</w:t>
+      </w:r>
+      <w:r>
+        <w:t xml:space="preserve"> en el mismo recinto. El objetivo es llevar un control detallado de pacientes, personal, uso de equipamientos y facturación.</w:t>
+      </w:r>
+    </w:p>
+    <w:p>
+      <w:r>
+        <w:t xml:space="preserve">El centro cuenta con </w:t>
+      </w:r>
+      <w:r>
+        <w:rPr>
+          <w:b/>
+          <w:bCs/>
+        </w:rPr>
+        <w:t>varios departamentos</w:t>
+      </w:r>
+      <w:r>
+        <w:t xml:space="preserve"> diferenciados por un </w:t>
+      </w:r>
+      <w:r>
+        <w:rPr>
+          <w:b/>
+          <w:bCs/>
+        </w:rPr>
+        <w:t>código interno</w:t>
+      </w:r>
+      <w:r>
+        <w:t xml:space="preserve"> y un </w:t>
+      </w:r>
+      <w:r>
+        <w:rPr>
+          <w:b/>
+          <w:bCs/>
+        </w:rPr>
+        <w:t>nombre</w:t>
+      </w:r>
+      <w:r>
+        <w:t xml:space="preserve"> (por ejemplo, “Departamento de Medicina General”, “Departamento de Cirugía Menor”, “Sección de Peluquería”, etc.). Cada departamento se ubica en la misma </w:t>
+      </w:r>
+      <w:r>
+        <w:t>dirección,</w:t>
+      </w:r>
+      <w:r>
+        <w:t xml:space="preserve"> pero se asocia a un </w:t>
+      </w:r>
+      <w:r>
+        <w:rPr>
+          <w:b/>
+          <w:bCs/>
+        </w:rPr>
+        <w:t>responsable</w:t>
+      </w:r>
+      <w:r>
+        <w:t xml:space="preserve"> (un veterinario o un auxiliar jefe) y tiene un </w:t>
+      </w:r>
+      <w:r>
+        <w:rPr>
+          <w:b/>
+          <w:bCs/>
+        </w:rPr>
+        <w:t>horario de atención</w:t>
+      </w:r>
+      <w:r>
+        <w:t xml:space="preserve"> específico.</w:t>
+      </w:r>
+    </w:p>
+    <w:p>
+      <w:r>
+        <w:t xml:space="preserve">Existen </w:t>
+      </w:r>
+      <w:r>
+        <w:rPr>
+          <w:b/>
+          <w:bCs/>
+        </w:rPr>
+        <w:t>dos tipos de servicios</w:t>
+      </w:r>
+      <w:r>
+        <w:t xml:space="preserve"> que presta el centro:</w:t>
+      </w:r>
+    </w:p>
+    <w:p>
+      <w:pPr>
+        <w:numPr>
+          <w:ilvl w:val="0"/>
+          <w:numId w:val="2"/>
+        </w:numPr>
+      </w:pPr>
+      <w:r>
+        <w:rPr>
+          <w:b/>
+          <w:bCs/>
+        </w:rPr>
+        <w:t>Servicios médicos</w:t>
+      </w:r>
+      <w:r>
+        <w:t xml:space="preserve"> (consultas, vacunaciones, cirugías menores).</w:t>
+      </w:r>
+    </w:p>
+    <w:p>
+      <w:pPr>
+        <w:numPr>
+          <w:ilvl w:val="0"/>
+          <w:numId w:val="2"/>
+        </w:numPr>
+      </w:pPr>
+      <w:r>
+        <w:rPr>
+          <w:b/>
+          <w:bCs/>
+        </w:rPr>
+        <w:t>Servicios de bienestar</w:t>
+      </w:r>
+      <w:r>
+        <w:t xml:space="preserve"> (peluquería canina/felina y entrenamiento de obediencia).</w:t>
+      </w:r>
+    </w:p>
+    <w:p>
+      <w:r>
+        <w:t xml:space="preserve">Para los </w:t>
+      </w:r>
+      <w:r>
+        <w:rPr>
+          <w:b/>
+          <w:bCs/>
+        </w:rPr>
+        <w:t>servicios médicos</w:t>
+      </w:r>
+      <w:r>
+        <w:t xml:space="preserve">, es importante detallar el </w:t>
+      </w:r>
+      <w:r>
+        <w:rPr>
+          <w:b/>
+          <w:bCs/>
+        </w:rPr>
+        <w:t>tipo de tratamiento</w:t>
+      </w:r>
+      <w:r>
+        <w:t xml:space="preserve"> aplicado (vacuna, desparasitación, cirugía), la </w:t>
+      </w:r>
+      <w:r>
+        <w:rPr>
+          <w:b/>
+          <w:bCs/>
+        </w:rPr>
+        <w:t>fecha</w:t>
+      </w:r>
+      <w:r>
+        <w:t xml:space="preserve"> y la </w:t>
+      </w:r>
+      <w:r>
+        <w:rPr>
+          <w:b/>
+          <w:bCs/>
+        </w:rPr>
+        <w:t>duración estimada</w:t>
+      </w:r>
+      <w:r>
+        <w:t xml:space="preserve"> de la recuperación de la mascota. En caso de cirugías, se debe indicar el </w:t>
+      </w:r>
+      <w:r>
+        <w:rPr>
+          <w:b/>
+          <w:bCs/>
+        </w:rPr>
+        <w:t>equipo quirúrgico</w:t>
+      </w:r>
+      <w:r>
+        <w:t xml:space="preserve"> utilizado, que puede ser compartido por varias mascotas en distintos días.</w:t>
+      </w:r>
+    </w:p>
+    <w:p>
+      <w:r>
+        <w:t xml:space="preserve">De cada </w:t>
+      </w:r>
+      <w:r>
+        <w:rPr>
+          <w:b/>
+          <w:bCs/>
+        </w:rPr>
+        <w:t>equipo quirúrgico</w:t>
+      </w:r>
+      <w:r>
+        <w:t xml:space="preserve"> se llevará un registro con un </w:t>
+      </w:r>
+      <w:r>
+        <w:rPr>
+          <w:b/>
+          <w:bCs/>
+        </w:rPr>
+        <w:t>código de inventario</w:t>
+      </w:r>
+      <w:r>
+        <w:t xml:space="preserve">, un </w:t>
+      </w:r>
+      <w:r>
+        <w:rPr>
+          <w:b/>
+          <w:bCs/>
+        </w:rPr>
+        <w:t>nombre</w:t>
+      </w:r>
+      <w:r>
+        <w:t xml:space="preserve"> (por ejemplo, “Kit cirugía menor esterilizado”, “Kit para ortopedia”), la </w:t>
+      </w:r>
+      <w:r>
+        <w:rPr>
+          <w:b/>
+          <w:bCs/>
+        </w:rPr>
+        <w:t>fecha de adquisición</w:t>
+      </w:r>
+      <w:r>
+        <w:t xml:space="preserve"> y las </w:t>
+      </w:r>
+      <w:r>
+        <w:rPr>
+          <w:b/>
+          <w:bCs/>
+        </w:rPr>
+        <w:t>revisiones periódicas</w:t>
+      </w:r>
+      <w:r>
+        <w:t xml:space="preserve"> que requiere (fechas de mantenimiento).</w:t>
+      </w:r>
+    </w:p>
+    <w:p>
+      <w:r>
+        <w:t xml:space="preserve">En cuanto a los </w:t>
+      </w:r>
+      <w:r>
+        <w:rPr>
+          <w:b/>
+          <w:bCs/>
+        </w:rPr>
+        <w:t>servicios de bienestar</w:t>
+      </w:r>
+      <w:r>
+        <w:t xml:space="preserve">, se maneja un </w:t>
+      </w:r>
+      <w:r>
+        <w:rPr>
+          <w:b/>
+          <w:bCs/>
+        </w:rPr>
+        <w:t>catálogo</w:t>
+      </w:r>
+      <w:r>
+        <w:t xml:space="preserve"> con el </w:t>
+      </w:r>
+      <w:r>
+        <w:rPr>
+          <w:b/>
+          <w:bCs/>
+        </w:rPr>
+        <w:t>costo</w:t>
+      </w:r>
+      <w:r>
+        <w:t xml:space="preserve"> y la </w:t>
+      </w:r>
+      <w:r>
+        <w:rPr>
+          <w:b/>
+          <w:bCs/>
+        </w:rPr>
+        <w:t>duración</w:t>
+      </w:r>
+      <w:r>
+        <w:t xml:space="preserve"> del servicio (por ejemplo, “Peluquería canina” dura 1 hora, “Entrenamiento básico en grupo” dura 2 horas semanales). Cada servicio se puede programar para un determinado </w:t>
+      </w:r>
+      <w:r>
+        <w:rPr>
+          <w:b/>
+          <w:bCs/>
+        </w:rPr>
+        <w:t>número de mascotas</w:t>
+      </w:r>
+      <w:r>
+        <w:t xml:space="preserve"> al día.</w:t>
+      </w:r>
+    </w:p>
+    <w:p>
+      <w:r>
+        <w:t xml:space="preserve">El centro cuenta con </w:t>
+      </w:r>
+      <w:r>
+        <w:rPr>
+          <w:b/>
+          <w:bCs/>
+        </w:rPr>
+        <w:t>personal veterinario</w:t>
+      </w:r>
+      <w:r>
+        <w:t xml:space="preserve"> y </w:t>
+      </w:r>
+      <w:r>
+        <w:rPr>
+          <w:b/>
+          <w:bCs/>
+        </w:rPr>
+        <w:t>personal auxiliar</w:t>
+      </w:r>
+      <w:r>
+        <w:t xml:space="preserve">. De los </w:t>
+      </w:r>
+      <w:r>
+        <w:rPr>
+          <w:b/>
+          <w:bCs/>
+        </w:rPr>
+        <w:t>veterinarios</w:t>
+      </w:r>
+      <w:r>
+        <w:t xml:space="preserve">, se desea conocer su </w:t>
+      </w:r>
+      <w:r>
+        <w:rPr>
+          <w:b/>
+          <w:bCs/>
+        </w:rPr>
+        <w:t>titulación</w:t>
+      </w:r>
+      <w:r>
+        <w:t xml:space="preserve"> y las </w:t>
+      </w:r>
+      <w:r>
+        <w:rPr>
+          <w:b/>
+          <w:bCs/>
+        </w:rPr>
+        <w:t>especialidades</w:t>
+      </w:r>
+      <w:r>
+        <w:t xml:space="preserve"> que manejan (medicina interna, cirugía, exóticos, etc.). Del </w:t>
+      </w:r>
+      <w:r>
+        <w:rPr>
+          <w:b/>
+          <w:bCs/>
+        </w:rPr>
+        <w:t>personal auxiliar</w:t>
+      </w:r>
+      <w:r>
+        <w:t xml:space="preserve">, se registra su </w:t>
+      </w:r>
+      <w:r>
+        <w:rPr>
+          <w:b/>
+          <w:bCs/>
+        </w:rPr>
+        <w:t>rol</w:t>
+      </w:r>
+      <w:r>
+        <w:t xml:space="preserve"> (asistente clínico, peluquero, entrenador) y su </w:t>
+      </w:r>
+      <w:r>
+        <w:rPr>
+          <w:b/>
+          <w:bCs/>
+        </w:rPr>
+        <w:t>nivel de certificación</w:t>
+      </w:r>
+      <w:r>
+        <w:t xml:space="preserve"> en el área correspondiente.</w:t>
+      </w:r>
+    </w:p>
+    <w:p>
+      <w:r>
+        <w:t xml:space="preserve">Las </w:t>
+      </w:r>
+      <w:r>
+        <w:rPr>
+          <w:b/>
+          <w:bCs/>
+        </w:rPr>
+        <w:t>mascotas</w:t>
+      </w:r>
+      <w:r>
+        <w:t xml:space="preserve"> se identifican por un </w:t>
+      </w:r>
+      <w:r>
+        <w:rPr>
+          <w:b/>
+          <w:bCs/>
+        </w:rPr>
+        <w:t>número de chip</w:t>
+      </w:r>
+      <w:r>
+        <w:t xml:space="preserve"> o código interno, registrando también la </w:t>
+      </w:r>
+      <w:r>
+        <w:rPr>
+          <w:b/>
+          <w:bCs/>
+        </w:rPr>
+        <w:t>especie</w:t>
+      </w:r>
+      <w:r>
+        <w:t xml:space="preserve">, la </w:t>
+      </w:r>
+      <w:r>
+        <w:rPr>
+          <w:b/>
+          <w:bCs/>
+        </w:rPr>
+        <w:t>raza</w:t>
+      </w:r>
+      <w:r>
+        <w:t xml:space="preserve">, la </w:t>
+      </w:r>
+      <w:r>
+        <w:rPr>
+          <w:b/>
+          <w:bCs/>
+        </w:rPr>
+        <w:t>edad</w:t>
+      </w:r>
+      <w:r>
+        <w:t xml:space="preserve">, el </w:t>
+      </w:r>
+      <w:r>
+        <w:rPr>
+          <w:b/>
+          <w:bCs/>
+        </w:rPr>
+        <w:t>propietario</w:t>
+      </w:r>
+      <w:r>
+        <w:t xml:space="preserve"> (con su nombre, apellidos y datos de contacto), y cualquier </w:t>
+      </w:r>
+      <w:r>
+        <w:rPr>
+          <w:b/>
+          <w:bCs/>
+        </w:rPr>
+        <w:t>tratamiento anterior</w:t>
+      </w:r>
+      <w:r>
+        <w:t xml:space="preserve">. Una </w:t>
+      </w:r>
+      <w:r>
+        <w:rPr>
+          <w:b/>
+          <w:bCs/>
+        </w:rPr>
+        <w:t>mascota</w:t>
+      </w:r>
+      <w:r>
+        <w:t xml:space="preserve"> puede </w:t>
+      </w:r>
+      <w:r>
+        <w:lastRenderedPageBreak/>
+        <w:t xml:space="preserve">contratar múltiples servicios (médicos o de bienestar), y </w:t>
+      </w:r>
+      <w:r>
+        <w:rPr>
+          <w:b/>
+          <w:bCs/>
+        </w:rPr>
+        <w:t>un veterinario/auxiliar</w:t>
+      </w:r>
+      <w:r>
+        <w:t xml:space="preserve"> puede prestar distintos servicios a varias mascotas.</w:t>
+      </w:r>
+    </w:p>
+    <w:p>
+      <w:r>
+        <w:rPr>
+          <w:b/>
+          <w:bCs/>
+        </w:rPr>
+        <w:t>Cada vez que se emite una factura</w:t>
+      </w:r>
+      <w:r>
+        <w:t xml:space="preserve">, se debe anotar el </w:t>
+      </w:r>
+      <w:r>
+        <w:rPr>
+          <w:b/>
+          <w:bCs/>
+        </w:rPr>
+        <w:t>servicio prestado</w:t>
+      </w:r>
+      <w:r>
+        <w:t xml:space="preserve">, la </w:t>
+      </w:r>
+      <w:r>
+        <w:rPr>
+          <w:b/>
+          <w:bCs/>
+        </w:rPr>
+        <w:t>mascota</w:t>
+      </w:r>
+      <w:r>
+        <w:t xml:space="preserve"> a la que se prestó, el </w:t>
+      </w:r>
+      <w:r>
+        <w:rPr>
+          <w:b/>
+          <w:bCs/>
+        </w:rPr>
+        <w:t>personal</w:t>
+      </w:r>
+      <w:r>
+        <w:t xml:space="preserve"> encargado, la </w:t>
+      </w:r>
+      <w:r>
+        <w:rPr>
+          <w:b/>
+          <w:bCs/>
+        </w:rPr>
+        <w:t>fecha de prestación</w:t>
+      </w:r>
+      <w:r>
+        <w:t xml:space="preserve">, el </w:t>
+      </w:r>
+      <w:r>
+        <w:rPr>
+          <w:b/>
+          <w:bCs/>
+        </w:rPr>
+        <w:t>método de pago</w:t>
+      </w:r>
+      <w:r>
+        <w:t xml:space="preserve"> y el </w:t>
+      </w:r>
+      <w:r>
+        <w:rPr>
+          <w:b/>
+          <w:bCs/>
+        </w:rPr>
+        <w:t>importe total</w:t>
+      </w:r>
+      <w:r>
+        <w:t>. También se pueden incluir en la misma factura varios servicios si se realizaron el mismo día.</w:t>
+      </w:r>
+    </w:p>
+    <w:p>
+      <w:r>
+        <w:t xml:space="preserve">Nótese que </w:t>
+      </w:r>
+      <w:r>
+        <w:rPr>
+          <w:b/>
+          <w:bCs/>
+        </w:rPr>
+        <w:t>veterinarios y personal auxiliar</w:t>
+      </w:r>
+      <w:r>
+        <w:t xml:space="preserve"> son </w:t>
+      </w:r>
+      <w:r>
+        <w:rPr>
+          <w:b/>
+          <w:bCs/>
+        </w:rPr>
+        <w:t>trabajadores</w:t>
+      </w:r>
+      <w:r>
+        <w:t xml:space="preserve"> del centro, por lo que debe registrarse su </w:t>
+      </w:r>
+      <w:r>
+        <w:rPr>
+          <w:b/>
+          <w:bCs/>
+        </w:rPr>
+        <w:t>contrato laboral</w:t>
+      </w:r>
+      <w:r>
+        <w:t xml:space="preserve">, la </w:t>
+      </w:r>
+      <w:r>
+        <w:rPr>
+          <w:b/>
+          <w:bCs/>
+        </w:rPr>
+        <w:t>fecha de inicio</w:t>
+      </w:r>
+      <w:r>
+        <w:t xml:space="preserve"> y su </w:t>
+      </w:r>
+      <w:r>
+        <w:rPr>
+          <w:b/>
+          <w:bCs/>
+        </w:rPr>
+        <w:t>jornada</w:t>
+      </w:r>
+      <w:r>
+        <w:t xml:space="preserve"> (completa o parcial).</w:t>
+      </w:r>
+    </w:p>
+    <w:p>
+      <w:r>
+        <w:br w:type="page"/>
+      </w:r>
+    </w:p>
+    <w:p>
+      <w:pPr>
+        <w:rPr>
+          <w:b/>
+          <w:bCs/>
+        </w:rPr>
+      </w:pPr>
+      <w:r>
+        <w:rPr>
+          <w:b/>
+          <w:bCs/>
+        </w:rPr>
+        <w:lastRenderedPageBreak/>
+        <w:t>3</w:t>
+      </w:r>
+    </w:p>
+    <w:p>
+      <w:r>
+        <w:rPr>
+          <w:b/>
+          <w:bCs/>
+        </w:rPr>
+        <w:t>Se desea diseñar una Base de Datos para el hospital veterinario MundoMascota</w:t>
+      </w:r>
+      <w:r>
+        <w:t xml:space="preserve">, un complejo especializado en atención de </w:t>
+      </w:r>
+      <w:r>
+        <w:rPr>
+          <w:b/>
+          <w:bCs/>
+        </w:rPr>
+        <w:t>mascotas con enfermedades crónicas</w:t>
+      </w:r>
+      <w:r>
+        <w:t>, rehabilitación fisioterapéutica y seguimiento postoperatorio. Además, ofrece planes de cuidados preventivos (vacunación, control de peso, chequeos) para distintos tipos de animales.</w:t>
+      </w:r>
+    </w:p>
+    <w:p>
+      <w:r>
+        <w:t xml:space="preserve">El hospital cuenta con </w:t>
+      </w:r>
+      <w:r>
+        <w:rPr>
+          <w:b/>
+          <w:bCs/>
+        </w:rPr>
+        <w:t>varios pabellones</w:t>
+      </w:r>
+      <w:r>
+        <w:t xml:space="preserve"> distribuidos en </w:t>
+      </w:r>
+      <w:r>
+        <w:rPr>
+          <w:b/>
+          <w:bCs/>
+        </w:rPr>
+        <w:t>distintas unidades</w:t>
+      </w:r>
+      <w:r>
+        <w:t xml:space="preserve">. Cada pabellón se identifica con un </w:t>
+      </w:r>
+      <w:r>
+        <w:rPr>
+          <w:b/>
+          <w:bCs/>
+        </w:rPr>
+        <w:t>número único</w:t>
+      </w:r>
+      <w:r>
+        <w:t xml:space="preserve"> y tiene un </w:t>
+      </w:r>
+      <w:r>
+        <w:rPr>
+          <w:b/>
+          <w:bCs/>
+        </w:rPr>
+        <w:t>nombre</w:t>
+      </w:r>
+      <w:r>
+        <w:t xml:space="preserve"> (por ejemplo, “Pabellón Norte”, “Pabellón Felino”). Se registra la </w:t>
+      </w:r>
+      <w:r>
+        <w:rPr>
+          <w:b/>
+          <w:bCs/>
+        </w:rPr>
+        <w:t>dirección exacta</w:t>
+      </w:r>
+      <w:r>
+        <w:t xml:space="preserve"> y la </w:t>
+      </w:r>
+      <w:r>
+        <w:rPr>
+          <w:b/>
+          <w:bCs/>
+        </w:rPr>
+        <w:t>capacidad de camas</w:t>
+      </w:r>
+      <w:r>
+        <w:t xml:space="preserve"> que dispone para hospitalizar animales. También interesa poder ubicarlo en un </w:t>
+      </w:r>
+      <w:r>
+        <w:rPr>
+          <w:b/>
+          <w:bCs/>
+        </w:rPr>
+        <w:t>mapa</w:t>
+      </w:r>
+      <w:r>
+        <w:t xml:space="preserve"> digital para coordinar traslados de emergencia entre pabellones, por lo que se guardan sus </w:t>
+      </w:r>
+      <w:r>
+        <w:rPr>
+          <w:b/>
+          <w:bCs/>
+        </w:rPr>
+        <w:t>coordenadas geográficas</w:t>
+      </w:r>
+      <w:r>
+        <w:t xml:space="preserve"> (latitud, longitud).</w:t>
+      </w:r>
+    </w:p>
+    <w:p>
+      <w:r>
+        <w:t xml:space="preserve">Existen </w:t>
+      </w:r>
+      <w:r>
+        <w:rPr>
+          <w:b/>
+          <w:bCs/>
+        </w:rPr>
+        <w:t>dos tipos de servicios principales</w:t>
+      </w:r>
+      <w:r>
+        <w:t xml:space="preserve"> que ofrece el hospital:</w:t>
+      </w:r>
+    </w:p>
+    <w:p>
+      <w:pPr>
+        <w:numPr>
+          <w:ilvl w:val="0"/>
+          <w:numId w:val="3"/>
+        </w:numPr>
+      </w:pPr>
+      <w:r>
+        <w:rPr>
+          <w:b/>
+          <w:bCs/>
+        </w:rPr>
+        <w:t>Tratamientos de enfermedades crónicas</w:t>
+      </w:r>
+      <w:r>
+        <w:t xml:space="preserve"> (cardiopatías, diabetes, artrosis, etc.).</w:t>
+      </w:r>
+    </w:p>
+    <w:p>
+      <w:pPr>
+        <w:numPr>
+          <w:ilvl w:val="0"/>
+          <w:numId w:val="3"/>
+        </w:numPr>
+      </w:pPr>
+      <w:r>
+        <w:rPr>
+          <w:b/>
+          <w:bCs/>
+        </w:rPr>
+        <w:t>Programas de rehabilitación</w:t>
+      </w:r>
+      <w:r>
+        <w:t xml:space="preserve"> (fisioterapia, hidroterapia, terapia ocupacional para mascotas con movilidad reducida).</w:t>
+      </w:r>
+    </w:p>
+    <w:p>
+      <w:r>
+        <w:t xml:space="preserve">En los </w:t>
+      </w:r>
+      <w:r>
+        <w:rPr>
+          <w:b/>
+          <w:bCs/>
+        </w:rPr>
+        <w:t>tratamientos de enfermedades crónicas</w:t>
+      </w:r>
+      <w:r>
+        <w:t xml:space="preserve">, se debe conocer la </w:t>
+      </w:r>
+      <w:r>
+        <w:rPr>
+          <w:b/>
+          <w:bCs/>
+        </w:rPr>
+        <w:t>duración estimada</w:t>
+      </w:r>
+      <w:r>
+        <w:t xml:space="preserve"> de cada tratamiento, la </w:t>
+      </w:r>
+      <w:r>
+        <w:rPr>
+          <w:b/>
+          <w:bCs/>
+        </w:rPr>
+        <w:t>medicación recetada</w:t>
+      </w:r>
+      <w:r>
+        <w:t xml:space="preserve"> (fármacos con su posología), y el </w:t>
+      </w:r>
+      <w:r>
+        <w:rPr>
+          <w:b/>
+          <w:bCs/>
+        </w:rPr>
+        <w:t>especialista</w:t>
+      </w:r>
+      <w:r>
+        <w:t xml:space="preserve"> que lo supervisa (por ejemplo, un cardiólogo veterinario). Puede haber </w:t>
+      </w:r>
+      <w:r>
+        <w:rPr>
+          <w:b/>
+          <w:bCs/>
+        </w:rPr>
+        <w:t>varios especialistas</w:t>
+      </w:r>
+      <w:r>
+        <w:t xml:space="preserve"> involucrados a lo largo de un mismo tratamiento si la mascota presenta complicaciones.</w:t>
+      </w:r>
+    </w:p>
+    <w:p>
+      <w:r>
+        <w:t xml:space="preserve">En los </w:t>
+      </w:r>
+      <w:r>
+        <w:rPr>
+          <w:b/>
+          <w:bCs/>
+        </w:rPr>
+        <w:t>programas de rehabilitación</w:t>
+      </w:r>
+      <w:r>
+        <w:t xml:space="preserve">, se define una </w:t>
+      </w:r>
+      <w:r>
+        <w:rPr>
+          <w:b/>
+          <w:bCs/>
+        </w:rPr>
+        <w:t>sesión estándar</w:t>
+      </w:r>
+      <w:r>
+        <w:t xml:space="preserve"> con una </w:t>
+      </w:r>
+      <w:r>
+        <w:rPr>
+          <w:b/>
+          <w:bCs/>
+        </w:rPr>
+        <w:t>duración</w:t>
+      </w:r>
+      <w:r>
+        <w:t xml:space="preserve"> (en minutos u horas), la </w:t>
+      </w:r>
+      <w:r>
+        <w:rPr>
+          <w:b/>
+          <w:bCs/>
+        </w:rPr>
+        <w:t>técnica</w:t>
+      </w:r>
+      <w:r>
+        <w:t xml:space="preserve"> empleada (hidroterapia, electroestimulación, etc.), y el </w:t>
+      </w:r>
+      <w:r>
+        <w:rPr>
+          <w:b/>
+          <w:bCs/>
+        </w:rPr>
+        <w:t>equipo especializado</w:t>
+      </w:r>
+      <w:r>
+        <w:t xml:space="preserve"> (piscina adaptada, cinta para correr, etc.). El hospital registra la </w:t>
+      </w:r>
+      <w:r>
+        <w:rPr>
+          <w:b/>
+          <w:bCs/>
+        </w:rPr>
+        <w:t>cantidad de sesiones</w:t>
+      </w:r>
+      <w:r>
+        <w:t xml:space="preserve"> que cada mascota recibe y la </w:t>
+      </w:r>
+      <w:r>
+        <w:rPr>
+          <w:b/>
+          <w:bCs/>
+        </w:rPr>
+        <w:t>frecuencia semanal</w:t>
+      </w:r>
+      <w:r>
+        <w:t>.</w:t>
+      </w:r>
+    </w:p>
+    <w:p>
+      <w:r>
+        <w:t xml:space="preserve">La empresa cuenta con </w:t>
+      </w:r>
+      <w:r>
+        <w:rPr>
+          <w:b/>
+          <w:bCs/>
+        </w:rPr>
+        <w:t>inspectores internos</w:t>
+      </w:r>
+      <w:r>
+        <w:t xml:space="preserve"> encargados de supervisar la calidad de los cuidados en cada pabellón y de evaluar la </w:t>
+      </w:r>
+      <w:r>
+        <w:rPr>
+          <w:b/>
+          <w:bCs/>
+        </w:rPr>
+        <w:t>higiene, equipamiento y protocolos</w:t>
+      </w:r>
+      <w:r>
+        <w:t xml:space="preserve"> seguidos por el personal. De estos inspectores se registra su </w:t>
+      </w:r>
+      <w:r>
+        <w:rPr>
+          <w:b/>
+          <w:bCs/>
+        </w:rPr>
+        <w:t>titulación</w:t>
+      </w:r>
+      <w:r>
+        <w:t xml:space="preserve"> (por ejemplo, veterinario, técnico en salud animal) y los </w:t>
+      </w:r>
+      <w:r>
+        <w:rPr>
+          <w:b/>
+          <w:bCs/>
+        </w:rPr>
+        <w:t>años de experiencia</w:t>
+      </w:r>
+      <w:r>
+        <w:t xml:space="preserve">. Un pabellón puede recibir </w:t>
+      </w:r>
+      <w:r>
+        <w:rPr>
+          <w:b/>
+          <w:bCs/>
+        </w:rPr>
+        <w:t>múltiples inspecciones</w:t>
+      </w:r>
+      <w:r>
+        <w:t xml:space="preserve"> y un inspector puede visitar varios pabellones. Cada visita se asienta con la </w:t>
+      </w:r>
+      <w:r>
+        <w:rPr>
+          <w:b/>
+          <w:bCs/>
+        </w:rPr>
+        <w:t>fecha de la inspección</w:t>
+      </w:r>
+      <w:r>
+        <w:t xml:space="preserve"> y una </w:t>
+      </w:r>
+      <w:r>
+        <w:rPr>
+          <w:b/>
+          <w:bCs/>
+        </w:rPr>
+        <w:t>calificación</w:t>
+      </w:r>
+      <w:r>
+        <w:t xml:space="preserve"> (sobre 10) de la evaluación.</w:t>
+      </w:r>
+    </w:p>
+    <w:p>
+      <w:r>
+        <w:t xml:space="preserve">Los animales (mascotas) llegan mediante </w:t>
+      </w:r>
+      <w:r>
+        <w:rPr>
+          <w:b/>
+          <w:bCs/>
+        </w:rPr>
+        <w:t>ambulancias veterinarias</w:t>
+      </w:r>
+      <w:r>
+        <w:t xml:space="preserve"> o por cita previa con sus dueños. De cada </w:t>
+      </w:r>
+      <w:r>
+        <w:rPr>
+          <w:b/>
+          <w:bCs/>
+        </w:rPr>
+        <w:t>ambulancia</w:t>
+      </w:r>
+      <w:r>
+        <w:t xml:space="preserve"> se conoce su </w:t>
+      </w:r>
+      <w:r>
+        <w:rPr>
+          <w:b/>
+          <w:bCs/>
+        </w:rPr>
+        <w:t>matrícula</w:t>
+      </w:r>
+      <w:r>
+        <w:t xml:space="preserve">, su </w:t>
+      </w:r>
+      <w:r>
+        <w:rPr>
+          <w:b/>
+          <w:bCs/>
+        </w:rPr>
+        <w:lastRenderedPageBreak/>
+        <w:t>capacidad de traslado</w:t>
+      </w:r>
+      <w:r>
+        <w:t xml:space="preserve"> (en número de jaulas o camillas) y el </w:t>
+      </w:r>
+      <w:r>
+        <w:rPr>
+          <w:b/>
+          <w:bCs/>
+        </w:rPr>
+        <w:t>conductor</w:t>
+      </w:r>
+      <w:r>
+        <w:t xml:space="preserve"> que la maneja (que también es un empleado con su </w:t>
+      </w:r>
+      <w:r>
+        <w:rPr>
+          <w:b/>
+          <w:bCs/>
+        </w:rPr>
+        <w:t>permiso de conducir especial</w:t>
+      </w:r>
+      <w:r>
+        <w:t>).</w:t>
+      </w:r>
+    </w:p>
+    <w:p>
+      <w:r>
+        <w:t xml:space="preserve">Cada vez que </w:t>
+      </w:r>
+      <w:r>
+        <w:rPr>
+          <w:b/>
+          <w:bCs/>
+        </w:rPr>
+        <w:t>se realiza el ingreso de una mascota</w:t>
+      </w:r>
+      <w:r>
+        <w:t xml:space="preserve"> al hospital, se debe registrar: el </w:t>
+      </w:r>
+      <w:r>
+        <w:rPr>
+          <w:b/>
+          <w:bCs/>
+        </w:rPr>
+        <w:t>método de llegada</w:t>
+      </w:r>
+      <w:r>
+        <w:t xml:space="preserve"> (ambulancia o propietario), la </w:t>
+      </w:r>
+      <w:r>
+        <w:rPr>
+          <w:b/>
+          <w:bCs/>
+        </w:rPr>
+        <w:t>fecha y hora de ingreso</w:t>
+      </w:r>
+      <w:r>
+        <w:t xml:space="preserve">, el </w:t>
+      </w:r>
+      <w:r>
+        <w:rPr>
+          <w:b/>
+          <w:bCs/>
+        </w:rPr>
+        <w:t>pabellón</w:t>
+      </w:r>
+      <w:r>
+        <w:t xml:space="preserve"> asignado y el </w:t>
+      </w:r>
+      <w:r>
+        <w:rPr>
+          <w:b/>
+          <w:bCs/>
+        </w:rPr>
+        <w:t>estado de salud inicial</w:t>
+      </w:r>
+      <w:r>
+        <w:t xml:space="preserve">. A su salida, se anota la </w:t>
+      </w:r>
+      <w:r>
+        <w:rPr>
+          <w:b/>
+          <w:bCs/>
+        </w:rPr>
+        <w:t>fecha y hora de alta</w:t>
+      </w:r>
+      <w:r>
+        <w:t xml:space="preserve">, y se genera un </w:t>
+      </w:r>
+      <w:r>
+        <w:rPr>
+          <w:b/>
+          <w:bCs/>
+        </w:rPr>
+        <w:t>informe</w:t>
+      </w:r>
+      <w:r>
+        <w:t xml:space="preserve"> con el resumen del tratamiento o rehabilitación.</w:t>
+      </w:r>
+    </w:p>
+    <w:p>
+      <w:r>
+        <w:t xml:space="preserve">Nótese que </w:t>
+      </w:r>
+      <w:r>
+        <w:rPr>
+          <w:b/>
+          <w:bCs/>
+        </w:rPr>
+        <w:t>veterinarios, inspectores y conductores</w:t>
+      </w:r>
+      <w:r>
+        <w:t xml:space="preserve"> son </w:t>
+      </w:r>
+      <w:r>
+        <w:rPr>
+          <w:b/>
+          <w:bCs/>
+        </w:rPr>
+        <w:t>trabajadores</w:t>
+      </w:r>
+      <w:r>
+        <w:t xml:space="preserve"> de MundoMascota, por lo que se registra su </w:t>
+      </w:r>
+      <w:r>
+        <w:rPr>
+          <w:b/>
+          <w:bCs/>
+        </w:rPr>
+        <w:t>número de seguridad social</w:t>
+      </w:r>
+      <w:r>
+        <w:t xml:space="preserve">, sus </w:t>
+      </w:r>
+      <w:r>
+        <w:rPr>
+          <w:b/>
+          <w:bCs/>
+        </w:rPr>
+        <w:t>datos personales</w:t>
+      </w:r>
+      <w:r>
+        <w:t xml:space="preserve"> y su </w:t>
+      </w:r>
+      <w:r>
+        <w:rPr>
+          <w:b/>
+          <w:bCs/>
+        </w:rPr>
+        <w:t>fecha de contratación</w:t>
+      </w:r>
+      <w:r>
+        <w:t>.</w:t>
+      </w:r>
+    </w:p>
+    <w:p/>
     <w:p/>
     <w:sectPr>
-      <w:footerReference w:type="default" r:id="rId6"/>
+      <w:footerReference w:type="default" r:id="rId7"/>
       <w:pgSz w:w="11906" w:h="16838"/>
       <w:pgMar w:top="1417" w:right="1701" w:bottom="1417" w:left="1701" w:header="708" w:footer="708" w:gutter="0"/>
       <w:pgNumType w:start="0"/>
@@ -320,6 +2271,511 @@
     </w:p>
   </w:footnote>
 </w:footnotes>
+</file>
+
+<file path=word/numbering.xml><?xml version="1.0" encoding="utf-8"?>
+<w:numbering xmlns:wpc="http://schemas.microsoft.com/office/word/2010/wordprocessingCanvas" xmlns:cx="http://schemas.microsoft.com/office/drawing/2014/chartex" xmlns:cx1="http://schemas.microsoft.com/office/drawing/2015/9/8/chartex" xmlns:cx2="http://schemas.microsoft.com/office/drawing/2015/10/21/chartex" xmlns:cx3="http://schemas.microsoft.com/office/drawing/2016/5/9/chartex" xmlns:cx4="http://schemas.microsoft.com/office/drawing/2016/5/10/chartex" xmlns:cx5="http://schemas.microsoft.com/office/drawing/2016/5/11/chartex" xmlns:cx6="http://schemas.microsoft.com/office/drawing/2016/5/12/chartex" xmlns:cx7="http://schemas.microsoft.com/office/drawing/2016/5/13/chartex" xmlns:cx8="http://schemas.microsoft.com/office/drawing/2016/5/14/chartex" xmlns:mc="http://schemas.openxmlformats.org/markup-compatibility/2006" xmlns:aink="http://schemas.microsoft.com/office/drawing/2016/ink" xmlns:am3d="http://schemas.microsoft.com/office/drawing/2017/model3d" xmlns:o="urn:schemas-microsoft-com:office:office" xmlns:oel="http://schemas.microsoft.com/office/2019/extlst" xmlns:r="http://schemas.openxmlformats.org/officeDocument/2006/relationships" xmlns:m="http://schemas.openxmlformats.org/officeDocument/2006/math" xmlns:v="urn:schemas-microsoft-com:vml" xmlns:wp14="http://schemas.microsoft.com/office/word/2010/wordprocessingDrawing" xmlns:wp="http://schemas.openxmlformats.org/drawingml/2006/wordprocessingDrawing" xmlns:w10="urn:schemas-microsoft-com:office:word" xmlns:w="http://schemas.openxmlformats.org/wordprocessingml/2006/main" xmlns:w14="http://schemas.microsoft.com/office/word/2010/wordml" xmlns:w15="http://schemas.microsoft.com/office/word/2012/wordml" xmlns:w16cex="http://schemas.microsoft.com/office/word/2018/wordml/cex" xmlns:w16cid="http://schemas.microsoft.com/office/word/2016/wordml/cid" xmlns:w16="http://schemas.microsoft.com/office/word/2018/wordml" xmlns:w16du="http://schemas.microsoft.com/office/word/2023/wordml/word16du" xmlns:w16sdtdh="http://schemas.microsoft.com/office/word/2020/wordml/sdtdatahash" xmlns:w16se="http://schemas.microsoft.com/office/word/2015/wordml/symex" xmlns:wpg="http://schemas.microsoft.com/office/word/2010/wordprocessingGroup" xmlns:wpi="http://schemas.microsoft.com/office/word/2010/wordprocessingInk" xmlns:wne="http://schemas.microsoft.com/office/word/2006/wordml" xmlns:wps="http://schemas.microsoft.com/office/word/2010/wordprocessingShape" mc:Ignorable="w14 w15 w16se w16cid w16 w16cex w16sdtdh w16du wp14">
+  <w:abstractNum w:abstractNumId="0" w15:restartNumberingAfterBreak="0">
+    <w:nsid w:val="12A733C9"/>
+    <w:multiLevelType w:val="multilevel"/>
+    <w:tmpl w:val="CD282052"/>
+    <w:lvl w:ilvl="0">
+      <w:start w:val="1"/>
+      <w:numFmt w:val="decimal"/>
+      <w:lvlText w:val="%1."/>
+      <w:lvlJc w:val="left"/>
+      <w:pPr>
+        <w:tabs>
+          <w:tab w:val="num" w:pos="720"/>
+        </w:tabs>
+        <w:ind w:left="720" w:hanging="360"/>
+      </w:pPr>
+    </w:lvl>
+    <w:lvl w:ilvl="1" w:tentative="1">
+      <w:start w:val="1"/>
+      <w:numFmt w:val="decimal"/>
+      <w:lvlText w:val="%2."/>
+      <w:lvlJc w:val="left"/>
+      <w:pPr>
+        <w:tabs>
+          <w:tab w:val="num" w:pos="1440"/>
+        </w:tabs>
+        <w:ind w:left="1440" w:hanging="360"/>
+      </w:pPr>
+    </w:lvl>
+    <w:lvl w:ilvl="2" w:tentative="1">
+      <w:start w:val="1"/>
+      <w:numFmt w:val="decimal"/>
+      <w:lvlText w:val="%3."/>
+      <w:lvlJc w:val="left"/>
+      <w:pPr>
+        <w:tabs>
+          <w:tab w:val="num" w:pos="2160"/>
+        </w:tabs>
+        <w:ind w:left="2160" w:hanging="360"/>
+      </w:pPr>
+    </w:lvl>
+    <w:lvl w:ilvl="3" w:tentative="1">
+      <w:start w:val="1"/>
+      <w:numFmt w:val="decimal"/>
+      <w:lvlText w:val="%4."/>
+      <w:lvlJc w:val="left"/>
+      <w:pPr>
+        <w:tabs>
+          <w:tab w:val="num" w:pos="2880"/>
+        </w:tabs>
+        <w:ind w:left="2880" w:hanging="360"/>
+      </w:pPr>
+    </w:lvl>
+    <w:lvl w:ilvl="4" w:tentative="1">
+      <w:start w:val="1"/>
+      <w:numFmt w:val="decimal"/>
+      <w:lvlText w:val="%5."/>
+      <w:lvlJc w:val="left"/>
+      <w:pPr>
+        <w:tabs>
+          <w:tab w:val="num" w:pos="3600"/>
+        </w:tabs>
+        <w:ind w:left="3600" w:hanging="360"/>
+      </w:pPr>
+    </w:lvl>
+    <w:lvl w:ilvl="5" w:tentative="1">
+      <w:start w:val="1"/>
+      <w:numFmt w:val="decimal"/>
+      <w:lvlText w:val="%6."/>
+      <w:lvlJc w:val="left"/>
+      <w:pPr>
+        <w:tabs>
+          <w:tab w:val="num" w:pos="4320"/>
+        </w:tabs>
+        <w:ind w:left="4320" w:hanging="360"/>
+      </w:pPr>
+    </w:lvl>
+    <w:lvl w:ilvl="6" w:tentative="1">
+      <w:start w:val="1"/>
+      <w:numFmt w:val="decimal"/>
+      <w:lvlText w:val="%7."/>
+      <w:lvlJc w:val="left"/>
+      <w:pPr>
+        <w:tabs>
+          <w:tab w:val="num" w:pos="5040"/>
+        </w:tabs>
+        <w:ind w:left="5040" w:hanging="360"/>
+      </w:pPr>
+    </w:lvl>
+    <w:lvl w:ilvl="7" w:tentative="1">
+      <w:start w:val="1"/>
+      <w:numFmt w:val="decimal"/>
+      <w:lvlText w:val="%8."/>
+      <w:lvlJc w:val="left"/>
+      <w:pPr>
+        <w:tabs>
+          <w:tab w:val="num" w:pos="5760"/>
+        </w:tabs>
+        <w:ind w:left="5760" w:hanging="360"/>
+      </w:pPr>
+    </w:lvl>
+    <w:lvl w:ilvl="8" w:tentative="1">
+      <w:start w:val="1"/>
+      <w:numFmt w:val="decimal"/>
+      <w:lvlText w:val="%9."/>
+      <w:lvlJc w:val="left"/>
+      <w:pPr>
+        <w:tabs>
+          <w:tab w:val="num" w:pos="6480"/>
+        </w:tabs>
+        <w:ind w:left="6480" w:hanging="360"/>
+      </w:pPr>
+    </w:lvl>
+  </w:abstractNum>
+  <w:abstractNum w:abstractNumId="1" w15:restartNumberingAfterBreak="0">
+    <w:nsid w:val="208B3A82"/>
+    <w:multiLevelType w:val="hybridMultilevel"/>
+    <w:tmpl w:val="479A3026"/>
+    <w:lvl w:ilvl="0" w:tplc="0004CFE6">
+      <w:numFmt w:val="bullet"/>
+      <w:lvlText w:val=""/>
+      <w:lvlJc w:val="left"/>
+      <w:pPr>
+        <w:ind w:left="720" w:hanging="360"/>
+      </w:pPr>
+      <w:rPr>
+        <w:rFonts w:ascii="Symbol" w:eastAsiaTheme="minorHAnsi" w:hAnsi="Symbol" w:cstheme="minorBidi" w:hint="default"/>
+        <w:b w:val="0"/>
+      </w:rPr>
+    </w:lvl>
+    <w:lvl w:ilvl="1" w:tplc="2C0A0003" w:tentative="1">
+      <w:start w:val="1"/>
+      <w:numFmt w:val="bullet"/>
+      <w:lvlText w:val="o"/>
+      <w:lvlJc w:val="left"/>
+      <w:pPr>
+        <w:ind w:left="1440" w:hanging="360"/>
+      </w:pPr>
+      <w:rPr>
+        <w:rFonts w:ascii="Courier New" w:hAnsi="Courier New" w:cs="Courier New" w:hint="default"/>
+      </w:rPr>
+    </w:lvl>
+    <w:lvl w:ilvl="2" w:tplc="2C0A0005" w:tentative="1">
+      <w:start w:val="1"/>
+      <w:numFmt w:val="bullet"/>
+      <w:lvlText w:val=""/>
+      <w:lvlJc w:val="left"/>
+      <w:pPr>
+        <w:ind w:left="2160" w:hanging="360"/>
+      </w:pPr>
+      <w:rPr>
+        <w:rFonts w:ascii="Wingdings" w:hAnsi="Wingdings" w:hint="default"/>
+      </w:rPr>
+    </w:lvl>
+    <w:lvl w:ilvl="3" w:tplc="2C0A0001" w:tentative="1">
+      <w:start w:val="1"/>
+      <w:numFmt w:val="bullet"/>
+      <w:lvlText w:val=""/>
+      <w:lvlJc w:val="left"/>
+      <w:pPr>
+        <w:ind w:left="2880" w:hanging="360"/>
+      </w:pPr>
+      <w:rPr>
+        <w:rFonts w:ascii="Symbol" w:hAnsi="Symbol" w:hint="default"/>
+      </w:rPr>
+    </w:lvl>
+    <w:lvl w:ilvl="4" w:tplc="2C0A0003" w:tentative="1">
+      <w:start w:val="1"/>
+      <w:numFmt w:val="bullet"/>
+      <w:lvlText w:val="o"/>
+      <w:lvlJc w:val="left"/>
+      <w:pPr>
+        <w:ind w:left="3600" w:hanging="360"/>
+      </w:pPr>
+      <w:rPr>
+        <w:rFonts w:ascii="Courier New" w:hAnsi="Courier New" w:cs="Courier New" w:hint="default"/>
+      </w:rPr>
+    </w:lvl>
+    <w:lvl w:ilvl="5" w:tplc="2C0A0005" w:tentative="1">
+      <w:start w:val="1"/>
+      <w:numFmt w:val="bullet"/>
+      <w:lvlText w:val=""/>
+      <w:lvlJc w:val="left"/>
+      <w:pPr>
+        <w:ind w:left="4320" w:hanging="360"/>
+      </w:pPr>
+      <w:rPr>
+        <w:rFonts w:ascii="Wingdings" w:hAnsi="Wingdings" w:hint="default"/>
+      </w:rPr>
+    </w:lvl>
+    <w:lvl w:ilvl="6" w:tplc="2C0A0001" w:tentative="1">
+      <w:start w:val="1"/>
+      <w:numFmt w:val="bullet"/>
+      <w:lvlText w:val=""/>
+      <w:lvlJc w:val="left"/>
+      <w:pPr>
+        <w:ind w:left="5040" w:hanging="360"/>
+      </w:pPr>
+      <w:rPr>
+        <w:rFonts w:ascii="Symbol" w:hAnsi="Symbol" w:hint="default"/>
+      </w:rPr>
+    </w:lvl>
+    <w:lvl w:ilvl="7" w:tplc="2C0A0003" w:tentative="1">
+      <w:start w:val="1"/>
+      <w:numFmt w:val="bullet"/>
+      <w:lvlText w:val="o"/>
+      <w:lvlJc w:val="left"/>
+      <w:pPr>
+        <w:ind w:left="5760" w:hanging="360"/>
+      </w:pPr>
+      <w:rPr>
+        <w:rFonts w:ascii="Courier New" w:hAnsi="Courier New" w:cs="Courier New" w:hint="default"/>
+      </w:rPr>
+    </w:lvl>
+    <w:lvl w:ilvl="8" w:tplc="2C0A0005" w:tentative="1">
+      <w:start w:val="1"/>
+      <w:numFmt w:val="bullet"/>
+      <w:lvlText w:val=""/>
+      <w:lvlJc w:val="left"/>
+      <w:pPr>
+        <w:ind w:left="6480" w:hanging="360"/>
+      </w:pPr>
+      <w:rPr>
+        <w:rFonts w:ascii="Wingdings" w:hAnsi="Wingdings" w:hint="default"/>
+      </w:rPr>
+    </w:lvl>
+  </w:abstractNum>
+  <w:abstractNum w:abstractNumId="2" w15:restartNumberingAfterBreak="0">
+    <w:nsid w:val="285C7BC6"/>
+    <w:multiLevelType w:val="multilevel"/>
+    <w:tmpl w:val="4306A77E"/>
+    <w:lvl w:ilvl="0">
+      <w:start w:val="1"/>
+      <w:numFmt w:val="bullet"/>
+      <w:lvlText w:val=""/>
+      <w:lvlJc w:val="left"/>
+      <w:pPr>
+        <w:tabs>
+          <w:tab w:val="num" w:pos="720"/>
+        </w:tabs>
+        <w:ind w:left="720" w:hanging="360"/>
+      </w:pPr>
+      <w:rPr>
+        <w:rFonts w:ascii="Symbol" w:hAnsi="Symbol" w:hint="default"/>
+        <w:sz w:val="20"/>
+      </w:rPr>
+    </w:lvl>
+    <w:lvl w:ilvl="1" w:tentative="1">
+      <w:start w:val="1"/>
+      <w:numFmt w:val="bullet"/>
+      <w:lvlText w:val="o"/>
+      <w:lvlJc w:val="left"/>
+      <w:pPr>
+        <w:tabs>
+          <w:tab w:val="num" w:pos="1440"/>
+        </w:tabs>
+        <w:ind w:left="1440" w:hanging="360"/>
+      </w:pPr>
+      <w:rPr>
+        <w:rFonts w:ascii="Courier New" w:hAnsi="Courier New" w:hint="default"/>
+        <w:sz w:val="20"/>
+      </w:rPr>
+    </w:lvl>
+    <w:lvl w:ilvl="2" w:tentative="1">
+      <w:start w:val="1"/>
+      <w:numFmt w:val="bullet"/>
+      <w:lvlText w:val=""/>
+      <w:lvlJc w:val="left"/>
+      <w:pPr>
+        <w:tabs>
+          <w:tab w:val="num" w:pos="2160"/>
+        </w:tabs>
+        <w:ind w:left="2160" w:hanging="360"/>
+      </w:pPr>
+      <w:rPr>
+        <w:rFonts w:ascii="Wingdings" w:hAnsi="Wingdings" w:hint="default"/>
+        <w:sz w:val="20"/>
+      </w:rPr>
+    </w:lvl>
+    <w:lvl w:ilvl="3" w:tentative="1">
+      <w:start w:val="1"/>
+      <w:numFmt w:val="bullet"/>
+      <w:lvlText w:val=""/>
+      <w:lvlJc w:val="left"/>
+      <w:pPr>
+        <w:tabs>
+          <w:tab w:val="num" w:pos="2880"/>
+        </w:tabs>
+        <w:ind w:left="2880" w:hanging="360"/>
+      </w:pPr>
+      <w:rPr>
+        <w:rFonts w:ascii="Wingdings" w:hAnsi="Wingdings" w:hint="default"/>
+        <w:sz w:val="20"/>
+      </w:rPr>
+    </w:lvl>
+    <w:lvl w:ilvl="4" w:tentative="1">
+      <w:start w:val="1"/>
+      <w:numFmt w:val="bullet"/>
+      <w:lvlText w:val=""/>
+      <w:lvlJc w:val="left"/>
+      <w:pPr>
+        <w:tabs>
+          <w:tab w:val="num" w:pos="3600"/>
+        </w:tabs>
+        <w:ind w:left="3600" w:hanging="360"/>
+      </w:pPr>
+      <w:rPr>
+        <w:rFonts w:ascii="Wingdings" w:hAnsi="Wingdings" w:hint="default"/>
+        <w:sz w:val="20"/>
+      </w:rPr>
+    </w:lvl>
+    <w:lvl w:ilvl="5" w:tentative="1">
+      <w:start w:val="1"/>
+      <w:numFmt w:val="bullet"/>
+      <w:lvlText w:val=""/>
+      <w:lvlJc w:val="left"/>
+      <w:pPr>
+        <w:tabs>
+          <w:tab w:val="num" w:pos="4320"/>
+        </w:tabs>
+        <w:ind w:left="4320" w:hanging="360"/>
+      </w:pPr>
+      <w:rPr>
+        <w:rFonts w:ascii="Wingdings" w:hAnsi="Wingdings" w:hint="default"/>
+        <w:sz w:val="20"/>
+      </w:rPr>
+    </w:lvl>
+    <w:lvl w:ilvl="6" w:tentative="1">
+      <w:start w:val="1"/>
+      <w:numFmt w:val="bullet"/>
+      <w:lvlText w:val=""/>
+      <w:lvlJc w:val="left"/>
+      <w:pPr>
+        <w:tabs>
+          <w:tab w:val="num" w:pos="5040"/>
+        </w:tabs>
+        <w:ind w:left="5040" w:hanging="360"/>
+      </w:pPr>
+      <w:rPr>
+        <w:rFonts w:ascii="Wingdings" w:hAnsi="Wingdings" w:hint="default"/>
+        <w:sz w:val="20"/>
+      </w:rPr>
+    </w:lvl>
+    <w:lvl w:ilvl="7" w:tentative="1">
+      <w:start w:val="1"/>
+      <w:numFmt w:val="bullet"/>
+      <w:lvlText w:val=""/>
+      <w:lvlJc w:val="left"/>
+      <w:pPr>
+        <w:tabs>
+          <w:tab w:val="num" w:pos="5760"/>
+        </w:tabs>
+        <w:ind w:left="5760" w:hanging="360"/>
+      </w:pPr>
+      <w:rPr>
+        <w:rFonts w:ascii="Wingdings" w:hAnsi="Wingdings" w:hint="default"/>
+        <w:sz w:val="20"/>
+      </w:rPr>
+    </w:lvl>
+    <w:lvl w:ilvl="8" w:tentative="1">
+      <w:start w:val="1"/>
+      <w:numFmt w:val="bullet"/>
+      <w:lvlText w:val=""/>
+      <w:lvlJc w:val="left"/>
+      <w:pPr>
+        <w:tabs>
+          <w:tab w:val="num" w:pos="6480"/>
+        </w:tabs>
+        <w:ind w:left="6480" w:hanging="360"/>
+      </w:pPr>
+      <w:rPr>
+        <w:rFonts w:ascii="Wingdings" w:hAnsi="Wingdings" w:hint="default"/>
+        <w:sz w:val="20"/>
+      </w:rPr>
+    </w:lvl>
+  </w:abstractNum>
+  <w:abstractNum w:abstractNumId="3" w15:restartNumberingAfterBreak="0">
+    <w:nsid w:val="7AC47AFC"/>
+    <w:multiLevelType w:val="multilevel"/>
+    <w:tmpl w:val="E3D02C80"/>
+    <w:lvl w:ilvl="0">
+      <w:start w:val="1"/>
+      <w:numFmt w:val="decimal"/>
+      <w:lvlText w:val="%1."/>
+      <w:lvlJc w:val="left"/>
+      <w:pPr>
+        <w:tabs>
+          <w:tab w:val="num" w:pos="720"/>
+        </w:tabs>
+        <w:ind w:left="720" w:hanging="360"/>
+      </w:pPr>
+    </w:lvl>
+    <w:lvl w:ilvl="1" w:tentative="1">
+      <w:start w:val="1"/>
+      <w:numFmt w:val="decimal"/>
+      <w:lvlText w:val="%2."/>
+      <w:lvlJc w:val="left"/>
+      <w:pPr>
+        <w:tabs>
+          <w:tab w:val="num" w:pos="1440"/>
+        </w:tabs>
+        <w:ind w:left="1440" w:hanging="360"/>
+      </w:pPr>
+    </w:lvl>
+    <w:lvl w:ilvl="2" w:tentative="1">
+      <w:start w:val="1"/>
+      <w:numFmt w:val="decimal"/>
+      <w:lvlText w:val="%3."/>
+      <w:lvlJc w:val="left"/>
+      <w:pPr>
+        <w:tabs>
+          <w:tab w:val="num" w:pos="2160"/>
+        </w:tabs>
+        <w:ind w:left="2160" w:hanging="360"/>
+      </w:pPr>
+    </w:lvl>
+    <w:lvl w:ilvl="3" w:tentative="1">
+      <w:start w:val="1"/>
+      <w:numFmt w:val="decimal"/>
+      <w:lvlText w:val="%4."/>
+      <w:lvlJc w:val="left"/>
+      <w:pPr>
+        <w:tabs>
+          <w:tab w:val="num" w:pos="2880"/>
+        </w:tabs>
+        <w:ind w:left="2880" w:hanging="360"/>
+      </w:pPr>
+    </w:lvl>
+    <w:lvl w:ilvl="4" w:tentative="1">
+      <w:start w:val="1"/>
+      <w:numFmt w:val="decimal"/>
+      <w:lvlText w:val="%5."/>
+      <w:lvlJc w:val="left"/>
+      <w:pPr>
+        <w:tabs>
+          <w:tab w:val="num" w:pos="3600"/>
+        </w:tabs>
+        <w:ind w:left="3600" w:hanging="360"/>
+      </w:pPr>
+    </w:lvl>
+    <w:lvl w:ilvl="5" w:tentative="1">
+      <w:start w:val="1"/>
+      <w:numFmt w:val="decimal"/>
+      <w:lvlText w:val="%6."/>
+      <w:lvlJc w:val="left"/>
+      <w:pPr>
+        <w:tabs>
+          <w:tab w:val="num" w:pos="4320"/>
+        </w:tabs>
+        <w:ind w:left="4320" w:hanging="360"/>
+      </w:pPr>
+    </w:lvl>
+    <w:lvl w:ilvl="6" w:tentative="1">
+      <w:start w:val="1"/>
+      <w:numFmt w:val="decimal"/>
+      <w:lvlText w:val="%7."/>
+      <w:lvlJc w:val="left"/>
+      <w:pPr>
+        <w:tabs>
+          <w:tab w:val="num" w:pos="5040"/>
+        </w:tabs>
+        <w:ind w:left="5040" w:hanging="360"/>
+      </w:pPr>
+    </w:lvl>
+    <w:lvl w:ilvl="7" w:tentative="1">
+      <w:start w:val="1"/>
+      <w:numFmt w:val="decimal"/>
+      <w:lvlText w:val="%8."/>
+      <w:lvlJc w:val="left"/>
+      <w:pPr>
+        <w:tabs>
+          <w:tab w:val="num" w:pos="5760"/>
+        </w:tabs>
+        <w:ind w:left="5760" w:hanging="360"/>
+      </w:pPr>
+    </w:lvl>
+    <w:lvl w:ilvl="8" w:tentative="1">
+      <w:start w:val="1"/>
+      <w:numFmt w:val="decimal"/>
+      <w:lvlText w:val="%9."/>
+      <w:lvlJc w:val="left"/>
+      <w:pPr>
+        <w:tabs>
+          <w:tab w:val="num" w:pos="6480"/>
+        </w:tabs>
+        <w:ind w:left="6480" w:hanging="360"/>
+      </w:pPr>
+    </w:lvl>
+  </w:abstractNum>
+  <w:num w:numId="1" w16cid:durableId="337662271">
+    <w:abstractNumId w:val="2"/>
+  </w:num>
+  <w:num w:numId="2" w16cid:durableId="525485799">
+    <w:abstractNumId w:val="0"/>
+  </w:num>
+  <w:num w:numId="3" w16cid:durableId="1332562993">
+    <w:abstractNumId w:val="3"/>
+  </w:num>
+  <w:num w:numId="4" w16cid:durableId="1140876791">
+    <w:abstractNumId w:val="1"/>
+  </w:num>
+</w:numbering>
 </file>
 
 <file path=word/styles.xml><?xml version="1.0" encoding="utf-8"?>
@@ -924,7 +3380,6 @@
   <w:style w:type="character" w:default="1" w:styleId="DefaultParagraphFont">
     <w:name w:val="Default Paragraph Font"/>
     <w:uiPriority w:val="1"/>
-    <w:semiHidden/>
     <w:unhideWhenUsed/>
   </w:style>
   <w:style w:type="table" w:default="1" w:styleId="TableNormal">

</xml_diff>

<commit_message>
dominios hecho y cambio nombre atributo
Direccion -> Calle -> Nombre
a
Direccion -> Calle -> nombreCalle
</commit_message>
<xml_diff>
--- a/A.docx
+++ b/A.docx
@@ -650,7 +650,13 @@
     </w:p>
     <w:p>
       <w:r>
-        <w:t>Para cada administración de medicamentos, se quiere almacenar la fecha de comienzo, fecha supuesta de fin, la cantidad total de unidades a suministrar, y la cantidad de cajas que hay que recetarle al dueño del paciente, o en caso de hospitalización, que se debe administrar al paciente.</w:t>
+        <w:t xml:space="preserve">Para cada </w:t>
+      </w:r>
+      <w:r>
+        <w:t>receta/administración</w:t>
+      </w:r>
+      <w:r>
+        <w:t xml:space="preserve"> de medicamentos, se quiere almacenar la fecha de comienzo, fecha supuesta de fin, la cantidad total de unidades a suministrar, y la cantidad de cajas que hay que recetarle al dueño del paciente, o en caso de hospitalización, que se debe administrar al paciente.</w:t>
       </w:r>
     </w:p>
     <w:p>

</xml_diff>

<commit_message>
agregado de 2 RF
</commit_message>
<xml_diff>
--- a/A.docx
+++ b/A.docx
@@ -715,14 +715,7 @@
           <w:b/>
           <w:bCs/>
         </w:rPr>
-        <w:t xml:space="preserve"> </w:t>
-      </w:r>
-      <w:r>
-        <w:rPr>
-          <w:b/>
-          <w:bCs/>
-        </w:rPr>
-        <w:t>[N:1]</w:t>
+        <w:t xml:space="preserve"> [N:1]</w:t>
       </w:r>
     </w:p>
     <w:p>
@@ -748,28 +741,7 @@
           <w:b/>
           <w:bCs/>
         </w:rPr>
-        <w:t xml:space="preserve"> </w:t>
-      </w:r>
-      <w:r>
-        <w:rPr>
-          <w:b/>
-          <w:bCs/>
-        </w:rPr>
-        <w:t>[</w:t>
-      </w:r>
-      <w:r>
-        <w:rPr>
-          <w:b/>
-          <w:bCs/>
-        </w:rPr>
-        <w:t>1</w:t>
-      </w:r>
-      <w:r>
-        <w:rPr>
-          <w:b/>
-          <w:bCs/>
-        </w:rPr>
-        <w:t>:1]</w:t>
+        <w:t xml:space="preserve"> [1:1]</w:t>
       </w:r>
     </w:p>
     <w:p>
@@ -1256,6 +1228,25 @@
           <w:b/>
           <w:bCs/>
         </w:rPr>
+        <w:t xml:space="preserve"> [N:1]</w:t>
+      </w:r>
+    </w:p>
+    <w:p>
+      <w:pPr>
+        <w:pStyle w:val="ListParagraph"/>
+        <w:numPr>
+          <w:ilvl w:val="0"/>
+          <w:numId w:val="6"/>
+        </w:numPr>
+      </w:pPr>
+      <w:r>
+        <w:rPr>
+          <w:b/>
+          <w:bCs/>
+        </w:rPr>
+        <w:t>Dueño</w:t>
+      </w:r>
+      <w:r>
         <w:t xml:space="preserve"> </w:t>
       </w:r>
       <w:r>
@@ -1263,35 +1254,36 @@
           <w:b/>
           <w:bCs/>
         </w:rPr>
-        <w:t>[N:1]</w:t>
-      </w:r>
-    </w:p>
-    <w:p>
-      <w:pPr>
-        <w:pStyle w:val="ListParagraph"/>
-        <w:numPr>
-          <w:ilvl w:val="0"/>
-          <w:numId w:val="6"/>
-        </w:numPr>
-      </w:pPr>
-      <w:r>
-        <w:rPr>
-          <w:b/>
-          <w:bCs/>
-        </w:rPr>
-        <w:t>Dueño</w:t>
-      </w:r>
-      <w:r>
+        <w:t xml:space="preserve">1 </w:t>
+      </w:r>
+      <w:r>
+        <w:t xml:space="preserve">–(receta)– </w:t>
+      </w:r>
+      <w:r>
+        <w:rPr>
+          <w:b/>
+          <w:bCs/>
+        </w:rPr>
+        <w:t>M</w:t>
+      </w:r>
+      <w:r>
+        <w:t xml:space="preserve"> Medicamento </w:t>
+      </w:r>
+      <w:r>
+        <w:rPr>
+          <w:b/>
+          <w:bCs/>
+        </w:rPr>
+        <w:t>M</w:t>
+      </w:r>
+      <w:r>
+        <w:rPr>
+          <w:b/>
+          <w:bCs/>
+        </w:rPr>
         <w:t xml:space="preserve"> </w:t>
       </w:r>
       <w:r>
-        <w:rPr>
-          <w:b/>
-          <w:bCs/>
-        </w:rPr>
-        <w:t xml:space="preserve">1 </w:t>
-      </w:r>
-      <w:r>
         <w:t xml:space="preserve">–(receta)– </w:t>
       </w:r>
       <w:r>
@@ -1299,54 +1291,20 @@
           <w:b/>
           <w:bCs/>
         </w:rPr>
-        <w:t>M</w:t>
-      </w:r>
-      <w:r>
-        <w:t xml:space="preserve"> Medicamento </w:t>
-      </w:r>
-      <w:r>
-        <w:rPr>
-          <w:b/>
-          <w:bCs/>
-        </w:rPr>
-        <w:t>M</w:t>
-      </w:r>
-      <w:r>
-        <w:rPr>
-          <w:b/>
-          <w:bCs/>
-        </w:rPr>
+        <w:t xml:space="preserve">N </w:t>
+      </w:r>
+      <w:r>
+        <w:t>Consulta</w:t>
+      </w:r>
+      <w:r>
         <w:t xml:space="preserve"> </w:t>
       </w:r>
       <w:r>
-        <w:t xml:space="preserve">–(receta)– </w:t>
-      </w:r>
-      <w:r>
-        <w:rPr>
-          <w:b/>
-          <w:bCs/>
-        </w:rPr>
-        <w:t xml:space="preserve">N </w:t>
-      </w:r>
-      <w:r>
-        <w:t>Consulta</w:t>
-      </w:r>
-      <w:r>
-        <w:t xml:space="preserve"> </w:t>
-      </w:r>
-      <w:r>
-        <w:rPr>
-          <w:b/>
-          <w:bCs/>
-        </w:rPr>
-        <w:t>[</w:t>
-      </w:r>
-      <w:r>
-        <w:rPr>
-          <w:b/>
-          <w:bCs/>
-        </w:rPr>
-        <w:t>1:</w:t>
+        <w:rPr>
+          <w:b/>
+          <w:bCs/>
+        </w:rPr>
+        <w:t>[1:</w:t>
       </w:r>
       <w:proofErr w:type="gramStart"/>
       <w:r>
@@ -1661,14 +1619,7 @@
           <w:b/>
           <w:bCs/>
         </w:rPr>
-        <w:t>[</w:t>
-      </w:r>
-      <w:r>
-        <w:rPr>
-          <w:b/>
-          <w:bCs/>
-        </w:rPr>
-        <w:t>1:</w:t>
+        <w:t>[1:</w:t>
       </w:r>
       <w:proofErr w:type="gramStart"/>
       <w:r>
@@ -1861,21 +1812,7 @@
           <w:b/>
           <w:bCs/>
         </w:rPr>
-        <w:t>[N:</w:t>
-      </w:r>
-      <w:r>
-        <w:rPr>
-          <w:b/>
-          <w:bCs/>
-        </w:rPr>
-        <w:t>M</w:t>
-      </w:r>
-      <w:r>
-        <w:rPr>
-          <w:b/>
-          <w:bCs/>
-        </w:rPr>
-        <w:t>]</w:t>
+        <w:t>[N:M]</w:t>
       </w:r>
     </w:p>
     <w:p/>
@@ -1975,14 +1912,7 @@
           <w:b/>
           <w:bCs/>
         </w:rPr>
-        <w:t xml:space="preserve"> </w:t>
-      </w:r>
-      <w:r>
-        <w:rPr>
-          <w:b/>
-          <w:bCs/>
-        </w:rPr>
-        <w:t>[N:1]</w:t>
+        <w:t xml:space="preserve"> [N:1]</w:t>
       </w:r>
     </w:p>
     <w:p>
@@ -2316,28 +2246,7 @@
           <w:b/>
           <w:bCs/>
         </w:rPr>
-        <w:t xml:space="preserve"> </w:t>
-      </w:r>
-      <w:r>
-        <w:rPr>
-          <w:b/>
-          <w:bCs/>
-        </w:rPr>
-        <w:t>[N:</w:t>
-      </w:r>
-      <w:r>
-        <w:rPr>
-          <w:b/>
-          <w:bCs/>
-        </w:rPr>
-        <w:t>M</w:t>
-      </w:r>
-      <w:r>
-        <w:rPr>
-          <w:b/>
-          <w:bCs/>
-        </w:rPr>
-        <w:t>]</w:t>
+        <w:t xml:space="preserve"> [N:M]</w:t>
       </w:r>
     </w:p>
     <w:p/>
@@ -2482,21 +2391,7 @@
           <w:b/>
           <w:bCs/>
         </w:rPr>
-        <w:t>[</w:t>
-      </w:r>
-      <w:r>
-        <w:rPr>
-          <w:b/>
-          <w:bCs/>
-        </w:rPr>
-        <w:t>1</w:t>
-      </w:r>
-      <w:r>
-        <w:rPr>
-          <w:b/>
-          <w:bCs/>
-        </w:rPr>
-        <w:t>:1]</w:t>
+        <w:t>[1:1]</w:t>
       </w:r>
     </w:p>
     <w:p>
@@ -2559,21 +2454,7 @@
           <w:b/>
           <w:bCs/>
         </w:rPr>
-        <w:t xml:space="preserve"> </w:t>
-      </w:r>
-      <w:r>
-        <w:rPr>
-          <w:b/>
-          <w:bCs/>
-        </w:rPr>
-        <w:t>[</w:t>
-      </w:r>
-      <w:r>
-        <w:rPr>
-          <w:b/>
-          <w:bCs/>
-        </w:rPr>
-        <w:t>1:</w:t>
+        <w:t xml:space="preserve"> [1:</w:t>
       </w:r>
       <w:proofErr w:type="gramStart"/>
       <w:r>
@@ -3091,21 +2972,7 @@
           <w:b/>
           <w:bCs/>
         </w:rPr>
-        <w:t>[</w:t>
-      </w:r>
-      <w:r>
-        <w:rPr>
-          <w:b/>
-          <w:bCs/>
-        </w:rPr>
-        <w:t>1</w:t>
-      </w:r>
-      <w:r>
-        <w:rPr>
-          <w:b/>
-          <w:bCs/>
-        </w:rPr>
-        <w:t>:1]</w:t>
+        <w:t>[1:1]</w:t>
       </w:r>
     </w:p>
     <w:p>
@@ -3294,21 +3161,7 @@
           <w:b/>
           <w:bCs/>
         </w:rPr>
-        <w:t>[</w:t>
-      </w:r>
-      <w:r>
-        <w:rPr>
-          <w:b/>
-          <w:bCs/>
-        </w:rPr>
-        <w:t>1:N</w:t>
-      </w:r>
-      <w:r>
-        <w:rPr>
-          <w:b/>
-          <w:bCs/>
-        </w:rPr>
-        <w:t>]</w:t>
+        <w:t>[1:N]</w:t>
       </w:r>
     </w:p>
     <w:p>
@@ -3337,21 +3190,7 @@
           <w:b/>
           <w:bCs/>
         </w:rPr>
-        <w:t>[</w:t>
-      </w:r>
-      <w:r>
-        <w:rPr>
-          <w:b/>
-          <w:bCs/>
-        </w:rPr>
-        <w:t>1</w:t>
-      </w:r>
-      <w:r>
-        <w:rPr>
-          <w:b/>
-          <w:bCs/>
-        </w:rPr>
-        <w:t>:1]</w:t>
+        <w:t>[1:1]</w:t>
       </w:r>
     </w:p>
     <w:p>
@@ -3509,6 +3348,43 @@
           <w:b/>
           <w:bCs/>
         </w:rPr>
+        <w:t xml:space="preserve"> [N:1]</w:t>
+      </w:r>
+    </w:p>
+    <w:p>
+      <w:pPr>
+        <w:pStyle w:val="ListParagraph"/>
+        <w:numPr>
+          <w:ilvl w:val="0"/>
+          <w:numId w:val="6"/>
+        </w:numPr>
+      </w:pPr>
+      <w:r>
+        <w:t>Sección (</w:t>
+      </w:r>
+      <w:proofErr w:type="gramStart"/>
+      <w:r>
+        <w:t>0,n</w:t>
+      </w:r>
+      <w:proofErr w:type="gramEnd"/>
+      <w:r>
+        <w:t xml:space="preserve">) –(pertenece a)– (1,1) </w:t>
+      </w:r>
+      <w:r>
+        <w:rPr>
+          <w:b/>
+          <w:bCs/>
+        </w:rPr>
+        <w:t>Sala</w:t>
+      </w:r>
+      <w:r>
+        <w:t xml:space="preserve"> (RELACION FUERTE)</w:t>
+      </w:r>
+      <w:r>
+        <w:rPr>
+          <w:b/>
+          <w:bCs/>
+        </w:rPr>
         <w:t xml:space="preserve"> </w:t>
       </w:r>
       <w:r>
@@ -3516,43 +3392,167 @@
           <w:b/>
           <w:bCs/>
         </w:rPr>
-        <w:t>[N:1]</w:t>
-      </w:r>
-    </w:p>
-    <w:p>
-      <w:pPr>
-        <w:pStyle w:val="ListParagraph"/>
-        <w:numPr>
-          <w:ilvl w:val="0"/>
-          <w:numId w:val="6"/>
-        </w:numPr>
-      </w:pPr>
-      <w:r>
-        <w:t>Sección (</w:t>
+        <w:t>[1:N]</w:t>
+      </w:r>
+    </w:p>
+    <w:p>
+      <w:pPr>
+        <w:rPr>
+          <w:u w:val="single"/>
+        </w:rPr>
+      </w:pPr>
+      <w:r>
+        <w:rPr>
+          <w:u w:val="single"/>
+        </w:rPr>
+        <w:t>ENTIDAD: Sala de hospitalización</w:t>
+      </w:r>
+    </w:p>
+    <w:p>
+      <w:r>
+        <w:t>Atributos</w:t>
+      </w:r>
+    </w:p>
+    <w:p>
+      <w:pPr>
+        <w:pStyle w:val="ListParagraph"/>
+        <w:numPr>
+          <w:ilvl w:val="0"/>
+          <w:numId w:val="6"/>
+        </w:numPr>
+      </w:pPr>
+      <w:r>
+        <w:t xml:space="preserve">Coste base diario </w:t>
+      </w:r>
+      <w:r>
+        <w:rPr>
+          <w:i/>
+          <w:iCs/>
+        </w:rPr>
+        <w:t>(número de 6 dígitos con 2 decimales &gt; 0)</w:t>
+      </w:r>
+    </w:p>
+    <w:p>
+      <w:pPr>
+        <w:pStyle w:val="ListParagraph"/>
+        <w:numPr>
+          <w:ilvl w:val="0"/>
+          <w:numId w:val="6"/>
+        </w:numPr>
+      </w:pPr>
+      <w:r>
+        <w:t xml:space="preserve">Coste extra por uso de equipo </w:t>
+      </w:r>
+      <w:r>
+        <w:rPr>
+          <w:i/>
+          <w:iCs/>
+        </w:rPr>
+        <w:t>(número de 6 dígitos con 2 decimales &gt; 0)</w:t>
+      </w:r>
+    </w:p>
+    <w:p>
+      <w:pPr>
+        <w:pStyle w:val="ListParagraph"/>
+        <w:numPr>
+          <w:ilvl w:val="0"/>
+          <w:numId w:val="6"/>
+        </w:numPr>
+      </w:pPr>
+      <w:r>
+        <w:t xml:space="preserve">Coste esperado </w:t>
+      </w:r>
+      <w:r>
+        <w:t xml:space="preserve">(calculable) </w:t>
+      </w:r>
+      <w:r>
+        <w:rPr>
+          <w:i/>
+          <w:iCs/>
+        </w:rPr>
+        <w:t>(número de 6 dígitos con 2 decimales &gt; 0)</w:t>
+      </w:r>
+    </w:p>
+    <w:p>
+      <w:pPr>
+        <w:pStyle w:val="ListParagraph"/>
+        <w:numPr>
+          <w:ilvl w:val="0"/>
+          <w:numId w:val="6"/>
+        </w:numPr>
+      </w:pPr>
+      <w:r>
+        <w:t xml:space="preserve">Duración esperada (en horas) </w:t>
+      </w:r>
+      <w:r>
+        <w:rPr>
+          <w:i/>
+          <w:iCs/>
+        </w:rPr>
+        <w:t>(número entero de 4 dígitos)</w:t>
+      </w:r>
+    </w:p>
+    <w:p>
+      <w:r>
+        <w:t>Relaciones de Sala de hospitalización</w:t>
+      </w:r>
+    </w:p>
+    <w:p>
+      <w:pPr>
+        <w:pStyle w:val="ListParagraph"/>
+        <w:numPr>
+          <w:ilvl w:val="0"/>
+          <w:numId w:val="6"/>
+        </w:numPr>
+      </w:pPr>
+      <w:r>
+        <w:rPr>
+          <w:b/>
+          <w:bCs/>
+        </w:rPr>
+        <w:t>Sala de hospitalización</w:t>
+      </w:r>
+      <w:r>
+        <w:t xml:space="preserve"> (0,1) –(ocupada por)– (0,1) Animal</w:t>
+      </w:r>
+      <w:r>
+        <w:t xml:space="preserve"> </w:t>
+      </w:r>
+      <w:r>
+        <w:rPr>
+          <w:b/>
+          <w:bCs/>
+        </w:rPr>
+        <w:t>[1:1]</w:t>
+      </w:r>
+    </w:p>
+    <w:p>
+      <w:pPr>
+        <w:pStyle w:val="ListParagraph"/>
+        <w:numPr>
+          <w:ilvl w:val="0"/>
+          <w:numId w:val="6"/>
+        </w:numPr>
+      </w:pPr>
+      <w:r>
+        <w:rPr>
+          <w:b/>
+          <w:bCs/>
+        </w:rPr>
+        <w:t>Sala de hospitalización</w:t>
+      </w:r>
+      <w:r>
+        <w:t xml:space="preserve"> (</w:t>
       </w:r>
       <w:proofErr w:type="gramStart"/>
       <w:r>
-        <w:t>0,n</w:t>
+        <w:t>1,n</w:t>
       </w:r>
       <w:proofErr w:type="gramEnd"/>
       <w:r>
-        <w:t xml:space="preserve">) –(pertenece a)– (1,1) </w:t>
-      </w:r>
-      <w:r>
-        <w:rPr>
-          <w:b/>
-          <w:bCs/>
-        </w:rPr>
-        <w:t>Sala</w:t>
-      </w:r>
-      <w:r>
-        <w:t xml:space="preserve"> (RELACION FUERTE)</w:t>
-      </w:r>
-      <w:r>
-        <w:rPr>
-          <w:b/>
-          <w:bCs/>
-        </w:rPr>
+        <w:t>) –(monitorizada por)– (0,n) Veterinario</w:t>
+      </w:r>
+      <w:r>
         <w:t xml:space="preserve"> </w:t>
       </w:r>
       <w:r>
@@ -3560,231 +3560,7 @@
           <w:b/>
           <w:bCs/>
         </w:rPr>
-        <w:t>[</w:t>
-      </w:r>
-      <w:r>
-        <w:rPr>
-          <w:b/>
-          <w:bCs/>
-        </w:rPr>
-        <w:t>1</w:t>
-      </w:r>
-      <w:r>
-        <w:rPr>
-          <w:b/>
-          <w:bCs/>
-        </w:rPr>
-        <w:t>:</w:t>
-      </w:r>
-      <w:r>
-        <w:rPr>
-          <w:b/>
-          <w:bCs/>
-        </w:rPr>
-        <w:t>N</w:t>
-      </w:r>
-      <w:r>
-        <w:rPr>
-          <w:b/>
-          <w:bCs/>
-        </w:rPr>
-        <w:t>]</w:t>
-      </w:r>
-    </w:p>
-    <w:p>
-      <w:pPr>
-        <w:rPr>
-          <w:u w:val="single"/>
-        </w:rPr>
-      </w:pPr>
-      <w:r>
-        <w:rPr>
-          <w:u w:val="single"/>
-        </w:rPr>
-        <w:t>ENTIDAD: Sala de hospitalización</w:t>
-      </w:r>
-    </w:p>
-    <w:p>
-      <w:r>
-        <w:t>Atributos</w:t>
-      </w:r>
-    </w:p>
-    <w:p>
-      <w:pPr>
-        <w:pStyle w:val="ListParagraph"/>
-        <w:numPr>
-          <w:ilvl w:val="0"/>
-          <w:numId w:val="6"/>
-        </w:numPr>
-      </w:pPr>
-      <w:r>
-        <w:t xml:space="preserve">Coste base diario </w:t>
-      </w:r>
-      <w:r>
-        <w:rPr>
-          <w:i/>
-          <w:iCs/>
-        </w:rPr>
-        <w:t>(número de 6 dígitos con 2 decimales &gt; 0)</w:t>
-      </w:r>
-    </w:p>
-    <w:p>
-      <w:pPr>
-        <w:pStyle w:val="ListParagraph"/>
-        <w:numPr>
-          <w:ilvl w:val="0"/>
-          <w:numId w:val="6"/>
-        </w:numPr>
-      </w:pPr>
-      <w:r>
-        <w:t xml:space="preserve">Coste extra por uso de equipo </w:t>
-      </w:r>
-      <w:r>
-        <w:rPr>
-          <w:i/>
-          <w:iCs/>
-        </w:rPr>
-        <w:t>(número de 6 dígitos con 2 decimales &gt; 0)</w:t>
-      </w:r>
-    </w:p>
-    <w:p>
-      <w:pPr>
-        <w:pStyle w:val="ListParagraph"/>
-        <w:numPr>
-          <w:ilvl w:val="0"/>
-          <w:numId w:val="6"/>
-        </w:numPr>
-      </w:pPr>
-      <w:r>
-        <w:t xml:space="preserve">Coste esperado </w:t>
-      </w:r>
-      <w:r>
-        <w:t xml:space="preserve">(calculable) </w:t>
-      </w:r>
-      <w:r>
-        <w:rPr>
-          <w:i/>
-          <w:iCs/>
-        </w:rPr>
-        <w:t>(número de 6 dígitos con 2 decimales &gt; 0)</w:t>
-      </w:r>
-    </w:p>
-    <w:p>
-      <w:pPr>
-        <w:pStyle w:val="ListParagraph"/>
-        <w:numPr>
-          <w:ilvl w:val="0"/>
-          <w:numId w:val="6"/>
-        </w:numPr>
-      </w:pPr>
-      <w:r>
-        <w:t xml:space="preserve">Duración esperada (en horas) </w:t>
-      </w:r>
-      <w:r>
-        <w:rPr>
-          <w:i/>
-          <w:iCs/>
-        </w:rPr>
-        <w:t>(número entero de 4 dígitos)</w:t>
-      </w:r>
-    </w:p>
-    <w:p>
-      <w:r>
-        <w:t>Relaciones de Sala de hospitalización</w:t>
-      </w:r>
-    </w:p>
-    <w:p>
-      <w:pPr>
-        <w:pStyle w:val="ListParagraph"/>
-        <w:numPr>
-          <w:ilvl w:val="0"/>
-          <w:numId w:val="6"/>
-        </w:numPr>
-      </w:pPr>
-      <w:r>
-        <w:rPr>
-          <w:b/>
-          <w:bCs/>
-        </w:rPr>
-        <w:t>Sala de hospitalización</w:t>
-      </w:r>
-      <w:r>
-        <w:t xml:space="preserve"> (0,1) –(ocupada por)– (0,1) Animal</w:t>
-      </w:r>
-      <w:r>
-        <w:t xml:space="preserve"> </w:t>
-      </w:r>
-      <w:r>
-        <w:rPr>
-          <w:b/>
-          <w:bCs/>
-        </w:rPr>
-        <w:t>[</w:t>
-      </w:r>
-      <w:r>
-        <w:rPr>
-          <w:b/>
-          <w:bCs/>
-        </w:rPr>
-        <w:t>1</w:t>
-      </w:r>
-      <w:r>
-        <w:rPr>
-          <w:b/>
-          <w:bCs/>
-        </w:rPr>
-        <w:t>:1]</w:t>
-      </w:r>
-    </w:p>
-    <w:p>
-      <w:pPr>
-        <w:pStyle w:val="ListParagraph"/>
-        <w:numPr>
-          <w:ilvl w:val="0"/>
-          <w:numId w:val="6"/>
-        </w:numPr>
-      </w:pPr>
-      <w:r>
-        <w:rPr>
-          <w:b/>
-          <w:bCs/>
-        </w:rPr>
-        <w:t>Sala de hospitalización</w:t>
-      </w:r>
-      <w:r>
-        <w:t xml:space="preserve"> (</w:t>
-      </w:r>
-      <w:proofErr w:type="gramStart"/>
-      <w:r>
-        <w:t>1,n</w:t>
-      </w:r>
-      <w:proofErr w:type="gramEnd"/>
-      <w:r>
-        <w:t>) –(monitorizada por)– (0,n) Veterinario</w:t>
-      </w:r>
-      <w:r>
-        <w:t xml:space="preserve"> </w:t>
-      </w:r>
-      <w:r>
-        <w:rPr>
-          <w:b/>
-          <w:bCs/>
-        </w:rPr>
-        <w:t>[N:</w:t>
-      </w:r>
-      <w:r>
-        <w:rPr>
-          <w:b/>
-          <w:bCs/>
-        </w:rPr>
-        <w:t>M</w:t>
-      </w:r>
-      <w:r>
-        <w:rPr>
-          <w:b/>
-          <w:bCs/>
-        </w:rPr>
-        <w:t>]</w:t>
+        <w:t>[N:M]</w:t>
       </w:r>
     </w:p>
     <w:p/>
@@ -3842,21 +3618,7 @@
           <w:b/>
           <w:bCs/>
         </w:rPr>
-        <w:t>[N:</w:t>
-      </w:r>
-      <w:r>
-        <w:rPr>
-          <w:b/>
-          <w:bCs/>
-        </w:rPr>
-        <w:t>M</w:t>
-      </w:r>
-      <w:r>
-        <w:rPr>
-          <w:b/>
-          <w:bCs/>
-        </w:rPr>
-        <w:t>]</w:t>
+        <w:t>[N:M]</w:t>
       </w:r>
     </w:p>
     <w:p/>
@@ -3907,21 +3669,7 @@
           <w:b/>
           <w:bCs/>
         </w:rPr>
-        <w:t>[</w:t>
-      </w:r>
-      <w:r>
-        <w:rPr>
-          <w:b/>
-          <w:bCs/>
-        </w:rPr>
-        <w:t>1</w:t>
-      </w:r>
-      <w:r>
-        <w:rPr>
-          <w:b/>
-          <w:bCs/>
-        </w:rPr>
-        <w:t>:1]</w:t>
+        <w:t>[1:1]</w:t>
       </w:r>
     </w:p>
     <w:p/>
@@ -3991,21 +3739,7 @@
           <w:b/>
           <w:bCs/>
         </w:rPr>
-        <w:t>[N:</w:t>
-      </w:r>
-      <w:r>
-        <w:rPr>
-          <w:b/>
-          <w:bCs/>
-        </w:rPr>
-        <w:t>M</w:t>
-      </w:r>
-      <w:r>
-        <w:rPr>
-          <w:b/>
-          <w:bCs/>
-        </w:rPr>
-        <w:t>]</w:t>
+        <w:t>[N:M]</w:t>
       </w:r>
     </w:p>
     <w:p>
@@ -4547,6 +4281,32 @@
           <w:b/>
           <w:bCs/>
         </w:rPr>
+        <w:t xml:space="preserve"> [N:M]</w:t>
+      </w:r>
+    </w:p>
+    <w:p>
+      <w:pPr>
+        <w:pStyle w:val="ListParagraph"/>
+        <w:numPr>
+          <w:ilvl w:val="0"/>
+          <w:numId w:val="6"/>
+        </w:numPr>
+      </w:pPr>
+      <w:r>
+        <w:t xml:space="preserve">Sección (1,1) –(es dirigida por)– (0,1) </w:t>
+      </w:r>
+      <w:r>
+        <w:rPr>
+          <w:b/>
+          <w:bCs/>
+        </w:rPr>
+        <w:t>Empleado</w:t>
+      </w:r>
+      <w:r>
+        <w:rPr>
+          <w:b/>
+          <w:bCs/>
+        </w:rPr>
         <w:t xml:space="preserve"> </w:t>
       </w:r>
       <w:r>
@@ -4554,53 +4314,6 @@
           <w:b/>
           <w:bCs/>
         </w:rPr>
-        <w:t>[N:</w:t>
-      </w:r>
-      <w:r>
-        <w:rPr>
-          <w:b/>
-          <w:bCs/>
-        </w:rPr>
-        <w:t>M</w:t>
-      </w:r>
-      <w:r>
-        <w:rPr>
-          <w:b/>
-          <w:bCs/>
-        </w:rPr>
-        <w:t>]</w:t>
-      </w:r>
-    </w:p>
-    <w:p>
-      <w:pPr>
-        <w:pStyle w:val="ListParagraph"/>
-        <w:numPr>
-          <w:ilvl w:val="0"/>
-          <w:numId w:val="6"/>
-        </w:numPr>
-      </w:pPr>
-      <w:r>
-        <w:t xml:space="preserve">Sección (1,1) –(es dirigida por)– (0,1) </w:t>
-      </w:r>
-      <w:r>
-        <w:rPr>
-          <w:b/>
-          <w:bCs/>
-        </w:rPr>
-        <w:t>Empleado</w:t>
-      </w:r>
-      <w:r>
-        <w:rPr>
-          <w:b/>
-          <w:bCs/>
-        </w:rPr>
-        <w:t xml:space="preserve"> </w:t>
-      </w:r>
-      <w:r>
-        <w:rPr>
-          <w:b/>
-          <w:bCs/>
-        </w:rPr>
         <w:tab/>
       </w:r>
       <w:r>
@@ -4608,28 +4321,7 @@
           <w:b/>
           <w:bCs/>
         </w:rPr>
-        <w:t xml:space="preserve"> </w:t>
-      </w:r>
-      <w:r>
-        <w:rPr>
-          <w:b/>
-          <w:bCs/>
-        </w:rPr>
-        <w:t>[</w:t>
-      </w:r>
-      <w:r>
-        <w:rPr>
-          <w:b/>
-          <w:bCs/>
-        </w:rPr>
-        <w:t>1</w:t>
-      </w:r>
-      <w:r>
-        <w:rPr>
-          <w:b/>
-          <w:bCs/>
-        </w:rPr>
-        <w:t>:1]</w:t>
+        <w:t xml:space="preserve"> [1:1]</w:t>
       </w:r>
     </w:p>
     <w:p>
@@ -4929,13 +4621,7 @@
         </w:numPr>
       </w:pPr>
       <w:r>
-        <w:t xml:space="preserve">Consultar años totales de carrera estudiados por los </w:t>
-      </w:r>
-      <w:r>
-        <w:t>cirujanos de la clínica</w:t>
-      </w:r>
-      <w:r>
-        <w:t xml:space="preserve"> por institución </w:t>
+        <w:t xml:space="preserve">Consultar años totales de carrera estudiados por los cirujanos de la clínica por institución </w:t>
       </w:r>
     </w:p>
     <w:p>
@@ -4974,7 +4660,7 @@
         </w:numPr>
       </w:pPr>
       <w:r>
-        <w:t>Consultar porcentaje de cirugías hechas por un veterinario</w:t>
+        <w:t>Consultar qué veterinario/cirujano realizó más cirugías y qué porcentaje representa sobre las cirugías totales.</w:t>
       </w:r>
     </w:p>
     <w:p>
@@ -5044,6 +4730,24 @@
       </w:r>
       <w:r>
         <w:t>ones</w:t>
+      </w:r>
+    </w:p>
+    <w:p>
+      <w:pPr>
+        <w:pStyle w:val="ListParagraph"/>
+        <w:numPr>
+          <w:ilvl w:val="0"/>
+          <w:numId w:val="6"/>
+        </w:numPr>
+      </w:pPr>
+      <w:r>
+        <w:t xml:space="preserve">Consultar el número promedio de consultas realizadas </w:t>
+      </w:r>
+      <w:r>
+        <w:t>cantidad poseída de mascotas por un dueño</w:t>
+      </w:r>
+      <w:r>
+        <w:t>.</w:t>
       </w:r>
     </w:p>
     <w:sectPr>
@@ -6546,7 +6250,6 @@
   <w:style w:type="character" w:default="1" w:styleId="DefaultParagraphFont">
     <w:name w:val="Default Paragraph Font"/>
     <w:uiPriority w:val="1"/>
-    <w:semiHidden/>
     <w:unhideWhenUsed/>
   </w:style>
   <w:style w:type="table" w:default="1" w:styleId="TableNormal">

</xml_diff>

<commit_message>
agregar relacion reflexiva y cambios finales A y B
</commit_message>
<xml_diff>
--- a/A.docx
+++ b/A.docx
@@ -237,7 +237,13 @@
         <w:t>“GoPet”</w:t>
       </w:r>
       <w:r>
-        <w:t>. La finalidad de esta base de datos es centralizar la información y facilitar la consulta y explotación de la misma, ya que hasta la actualidad utilizan varias hojas Excel para almacenar su información.</w:t>
+        <w:t xml:space="preserve">. La finalidad de esta base de datos es </w:t>
+      </w:r>
+      <w:r>
+        <w:t xml:space="preserve">atender a la necesidad presentada por el cliente de </w:t>
+      </w:r>
+      <w:r>
+        <w:t>centralizar la información y facilitar la consulta y explotación de la misma, ya que hasta la actualidad utilizan varias hojas Excel para almacenar su información.</w:t>
       </w:r>
     </w:p>
     <w:p>
@@ -276,12 +282,14 @@
           <w:iCs/>
         </w:rPr>
       </w:pPr>
+      <w:proofErr w:type="spellStart"/>
       <w:r>
         <w:rPr>
           <w:u w:val="single"/>
         </w:rPr>
-        <w:t>Código</w:t>
-      </w:r>
+        <w:t>idAnimal</w:t>
+      </w:r>
+      <w:proofErr w:type="spellEnd"/>
       <w:r>
         <w:t xml:space="preserve"> </w:t>
       </w:r>
@@ -638,7 +646,55 @@
         </w:numPr>
       </w:pPr>
       <w:r>
-        <w:t>Condiciones preexistentes (multivalorada) (texto de 100 caracteres c/u)</w:t>
+        <w:t>Condiciones preexistentes</w:t>
+      </w:r>
+    </w:p>
+    <w:p>
+      <w:pPr>
+        <w:pStyle w:val="ListParagraph"/>
+        <w:numPr>
+          <w:ilvl w:val="1"/>
+          <w:numId w:val="6"/>
+        </w:numPr>
+      </w:pPr>
+      <w:r>
+        <w:t xml:space="preserve">Descripción </w:t>
+      </w:r>
+      <w:r>
+        <w:rPr>
+          <w:i/>
+          <w:iCs/>
+        </w:rPr>
+        <w:t>(texto de 100 caracteres</w:t>
+      </w:r>
+      <w:r>
+        <w:rPr>
+          <w:i/>
+          <w:iCs/>
+        </w:rPr>
+        <w:t>)</w:t>
+      </w:r>
+    </w:p>
+    <w:p>
+      <w:pPr>
+        <w:pStyle w:val="ListParagraph"/>
+        <w:numPr>
+          <w:ilvl w:val="1"/>
+          <w:numId w:val="6"/>
+        </w:numPr>
+      </w:pPr>
+      <w:r>
+        <w:t>Gravedad</w:t>
+      </w:r>
+      <w:r>
+        <w:t xml:space="preserve"> </w:t>
+      </w:r>
+      <w:r>
+        <w:rPr>
+          <w:i/>
+          <w:iCs/>
+        </w:rPr>
+        <w:t>(número entero de 1 dígito del 1 al 10)</w:t>
       </w:r>
     </w:p>
     <w:p/>
@@ -780,12 +836,20 @@
           <w:iCs/>
         </w:rPr>
       </w:pPr>
+      <w:proofErr w:type="spellStart"/>
       <w:r>
         <w:rPr>
           <w:u w:val="single"/>
         </w:rPr>
-        <w:t>Código</w:t>
-      </w:r>
+        <w:t>id</w:t>
+      </w:r>
+      <w:r>
+        <w:rPr>
+          <w:u w:val="single"/>
+        </w:rPr>
+        <w:t>Dueño</w:t>
+      </w:r>
+      <w:proofErr w:type="spellEnd"/>
       <w:r>
         <w:t xml:space="preserve"> </w:t>
       </w:r>
@@ -1019,15 +1083,13 @@
         </w:rPr>
         <w:t>(</w:t>
       </w:r>
-      <w:proofErr w:type="spellStart"/>
-      <w:r>
-        <w:rPr>
-          <w:i/>
-          <w:iCs/>
-        </w:rPr>
-        <w:t>numero</w:t>
-      </w:r>
-      <w:proofErr w:type="spellEnd"/>
+      <w:r>
+        <w:rPr>
+          <w:i/>
+          <w:iCs/>
+        </w:rPr>
+        <w:t>número</w:t>
+      </w:r>
       <w:r>
         <w:rPr>
           <w:i/>
@@ -1457,12 +1519,20 @@
           <w:iCs/>
         </w:rPr>
       </w:pPr>
+      <w:proofErr w:type="spellStart"/>
       <w:r>
         <w:rPr>
           <w:u w:val="single"/>
         </w:rPr>
-        <w:t>Código</w:t>
-      </w:r>
+        <w:t>id</w:t>
+      </w:r>
+      <w:r>
+        <w:rPr>
+          <w:u w:val="single"/>
+        </w:rPr>
+        <w:t>Medicamento</w:t>
+      </w:r>
+      <w:proofErr w:type="spellEnd"/>
       <w:r>
         <w:t xml:space="preserve"> </w:t>
       </w:r>
@@ -1829,12 +1899,20 @@
           <w:iCs/>
         </w:rPr>
       </w:pPr>
+      <w:proofErr w:type="spellStart"/>
       <w:r>
         <w:rPr>
           <w:u w:val="single"/>
         </w:rPr>
-        <w:t>Código</w:t>
-      </w:r>
+        <w:t>id</w:t>
+      </w:r>
+      <w:r>
+        <w:rPr>
+          <w:u w:val="single"/>
+        </w:rPr>
+        <w:t>Proveedor</w:t>
+      </w:r>
+      <w:proofErr w:type="spellEnd"/>
       <w:r>
         <w:t xml:space="preserve"> </w:t>
       </w:r>
@@ -2143,6 +2221,9 @@
         <w:lastRenderedPageBreak/>
         <w:t>Existen 2 tipos de consultas que se dan en la clínica: Consulta rutinaria, que pueden ser para varios motivos, y Consulta de urgencia, que pueden ser para accidentes, envenenamientos, enfermedades, etc.</w:t>
       </w:r>
+      <w:r>
+        <w:t xml:space="preserve"> También, una consulta puede derivar en más consultas, en caso de ser necesario.</w:t>
+      </w:r>
     </w:p>
     <w:p>
       <w:pPr>
@@ -2174,12 +2255,20 @@
           <w:iCs/>
         </w:rPr>
       </w:pPr>
+      <w:proofErr w:type="spellStart"/>
       <w:r>
         <w:rPr>
           <w:u w:val="single"/>
         </w:rPr>
-        <w:t>Código</w:t>
-      </w:r>
+        <w:t>id</w:t>
+      </w:r>
+      <w:r>
+        <w:rPr>
+          <w:u w:val="single"/>
+        </w:rPr>
+        <w:t>Consulta</w:t>
+      </w:r>
+      <w:proofErr w:type="spellEnd"/>
       <w:r>
         <w:t xml:space="preserve"> </w:t>
       </w:r>
@@ -2542,6 +2631,46 @@
           <w:bCs/>
         </w:rPr>
         <w:t>N:1:1]</w:t>
+      </w:r>
+    </w:p>
+    <w:p>
+      <w:pPr>
+        <w:pStyle w:val="ListParagraph"/>
+        <w:numPr>
+          <w:ilvl w:val="0"/>
+          <w:numId w:val="6"/>
+        </w:numPr>
+        <w:rPr>
+          <w:b/>
+          <w:bCs/>
+        </w:rPr>
+      </w:pPr>
+      <w:r>
+        <w:rPr>
+          <w:b/>
+          <w:bCs/>
+        </w:rPr>
+        <w:t>Consulta 1</w:t>
+      </w:r>
+      <w:r>
+        <w:t xml:space="preserve"> –(es derivada de)– </w:t>
+      </w:r>
+      <w:r>
+        <w:rPr>
+          <w:b/>
+          <w:bCs/>
+        </w:rPr>
+        <w:t>N</w:t>
+      </w:r>
+      <w:r>
+        <w:t xml:space="preserve"> Consulta </w:t>
+      </w:r>
+      <w:r>
+        <w:rPr>
+          <w:b/>
+          <w:bCs/>
+        </w:rPr>
+        <w:t>[N:1 reflexiva]</w:t>
       </w:r>
     </w:p>
     <w:p>
@@ -2770,12 +2899,20 @@
           <w:iCs/>
         </w:rPr>
       </w:pPr>
+      <w:proofErr w:type="spellStart"/>
       <w:r>
         <w:rPr>
           <w:u w:val="single"/>
         </w:rPr>
-        <w:t>Código</w:t>
-      </w:r>
+        <w:t>id</w:t>
+      </w:r>
+      <w:r>
+        <w:rPr>
+          <w:u w:val="single"/>
+        </w:rPr>
+        <w:t>Cita</w:t>
+      </w:r>
+      <w:proofErr w:type="spellEnd"/>
       <w:r>
         <w:t xml:space="preserve"> </w:t>
       </w:r>
@@ -3009,12 +3146,20 @@
           <w:iCs/>
         </w:rPr>
       </w:pPr>
+      <w:proofErr w:type="spellStart"/>
       <w:r>
         <w:rPr>
           <w:u w:val="single"/>
         </w:rPr>
-        <w:t>Código</w:t>
-      </w:r>
+        <w:t>id</w:t>
+      </w:r>
+      <w:r>
+        <w:rPr>
+          <w:u w:val="single"/>
+        </w:rPr>
+        <w:t>Sección</w:t>
+      </w:r>
+      <w:proofErr w:type="spellEnd"/>
       <w:r>
         <w:t xml:space="preserve"> </w:t>
       </w:r>
@@ -3205,14 +3350,25 @@
           <w:iCs/>
         </w:rPr>
       </w:pPr>
+      <w:proofErr w:type="spellStart"/>
       <w:r>
         <w:rPr>
           <w:u w:val="single"/>
         </w:rPr>
-        <w:t>Código</w:t>
-      </w:r>
-      <w:r>
-        <w:t xml:space="preserve"> (clave parcial) </w:t>
+        <w:t>id</w:t>
+      </w:r>
+      <w:r>
+        <w:rPr>
+          <w:u w:val="single"/>
+        </w:rPr>
+        <w:t>Sala</w:t>
+      </w:r>
+      <w:proofErr w:type="spellEnd"/>
+      <w:r>
+        <w:t xml:space="preserve"> </w:t>
+      </w:r>
+      <w:r>
+        <w:t xml:space="preserve">(clave parcial) </w:t>
       </w:r>
       <w:r>
         <w:rPr>
@@ -3941,14 +4097,25 @@
           <w:numId w:val="6"/>
         </w:numPr>
       </w:pPr>
+      <w:proofErr w:type="spellStart"/>
       <w:r>
         <w:rPr>
           <w:u w:val="single"/>
         </w:rPr>
-        <w:t>Código</w:t>
-      </w:r>
-      <w:r>
-        <w:t xml:space="preserve"> (clave candidata) </w:t>
+        <w:t>id</w:t>
+      </w:r>
+      <w:r>
+        <w:rPr>
+          <w:u w:val="single"/>
+        </w:rPr>
+        <w:t>Empleado</w:t>
+      </w:r>
+      <w:proofErr w:type="spellEnd"/>
+      <w:r>
+        <w:t xml:space="preserve"> </w:t>
+      </w:r>
+      <w:r>
+        <w:t xml:space="preserve">(clave candidata) </w:t>
       </w:r>
       <w:r>
         <w:rPr>
@@ -4608,20 +4775,10 @@
       <w:pPr>
         <w:pStyle w:val="Heading2"/>
       </w:pPr>
-      <w:commentRangeStart w:id="0"/>
       <w:r>
         <w:lastRenderedPageBreak/>
         <w:t>Requisitos funcionales</w:t>
       </w:r>
-      <w:commentRangeEnd w:id="0"/>
-      <w:r>
-        <w:rPr>
-          <w:rStyle w:val="CommentReference"/>
-          <w:rFonts w:asciiTheme="minorHAnsi" w:eastAsiaTheme="minorHAnsi" w:hAnsiTheme="minorHAnsi" w:cstheme="minorBidi"/>
-          <w:color w:val="auto"/>
-        </w:rPr>
-        <w:commentReference w:id="0"/>
-      </w:r>
     </w:p>
     <w:p>
       <w:r>
@@ -6586,7 +6743,7 @@
       </w:r>
     </w:p>
     <w:sectPr>
-      <w:footerReference w:type="default" r:id="rId12"/>
+      <w:footerReference w:type="default" r:id="rId8"/>
       <w:pgSz w:w="11906" w:h="16838"/>
       <w:pgMar w:top="1417" w:right="1701" w:bottom="1417" w:left="1701" w:header="708" w:footer="708" w:gutter="0"/>
       <w:pgNumType w:start="0"/>
@@ -6596,45 +6753,6 @@
     </w:sectPr>
   </w:body>
 </w:document>
-</file>
-
-<file path=word/comments.xml><?xml version="1.0" encoding="utf-8"?>
-<w:comments xmlns:wpc="http://schemas.microsoft.com/office/word/2010/wordprocessingCanvas" xmlns:cx="http://schemas.microsoft.com/office/drawing/2014/chartex" xmlns:cx1="http://schemas.microsoft.com/office/drawing/2015/9/8/chartex" xmlns:cx2="http://schemas.microsoft.com/office/drawing/2015/10/21/chartex" xmlns:cx3="http://schemas.microsoft.com/office/drawing/2016/5/9/chartex" xmlns:cx4="http://schemas.microsoft.com/office/drawing/2016/5/10/chartex" xmlns:cx5="http://schemas.microsoft.com/office/drawing/2016/5/11/chartex" xmlns:cx6="http://schemas.microsoft.com/office/drawing/2016/5/12/chartex" xmlns:cx7="http://schemas.microsoft.com/office/drawing/2016/5/13/chartex" xmlns:cx8="http://schemas.microsoft.com/office/drawing/2016/5/14/chartex" xmlns:mc="http://schemas.openxmlformats.org/markup-compatibility/2006" xmlns:aink="http://schemas.microsoft.com/office/drawing/2016/ink" xmlns:am3d="http://schemas.microsoft.com/office/drawing/2017/model3d" xmlns:o="urn:schemas-microsoft-com:office:office" xmlns:oel="http://schemas.microsoft.com/office/2019/extlst" xmlns:r="http://schemas.openxmlformats.org/officeDocument/2006/relationships" xmlns:m="http://schemas.openxmlformats.org/officeDocument/2006/math" xmlns:v="urn:schemas-microsoft-com:vml" xmlns:wp14="http://schemas.microsoft.com/office/word/2010/wordprocessingDrawing" xmlns:wp="http://schemas.openxmlformats.org/drawingml/2006/wordprocessingDrawing" xmlns:w10="urn:schemas-microsoft-com:office:word" xmlns:w="http://schemas.openxmlformats.org/wordprocessingml/2006/main" xmlns:w14="http://schemas.microsoft.com/office/word/2010/wordml" xmlns:w15="http://schemas.microsoft.com/office/word/2012/wordml" xmlns:w16cex="http://schemas.microsoft.com/office/word/2018/wordml/cex" xmlns:w16cid="http://schemas.microsoft.com/office/word/2016/wordml/cid" xmlns:w16="http://schemas.microsoft.com/office/word/2018/wordml" xmlns:w16du="http://schemas.microsoft.com/office/word/2023/wordml/word16du" xmlns:w16sdtdh="http://schemas.microsoft.com/office/word/2020/wordml/sdtdatahash" xmlns:w16se="http://schemas.microsoft.com/office/word/2015/wordml/symex" xmlns:wpg="http://schemas.microsoft.com/office/word/2010/wordprocessingGroup" xmlns:wpi="http://schemas.microsoft.com/office/word/2010/wordprocessingInk" xmlns:wne="http://schemas.microsoft.com/office/word/2006/wordml" xmlns:wps="http://schemas.microsoft.com/office/word/2010/wordprocessingShape" mc:Ignorable="w14 w15 w16se w16cid w16 w16cex w16sdtdh w16du wp14">
-  <w:comment w:id="0" w:author="n" w:date="2024-12-27T18:29:00Z" w:initials="n">
-    <w:p>
-      <w:pPr>
-        <w:pStyle w:val="CommentText"/>
-      </w:pPr>
-      <w:r>
-        <w:rPr>
-          <w:rStyle w:val="CommentReference"/>
-        </w:rPr>
-        <w:annotationRef/>
-      </w:r>
-      <w:r>
-        <w:t>Ver si los cambiamos a Historias de usuario</w:t>
-      </w:r>
-    </w:p>
-  </w:comment>
-</w:comments>
-</file>
-
-<file path=word/commentsExtended.xml><?xml version="1.0" encoding="utf-8"?>
-<w15:commentsEx xmlns:wpc="http://schemas.microsoft.com/office/word/2010/wordprocessingCanvas" xmlns:cx="http://schemas.microsoft.com/office/drawing/2014/chartex" xmlns:cx1="http://schemas.microsoft.com/office/drawing/2015/9/8/chartex" xmlns:cx2="http://schemas.microsoft.com/office/drawing/2015/10/21/chartex" xmlns:cx3="http://schemas.microsoft.com/office/drawing/2016/5/9/chartex" xmlns:cx4="http://schemas.microsoft.com/office/drawing/2016/5/10/chartex" xmlns:cx5="http://schemas.microsoft.com/office/drawing/2016/5/11/chartex" xmlns:cx6="http://schemas.microsoft.com/office/drawing/2016/5/12/chartex" xmlns:cx7="http://schemas.microsoft.com/office/drawing/2016/5/13/chartex" xmlns:cx8="http://schemas.microsoft.com/office/drawing/2016/5/14/chartex" xmlns:mc="http://schemas.openxmlformats.org/markup-compatibility/2006" xmlns:aink="http://schemas.microsoft.com/office/drawing/2016/ink" xmlns:am3d="http://schemas.microsoft.com/office/drawing/2017/model3d" xmlns:o="urn:schemas-microsoft-com:office:office" xmlns:oel="http://schemas.microsoft.com/office/2019/extlst" xmlns:r="http://schemas.openxmlformats.org/officeDocument/2006/relationships" xmlns:m="http://schemas.openxmlformats.org/officeDocument/2006/math" xmlns:v="urn:schemas-microsoft-com:vml" xmlns:wp14="http://schemas.microsoft.com/office/word/2010/wordprocessingDrawing" xmlns:wp="http://schemas.openxmlformats.org/drawingml/2006/wordprocessingDrawing" xmlns:w10="urn:schemas-microsoft-com:office:word" xmlns:w="http://schemas.openxmlformats.org/wordprocessingml/2006/main" xmlns:w14="http://schemas.microsoft.com/office/word/2010/wordml" xmlns:w15="http://schemas.microsoft.com/office/word/2012/wordml" xmlns:w16cex="http://schemas.microsoft.com/office/word/2018/wordml/cex" xmlns:w16cid="http://schemas.microsoft.com/office/word/2016/wordml/cid" xmlns:w16="http://schemas.microsoft.com/office/word/2018/wordml" xmlns:w16du="http://schemas.microsoft.com/office/word/2023/wordml/word16du" xmlns:w16sdtdh="http://schemas.microsoft.com/office/word/2020/wordml/sdtdatahash" xmlns:w16se="http://schemas.microsoft.com/office/word/2015/wordml/symex" xmlns:wpg="http://schemas.microsoft.com/office/word/2010/wordprocessingGroup" xmlns:wpi="http://schemas.microsoft.com/office/word/2010/wordprocessingInk" xmlns:wne="http://schemas.microsoft.com/office/word/2006/wordml" xmlns:wps="http://schemas.microsoft.com/office/word/2010/wordprocessingShape" mc:Ignorable="w14 w15 w16se w16cid w16 w16cex w16sdtdh w16du wp14">
-  <w15:commentEx w15:paraId="68EC4F4F" w15:done="0"/>
-</w15:commentsEx>
-</file>
-
-<file path=word/commentsExtensible.xml><?xml version="1.0" encoding="utf-8"?>
-<w16cex:commentsExtensible xmlns:wpc="http://schemas.microsoft.com/office/word/2010/wordprocessingCanvas" xmlns:cx="http://schemas.microsoft.com/office/drawing/2014/chartex" xmlns:cx1="http://schemas.microsoft.com/office/drawing/2015/9/8/chartex" xmlns:cx2="http://schemas.microsoft.com/office/drawing/2015/10/21/chartex" xmlns:cx3="http://schemas.microsoft.com/office/drawing/2016/5/9/chartex" xmlns:cx4="http://schemas.microsoft.com/office/drawing/2016/5/10/chartex" xmlns:cx5="http://schemas.microsoft.com/office/drawing/2016/5/11/chartex" xmlns:cx6="http://schemas.microsoft.com/office/drawing/2016/5/12/chartex" xmlns:cx7="http://schemas.microsoft.com/office/drawing/2016/5/13/chartex" xmlns:cx8="http://schemas.microsoft.com/office/drawing/2016/5/14/chartex" xmlns:cr="http://schemas.microsoft.com/office/comments/2020/reactions" xmlns:mc="http://schemas.openxmlformats.org/markup-compatibility/2006" xmlns:aink="http://schemas.microsoft.com/office/drawing/2016/ink" xmlns:am3d="http://schemas.microsoft.com/office/drawing/2017/model3d" xmlns:o="urn:schemas-microsoft-com:office:office" xmlns:oel="http://schemas.microsoft.com/office/2019/extlst" xmlns:r="http://schemas.openxmlformats.org/officeDocument/2006/relationships" xmlns:m="http://schemas.openxmlformats.org/officeDocument/2006/math" xmlns:v="urn:schemas-microsoft-com:vml" xmlns:wp14="http://schemas.microsoft.com/office/word/2010/wordprocessingDrawing" xmlns:wp="http://schemas.openxmlformats.org/drawingml/2006/wordprocessingDrawing" xmlns:w10="urn:schemas-microsoft-com:office:word" xmlns:w="http://schemas.openxmlformats.org/wordprocessingml/2006/main" xmlns:w14="http://schemas.microsoft.com/office/word/2010/wordml" xmlns:w15="http://schemas.microsoft.com/office/word/2012/wordml" xmlns:w16cex="http://schemas.microsoft.com/office/word/2018/wordml/cex" xmlns:w16cid="http://schemas.microsoft.com/office/word/2016/wordml/cid" xmlns:w16="http://schemas.microsoft.com/office/word/2018/wordml" xmlns:w16du="http://schemas.microsoft.com/office/word/2023/wordml/word16du" xmlns:w16sdtdh="http://schemas.microsoft.com/office/word/2020/wordml/sdtdatahash" xmlns:w16se="http://schemas.microsoft.com/office/word/2015/wordml/symex" xmlns:wpg="http://schemas.microsoft.com/office/word/2010/wordprocessingGroup" xmlns:wpi="http://schemas.microsoft.com/office/word/2010/wordprocessingInk" xmlns:wne="http://schemas.microsoft.com/office/word/2006/wordml" xmlns:wps="http://schemas.microsoft.com/office/word/2010/wordprocessingShape" mc:Ignorable="w14 w15 w16se w16cid w16 w16cex w16sdtdh cr w16du wp14">
-  <w16cex:commentExtensible w16cex:durableId="463AE72B" w16cex:dateUtc="2024-12-27T17:29:00Z"/>
-</w16cex:commentsExtensible>
-</file>
-
-<file path=word/commentsIds.xml><?xml version="1.0" encoding="utf-8"?>
-<w16cid:commentsIds xmlns:wpc="http://schemas.microsoft.com/office/word/2010/wordprocessingCanvas" xmlns:cx="http://schemas.microsoft.com/office/drawing/2014/chartex" xmlns:cx1="http://schemas.microsoft.com/office/drawing/2015/9/8/chartex" xmlns:cx2="http://schemas.microsoft.com/office/drawing/2015/10/21/chartex" xmlns:cx3="http://schemas.microsoft.com/office/drawing/2016/5/9/chartex" xmlns:cx4="http://schemas.microsoft.com/office/drawing/2016/5/10/chartex" xmlns:cx5="http://schemas.microsoft.com/office/drawing/2016/5/11/chartex" xmlns:cx6="http://schemas.microsoft.com/office/drawing/2016/5/12/chartex" xmlns:cx7="http://schemas.microsoft.com/office/drawing/2016/5/13/chartex" xmlns:cx8="http://schemas.microsoft.com/office/drawing/2016/5/14/chartex" xmlns:mc="http://schemas.openxmlformats.org/markup-compatibility/2006" xmlns:aink="http://schemas.microsoft.com/office/drawing/2016/ink" xmlns:am3d="http://schemas.microsoft.com/office/drawing/2017/model3d" xmlns:o="urn:schemas-microsoft-com:office:office" xmlns:oel="http://schemas.microsoft.com/office/2019/extlst" xmlns:r="http://schemas.openxmlformats.org/officeDocument/2006/relationships" xmlns:m="http://schemas.openxmlformats.org/officeDocument/2006/math" xmlns:v="urn:schemas-microsoft-com:vml" xmlns:wp14="http://schemas.microsoft.com/office/word/2010/wordprocessingDrawing" xmlns:wp="http://schemas.openxmlformats.org/drawingml/2006/wordprocessingDrawing" xmlns:w10="urn:schemas-microsoft-com:office:word" xmlns:w="http://schemas.openxmlformats.org/wordprocessingml/2006/main" xmlns:w14="http://schemas.microsoft.com/office/word/2010/wordml" xmlns:w15="http://schemas.microsoft.com/office/word/2012/wordml" xmlns:w16cex="http://schemas.microsoft.com/office/word/2018/wordml/cex" xmlns:w16cid="http://schemas.microsoft.com/office/word/2016/wordml/cid" xmlns:w16="http://schemas.microsoft.com/office/word/2018/wordml" xmlns:w16du="http://schemas.microsoft.com/office/word/2023/wordml/word16du" xmlns:w16sdtdh="http://schemas.microsoft.com/office/word/2020/wordml/sdtdatahash" xmlns:w16se="http://schemas.microsoft.com/office/word/2015/wordml/symex" xmlns:wpg="http://schemas.microsoft.com/office/word/2010/wordprocessingGroup" xmlns:wpi="http://schemas.microsoft.com/office/word/2010/wordprocessingInk" xmlns:wne="http://schemas.microsoft.com/office/word/2006/wordml" xmlns:wps="http://schemas.microsoft.com/office/word/2010/wordprocessingShape" mc:Ignorable="w14 w15 w16se w16cid w16 w16cex w16sdtdh w16du wp14">
-  <w16cid:commentId w16cid:paraId="68EC4F4F" w16cid:durableId="463AE72B"/>
-</w16cid:commentsIds>
 </file>
 
 <file path=word/endnotes.xml><?xml version="1.0" encoding="utf-8"?>
@@ -7461,14 +7579,6 @@
     <w:abstractNumId w:val="3"/>
   </w:num>
 </w:numbering>
-</file>
-
-<file path=word/people.xml><?xml version="1.0" encoding="utf-8"?>
-<w15:people xmlns:wpc="http://schemas.microsoft.com/office/word/2010/wordprocessingCanvas" xmlns:cx="http://schemas.microsoft.com/office/drawing/2014/chartex" xmlns:cx1="http://schemas.microsoft.com/office/drawing/2015/9/8/chartex" xmlns:cx2="http://schemas.microsoft.com/office/drawing/2015/10/21/chartex" xmlns:cx3="http://schemas.microsoft.com/office/drawing/2016/5/9/chartex" xmlns:cx4="http://schemas.microsoft.com/office/drawing/2016/5/10/chartex" xmlns:cx5="http://schemas.microsoft.com/office/drawing/2016/5/11/chartex" xmlns:cx6="http://schemas.microsoft.com/office/drawing/2016/5/12/chartex" xmlns:cx7="http://schemas.microsoft.com/office/drawing/2016/5/13/chartex" xmlns:cx8="http://schemas.microsoft.com/office/drawing/2016/5/14/chartex" xmlns:mc="http://schemas.openxmlformats.org/markup-compatibility/2006" xmlns:aink="http://schemas.microsoft.com/office/drawing/2016/ink" xmlns:am3d="http://schemas.microsoft.com/office/drawing/2017/model3d" xmlns:o="urn:schemas-microsoft-com:office:office" xmlns:oel="http://schemas.microsoft.com/office/2019/extlst" xmlns:r="http://schemas.openxmlformats.org/officeDocument/2006/relationships" xmlns:m="http://schemas.openxmlformats.org/officeDocument/2006/math" xmlns:v="urn:schemas-microsoft-com:vml" xmlns:wp14="http://schemas.microsoft.com/office/word/2010/wordprocessingDrawing" xmlns:wp="http://schemas.openxmlformats.org/drawingml/2006/wordprocessingDrawing" xmlns:w10="urn:schemas-microsoft-com:office:word" xmlns:w="http://schemas.openxmlformats.org/wordprocessingml/2006/main" xmlns:w14="http://schemas.microsoft.com/office/word/2010/wordml" xmlns:w15="http://schemas.microsoft.com/office/word/2012/wordml" xmlns:w16cex="http://schemas.microsoft.com/office/word/2018/wordml/cex" xmlns:w16cid="http://schemas.microsoft.com/office/word/2016/wordml/cid" xmlns:w16="http://schemas.microsoft.com/office/word/2018/wordml" xmlns:w16du="http://schemas.microsoft.com/office/word/2023/wordml/word16du" xmlns:w16sdtdh="http://schemas.microsoft.com/office/word/2020/wordml/sdtdatahash" xmlns:w16se="http://schemas.microsoft.com/office/word/2015/wordml/symex" xmlns:wpg="http://schemas.microsoft.com/office/word/2010/wordprocessingGroup" xmlns:wpi="http://schemas.microsoft.com/office/word/2010/wordprocessingInk" xmlns:wne="http://schemas.microsoft.com/office/word/2006/wordml" xmlns:wps="http://schemas.microsoft.com/office/word/2010/wordprocessingShape" mc:Ignorable="w14 w15 w16se w16cid w16 w16cex w16sdtdh w16du wp14">
-  <w15:person w15:author="n">
-    <w15:presenceInfo w15:providerId="None" w15:userId="n"/>
-  </w15:person>
-</w15:people>
 </file>
 
 <file path=word/styles.xml><?xml version="1.0" encoding="utf-8"?>

</xml_diff>

<commit_message>
muchos fixes no terminado
</commit_message>
<xml_diff>
--- a/A.docx
+++ b/A.docx
@@ -120,13 +120,6 @@
     </w:p>
     <w:p>
       <w:pPr>
-        <w:rPr>
-          <w:rFonts w:ascii="SF Pro Display" w:hAnsi="SF Pro Display"/>
-        </w:rPr>
-      </w:pPr>
-    </w:p>
-    <w:p>
-      <w:pPr>
         <w:pStyle w:val="Subtitle"/>
         <w:jc w:val="right"/>
         <w:rPr>
@@ -186,7 +179,6 @@
         <w:jc w:val="right"/>
       </w:pPr>
       <w:r>
-        <w:lastRenderedPageBreak/>
         <w:t>Juan Felipe Pulgarín Lopez</w:t>
       </w:r>
       <w:r>
@@ -222,6 +214,7 @@
           <w:iCs w:val="0"/>
           <w:color w:val="auto"/>
         </w:rPr>
+        <w:lastRenderedPageBreak/>
         <w:t>Apartado A</w:t>
       </w:r>
     </w:p>
@@ -248,14 +241,75 @@
     </w:p>
     <w:p>
       <w:r>
-        <w:t>La clínica trata perros, gatos, conejos y tortugas, por lo tanto, se crearán entidades: Animal, que será la clase padre, y Perro, Gato, Conejo y Tortuga que serán las clases hijas de Animal.</w:t>
-      </w:r>
-    </w:p>
-    <w:p>
-      <w:r>
+        <w:t xml:space="preserve">La clínica trata </w:t>
+      </w:r>
+      <w:r>
+        <w:t xml:space="preserve">en principio </w:t>
+      </w:r>
+      <w:r>
+        <w:t>perros, gatos, conejos y tortugas</w:t>
+      </w:r>
+      <w:r>
+        <w:t>, pero en el futuro es posible que comience a tratar más especies</w:t>
+      </w:r>
+      <w:r>
+        <w:t>.</w:t>
+      </w:r>
+    </w:p>
+    <w:p>
+      <w:pPr>
         <w:rPr>
           <w:u w:val="single"/>
         </w:rPr>
+      </w:pPr>
+      <w:r>
+        <w:rPr>
+          <w:u w:val="single"/>
+        </w:rPr>
+        <w:t>ENTIDAD: Tipo animal</w:t>
+      </w:r>
+    </w:p>
+    <w:p>
+      <w:r>
+        <w:t>Atributos:</w:t>
+      </w:r>
+    </w:p>
+    <w:p>
+      <w:pPr>
+        <w:pStyle w:val="ListParagraph"/>
+        <w:numPr>
+          <w:ilvl w:val="0"/>
+          <w:numId w:val="7"/>
+        </w:numPr>
+      </w:pPr>
+      <w:r>
+        <w:t>Nombre corto (clave primaria) (texto de 4 caracteres)</w:t>
+      </w:r>
+    </w:p>
+    <w:p>
+      <w:pPr>
+        <w:pStyle w:val="ListParagraph"/>
+        <w:numPr>
+          <w:ilvl w:val="0"/>
+          <w:numId w:val="7"/>
+        </w:numPr>
+      </w:pPr>
+      <w:r>
+        <w:t>Nombre (texto de 20 caracteres)</w:t>
+      </w:r>
+    </w:p>
+    <w:p>
+      <w:pPr>
+        <w:rPr>
+          <w:u w:val="single"/>
+        </w:rPr>
+      </w:pPr>
+    </w:p>
+    <w:p>
+      <w:r>
+        <w:rPr>
+          <w:u w:val="single"/>
+        </w:rPr>
         <w:t xml:space="preserve">ENTIDAD: </w:t>
       </w:r>
       <w:r>
@@ -665,42 +719,95 @@
           <w:i/>
           <w:iCs/>
         </w:rPr>
-        <w:t>(texto de 100 caracteres</w:t>
-      </w:r>
-      <w:r>
-        <w:rPr>
-          <w:i/>
-          <w:iCs/>
-        </w:rPr>
+        <w:t>(texto de 100 caracteres)</w:t>
+      </w:r>
+    </w:p>
+    <w:p>
+      <w:pPr>
+        <w:pStyle w:val="ListParagraph"/>
+        <w:numPr>
+          <w:ilvl w:val="1"/>
+          <w:numId w:val="6"/>
+        </w:numPr>
+      </w:pPr>
+      <w:r>
+        <w:t>Gravedad</w:t>
+      </w:r>
+      <w:r>
+        <w:t xml:space="preserve"> </w:t>
+      </w:r>
+      <w:r>
+        <w:rPr>
+          <w:i/>
+          <w:iCs/>
+        </w:rPr>
+        <w:t>(número entero de 1 dígito del 1 al 10)</w:t>
+      </w:r>
+    </w:p>
+    <w:p>
+      <w:pPr>
+        <w:pStyle w:val="ListParagraph"/>
+        <w:numPr>
+          <w:ilvl w:val="0"/>
+          <w:numId w:val="6"/>
+        </w:numPr>
+      </w:pPr>
+      <w:r>
+        <w:t>Tipo</w:t>
+      </w:r>
+      <w:r>
+        <w:t xml:space="preserve"> animal</w:t>
+      </w:r>
+      <w:r>
+        <w:t xml:space="preserve"> (</w:t>
+      </w:r>
+      <w:r>
+        <w:t>texto de 4 caracteres</w:t>
+      </w:r>
+      <w:r>
         <w:t>)</w:t>
       </w:r>
     </w:p>
     <w:p>
-      <w:pPr>
-        <w:pStyle w:val="ListParagraph"/>
-        <w:numPr>
-          <w:ilvl w:val="1"/>
-          <w:numId w:val="6"/>
-        </w:numPr>
-      </w:pPr>
-      <w:r>
-        <w:t>Gravedad</w:t>
-      </w:r>
-      <w:r>
+      <w:r>
+        <w:t>Relaciones de Animal:</w:t>
+      </w:r>
+    </w:p>
+    <w:p>
+      <w:pPr>
+        <w:pStyle w:val="ListParagraph"/>
+        <w:numPr>
+          <w:ilvl w:val="0"/>
+          <w:numId w:val="6"/>
+        </w:numPr>
+        <w:rPr>
+          <w:b/>
+          <w:bCs/>
+        </w:rPr>
+      </w:pPr>
+      <w:r>
+        <w:rPr>
+          <w:b/>
+          <w:bCs/>
+        </w:rPr>
+        <w:t>Animal</w:t>
+      </w:r>
+      <w:r>
+        <w:rPr>
+          <w:b/>
+          <w:bCs/>
+        </w:rPr>
         <w:t xml:space="preserve"> </w:t>
       </w:r>
       <w:r>
-        <w:rPr>
-          <w:i/>
-          <w:iCs/>
-        </w:rPr>
-        <w:t>(número entero de 1 dígito del 1 al 10)</w:t>
-      </w:r>
-    </w:p>
-    <w:p/>
-    <w:p>
-      <w:r>
-        <w:t>Relaciones de Animal:</w:t>
+        <w:t xml:space="preserve">(1,1) –(es de tipo)– (0,n) Tipo animal </w:t>
+      </w:r>
+      <w:r>
+        <w:rPr>
+          <w:b/>
+          <w:bCs/>
+        </w:rPr>
+        <w:t>[N:1]</w:t>
       </w:r>
     </w:p>
     <w:p>
@@ -719,15 +826,7 @@
         <w:t>Animal</w:t>
       </w:r>
       <w:r>
-        <w:t xml:space="preserve"> (1,1) –(pertenece a)– (</w:t>
-      </w:r>
-      <w:proofErr w:type="gramStart"/>
-      <w:r>
-        <w:t>1,n</w:t>
-      </w:r>
-      <w:proofErr w:type="gramEnd"/>
-      <w:r>
-        <w:t>) Dueño</w:t>
+        <w:t xml:space="preserve"> (1,1) –(pertenece a)– (1,n) Dueño</w:t>
       </w:r>
       <w:r>
         <w:t xml:space="preserve"> </w:t>
@@ -749,15 +848,7 @@
         </w:numPr>
       </w:pPr>
       <w:r>
-        <w:t>Cita (1,1) –(paciente citado)– (</w:t>
-      </w:r>
-      <w:proofErr w:type="gramStart"/>
-      <w:r>
-        <w:t>1,n</w:t>
-      </w:r>
-      <w:proofErr w:type="gramEnd"/>
-      <w:r>
-        <w:t xml:space="preserve">) </w:t>
+        <w:t xml:space="preserve">Cita (1,1) –(paciente citado)– (1,n) </w:t>
       </w:r>
       <w:r>
         <w:rPr>
@@ -802,6 +893,7 @@
     </w:p>
     <w:p>
       <w:r>
+        <w:lastRenderedPageBreak/>
         <w:t xml:space="preserve"> </w:t>
       </w:r>
     </w:p>
@@ -841,548 +933,518 @@
         <w:rPr>
           <w:u w:val="single"/>
         </w:rPr>
-        <w:t>id</w:t>
-      </w:r>
-      <w:r>
-        <w:rPr>
-          <w:u w:val="single"/>
+        <w:t>idDueño</w:t>
+      </w:r>
+      <w:proofErr w:type="spellEnd"/>
+      <w:r>
+        <w:t xml:space="preserve"> </w:t>
+      </w:r>
+      <w:r>
+        <w:t xml:space="preserve">(clave primaria) </w:t>
+      </w:r>
+      <w:r>
+        <w:rPr>
+          <w:i/>
+          <w:iCs/>
+        </w:rPr>
+        <w:t>(número entero de 6 d</w:t>
+      </w:r>
+      <w:r>
+        <w:rPr>
+          <w:i/>
+          <w:iCs/>
+        </w:rPr>
+        <w:t>í</w:t>
+      </w:r>
+      <w:r>
+        <w:rPr>
+          <w:i/>
+          <w:iCs/>
+        </w:rPr>
+        <w:t>gitos)</w:t>
+      </w:r>
+    </w:p>
+    <w:p>
+      <w:pPr>
+        <w:pStyle w:val="ListParagraph"/>
+        <w:numPr>
+          <w:ilvl w:val="0"/>
+          <w:numId w:val="6"/>
+        </w:numPr>
+      </w:pPr>
+      <w:r>
+        <w:t>Nombre completo</w:t>
+      </w:r>
+    </w:p>
+    <w:p>
+      <w:pPr>
+        <w:pStyle w:val="ListParagraph"/>
+        <w:numPr>
+          <w:ilvl w:val="1"/>
+          <w:numId w:val="6"/>
+        </w:numPr>
+      </w:pPr>
+      <w:r>
+        <w:t xml:space="preserve">Nombre </w:t>
+      </w:r>
+      <w:r>
+        <w:rPr>
+          <w:i/>
+          <w:iCs/>
+        </w:rPr>
+        <w:t>(texto de 50 caracteres)</w:t>
+      </w:r>
+    </w:p>
+    <w:p>
+      <w:pPr>
+        <w:pStyle w:val="ListParagraph"/>
+        <w:numPr>
+          <w:ilvl w:val="1"/>
+          <w:numId w:val="6"/>
+        </w:numPr>
+      </w:pPr>
+      <w:r>
+        <w:t xml:space="preserve">Apellido 1 </w:t>
+      </w:r>
+      <w:r>
+        <w:rPr>
+          <w:i/>
+          <w:iCs/>
+        </w:rPr>
+        <w:t>(texto de 50 caracteres)</w:t>
+      </w:r>
+    </w:p>
+    <w:p>
+      <w:pPr>
+        <w:pStyle w:val="ListParagraph"/>
+        <w:numPr>
+          <w:ilvl w:val="1"/>
+          <w:numId w:val="6"/>
+        </w:numPr>
+      </w:pPr>
+      <w:r>
+        <w:t xml:space="preserve">Apellido 2 </w:t>
+      </w:r>
+      <w:r>
+        <w:rPr>
+          <w:i/>
+          <w:iCs/>
+        </w:rPr>
+        <w:t>(texto de 50 caracteres)</w:t>
+      </w:r>
+    </w:p>
+    <w:p>
+      <w:pPr>
+        <w:pStyle w:val="ListParagraph"/>
+        <w:numPr>
+          <w:ilvl w:val="0"/>
+          <w:numId w:val="6"/>
+        </w:numPr>
+        <w:rPr>
+          <w:i/>
+          <w:iCs/>
+        </w:rPr>
+      </w:pPr>
+      <w:r>
+        <w:t xml:space="preserve">Fecha de nacimiento </w:t>
+      </w:r>
+      <w:r>
+        <w:rPr>
+          <w:i/>
+          <w:iCs/>
+        </w:rPr>
+        <w:t>(</w:t>
+      </w:r>
+      <w:r>
+        <w:rPr>
+          <w:i/>
+          <w:iCs/>
+        </w:rPr>
+        <w:t>fecha de tipo DD/MM/YYYY</w:t>
+      </w:r>
+      <w:r>
+        <w:rPr>
+          <w:i/>
+          <w:iCs/>
+        </w:rPr>
+        <w:t xml:space="preserve"> </w:t>
+      </w:r>
+      <w:r>
+        <w:rPr>
+          <w:i/>
+          <w:iCs/>
+        </w:rPr>
+        <w:t xml:space="preserve">y </w:t>
+      </w:r>
+      <w:r>
+        <w:rPr>
+          <w:i/>
+          <w:iCs/>
+        </w:rPr>
+        <w:t xml:space="preserve">&lt; </w:t>
+      </w:r>
+      <w:r>
+        <w:rPr>
+          <w:i/>
+          <w:iCs/>
+        </w:rPr>
+        <w:t xml:space="preserve">fecha </w:t>
+      </w:r>
+      <w:r>
+        <w:rPr>
+          <w:i/>
+          <w:iCs/>
+        </w:rPr>
+        <w:t>actual)</w:t>
+      </w:r>
+    </w:p>
+    <w:p>
+      <w:pPr>
+        <w:pStyle w:val="ListParagraph"/>
+        <w:numPr>
+          <w:ilvl w:val="0"/>
+          <w:numId w:val="6"/>
+        </w:numPr>
+        <w:rPr>
+          <w:i/>
+          <w:iCs/>
+        </w:rPr>
+      </w:pPr>
+      <w:r>
+        <w:t xml:space="preserve">Fecha de alta </w:t>
+      </w:r>
+      <w:r>
+        <w:rPr>
+          <w:i/>
+          <w:iCs/>
+        </w:rPr>
+        <w:t>(fecha de tipo DD/MM/YYYY)</w:t>
+      </w:r>
+    </w:p>
+    <w:p>
+      <w:pPr>
+        <w:pStyle w:val="ListParagraph"/>
+        <w:numPr>
+          <w:ilvl w:val="0"/>
+          <w:numId w:val="6"/>
+        </w:numPr>
+        <w:rPr>
+          <w:i/>
+          <w:iCs/>
+        </w:rPr>
+      </w:pPr>
+      <w:r>
+        <w:t xml:space="preserve">Correo electrónico </w:t>
+      </w:r>
+      <w:r>
+        <w:rPr>
+          <w:i/>
+          <w:iCs/>
+        </w:rPr>
+        <w:t>(texto de 50 caracteres)</w:t>
+      </w:r>
+      <w:r>
+        <w:t xml:space="preserve"> </w:t>
+      </w:r>
+    </w:p>
+    <w:p>
+      <w:pPr>
+        <w:pStyle w:val="ListParagraph"/>
+        <w:numPr>
+          <w:ilvl w:val="0"/>
+          <w:numId w:val="6"/>
+        </w:numPr>
+        <w:rPr>
+          <w:i/>
+          <w:iCs/>
+        </w:rPr>
+      </w:pPr>
+      <w:r>
+        <w:t xml:space="preserve">Teléfono </w:t>
+      </w:r>
+      <w:r>
+        <w:rPr>
+          <w:i/>
+          <w:iCs/>
+        </w:rPr>
+        <w:t>(</w:t>
+      </w:r>
+      <w:r>
+        <w:rPr>
+          <w:i/>
+          <w:iCs/>
+        </w:rPr>
+        <w:t>número</w:t>
+      </w:r>
+      <w:r>
+        <w:rPr>
+          <w:i/>
+          <w:iCs/>
+        </w:rPr>
+        <w:t xml:space="preserve"> entero de 12 dígitos)</w:t>
+      </w:r>
+    </w:p>
+    <w:p>
+      <w:pPr>
+        <w:pStyle w:val="ListParagraph"/>
+        <w:numPr>
+          <w:ilvl w:val="0"/>
+          <w:numId w:val="6"/>
+        </w:numPr>
+        <w:rPr>
+          <w:i/>
+          <w:iCs/>
+        </w:rPr>
+      </w:pPr>
+      <w:r>
+        <w:t>Dirección</w:t>
+      </w:r>
+    </w:p>
+    <w:p>
+      <w:pPr>
+        <w:pStyle w:val="ListParagraph"/>
+        <w:numPr>
+          <w:ilvl w:val="1"/>
+          <w:numId w:val="6"/>
+        </w:numPr>
+        <w:rPr>
+          <w:i/>
+          <w:iCs/>
+        </w:rPr>
+      </w:pPr>
+      <w:r>
+        <w:t>Calle</w:t>
+      </w:r>
+    </w:p>
+    <w:p>
+      <w:pPr>
+        <w:pStyle w:val="ListParagraph"/>
+        <w:numPr>
+          <w:ilvl w:val="2"/>
+          <w:numId w:val="6"/>
+        </w:numPr>
+        <w:rPr>
+          <w:i/>
+          <w:iCs/>
+        </w:rPr>
+      </w:pPr>
+      <w:r>
+        <w:t>nombreCalle (texto de 50 caracteres)</w:t>
+      </w:r>
+    </w:p>
+    <w:p>
+      <w:pPr>
+        <w:pStyle w:val="ListParagraph"/>
+        <w:numPr>
+          <w:ilvl w:val="2"/>
+          <w:numId w:val="6"/>
+        </w:numPr>
+        <w:rPr>
+          <w:i/>
+          <w:iCs/>
+        </w:rPr>
+      </w:pPr>
+      <w:r>
+        <w:t xml:space="preserve">Tipo de vía </w:t>
+      </w:r>
+      <w:r>
+        <w:rPr>
+          <w:i/>
+          <w:iCs/>
+        </w:rPr>
+        <w:t>(texto de 20 caracteres)</w:t>
+      </w:r>
+    </w:p>
+    <w:p>
+      <w:pPr>
+        <w:pStyle w:val="ListParagraph"/>
+        <w:numPr>
+          <w:ilvl w:val="2"/>
+          <w:numId w:val="6"/>
+        </w:numPr>
+        <w:rPr>
+          <w:i/>
+          <w:iCs/>
+        </w:rPr>
+      </w:pPr>
+      <w:r>
+        <w:t xml:space="preserve">Número </w:t>
+      </w:r>
+      <w:r>
+        <w:rPr>
+          <w:i/>
+          <w:iCs/>
+        </w:rPr>
+        <w:t xml:space="preserve">(número entero de 5 dígitos) </w:t>
+      </w:r>
+    </w:p>
+    <w:p>
+      <w:pPr>
+        <w:pStyle w:val="ListParagraph"/>
+        <w:numPr>
+          <w:ilvl w:val="1"/>
+          <w:numId w:val="6"/>
+        </w:numPr>
+        <w:rPr>
+          <w:i/>
+          <w:iCs/>
+        </w:rPr>
+      </w:pPr>
+      <w:r>
+        <w:t xml:space="preserve">Código postal </w:t>
+      </w:r>
+      <w:r>
+        <w:rPr>
+          <w:i/>
+          <w:iCs/>
+        </w:rPr>
+        <w:t>(número entero de 5 dígitos)</w:t>
+      </w:r>
+    </w:p>
+    <w:p>
+      <w:pPr>
+        <w:pStyle w:val="ListParagraph"/>
+        <w:numPr>
+          <w:ilvl w:val="1"/>
+          <w:numId w:val="6"/>
+        </w:numPr>
+      </w:pPr>
+      <w:r>
+        <w:t xml:space="preserve">País </w:t>
+      </w:r>
+      <w:r>
+        <w:rPr>
+          <w:i/>
+          <w:iCs/>
+        </w:rPr>
+        <w:t>(texto de 50 caracteres)</w:t>
+      </w:r>
+    </w:p>
+    <w:p>
+      <w:pPr>
+        <w:pStyle w:val="ListParagraph"/>
+        <w:numPr>
+          <w:ilvl w:val="1"/>
+          <w:numId w:val="6"/>
+        </w:numPr>
+      </w:pPr>
+      <w:r>
+        <w:t xml:space="preserve">Región </w:t>
+      </w:r>
+      <w:r>
+        <w:rPr>
+          <w:i/>
+          <w:iCs/>
+        </w:rPr>
+        <w:t>(texto de 50 caracteres)</w:t>
+      </w:r>
+    </w:p>
+    <w:p/>
+    <w:p>
+      <w:r>
+        <w:t>Relaciones de Dueño:</w:t>
+      </w:r>
+    </w:p>
+    <w:p>
+      <w:pPr>
+        <w:pStyle w:val="ListParagraph"/>
+        <w:numPr>
+          <w:ilvl w:val="0"/>
+          <w:numId w:val="6"/>
+        </w:numPr>
+      </w:pPr>
+      <w:r>
+        <w:t xml:space="preserve">Animal (1,1) –(pertenece a)– (1,n) </w:t>
+      </w:r>
+      <w:r>
+        <w:rPr>
+          <w:b/>
+          <w:bCs/>
         </w:rPr>
         <w:t>Dueño</w:t>
       </w:r>
-      <w:proofErr w:type="spellEnd"/>
+      <w:r>
+        <w:rPr>
+          <w:b/>
+          <w:bCs/>
+        </w:rPr>
+        <w:t xml:space="preserve"> [N:1]</w:t>
+      </w:r>
+    </w:p>
+    <w:p>
+      <w:pPr>
+        <w:pStyle w:val="ListParagraph"/>
+        <w:numPr>
+          <w:ilvl w:val="0"/>
+          <w:numId w:val="6"/>
+        </w:numPr>
+      </w:pPr>
+      <w:r>
+        <w:rPr>
+          <w:b/>
+          <w:bCs/>
+        </w:rPr>
+        <w:t>Dueño</w:t>
+      </w:r>
       <w:r>
         <w:t xml:space="preserve"> </w:t>
       </w:r>
       <w:r>
-        <w:t xml:space="preserve">(clave primaria) </w:t>
-      </w:r>
-      <w:r>
-        <w:rPr>
-          <w:i/>
-          <w:iCs/>
-        </w:rPr>
-        <w:t>(número entero de 6 d</w:t>
-      </w:r>
-      <w:r>
-        <w:rPr>
-          <w:i/>
-          <w:iCs/>
-        </w:rPr>
-        <w:t>í</w:t>
-      </w:r>
-      <w:r>
-        <w:rPr>
-          <w:i/>
-          <w:iCs/>
-        </w:rPr>
-        <w:t>gitos)</w:t>
-      </w:r>
-    </w:p>
-    <w:p>
-      <w:pPr>
-        <w:pStyle w:val="ListParagraph"/>
-        <w:numPr>
-          <w:ilvl w:val="0"/>
-          <w:numId w:val="6"/>
-        </w:numPr>
-      </w:pPr>
-      <w:r>
-        <w:t>Nombre completo</w:t>
-      </w:r>
-    </w:p>
-    <w:p>
-      <w:pPr>
-        <w:pStyle w:val="ListParagraph"/>
-        <w:numPr>
-          <w:ilvl w:val="1"/>
-          <w:numId w:val="6"/>
-        </w:numPr>
-      </w:pPr>
-      <w:r>
-        <w:t xml:space="preserve">Nombre </w:t>
-      </w:r>
-      <w:r>
-        <w:rPr>
-          <w:i/>
-          <w:iCs/>
-        </w:rPr>
-        <w:t>(texto de 50 caracteres)</w:t>
-      </w:r>
-    </w:p>
-    <w:p>
-      <w:pPr>
-        <w:pStyle w:val="ListParagraph"/>
-        <w:numPr>
-          <w:ilvl w:val="1"/>
-          <w:numId w:val="6"/>
-        </w:numPr>
-      </w:pPr>
-      <w:r>
-        <w:t xml:space="preserve">Apellido 1 </w:t>
-      </w:r>
-      <w:r>
-        <w:rPr>
-          <w:i/>
-          <w:iCs/>
-        </w:rPr>
-        <w:t>(texto de 50 caracteres)</w:t>
-      </w:r>
-    </w:p>
-    <w:p>
-      <w:pPr>
-        <w:pStyle w:val="ListParagraph"/>
-        <w:numPr>
-          <w:ilvl w:val="1"/>
-          <w:numId w:val="6"/>
-        </w:numPr>
-      </w:pPr>
-      <w:r>
-        <w:t xml:space="preserve">Apellido 2 </w:t>
-      </w:r>
-      <w:r>
-        <w:rPr>
-          <w:i/>
-          <w:iCs/>
-        </w:rPr>
-        <w:t>(texto de 50 caracteres)</w:t>
-      </w:r>
-    </w:p>
-    <w:p>
-      <w:pPr>
-        <w:pStyle w:val="ListParagraph"/>
-        <w:numPr>
-          <w:ilvl w:val="0"/>
-          <w:numId w:val="6"/>
-        </w:numPr>
-        <w:rPr>
-          <w:i/>
-          <w:iCs/>
-        </w:rPr>
-      </w:pPr>
-      <w:r>
-        <w:t xml:space="preserve">Fecha de nacimiento </w:t>
-      </w:r>
-      <w:r>
-        <w:rPr>
-          <w:i/>
-          <w:iCs/>
-        </w:rPr>
-        <w:t>(</w:t>
-      </w:r>
-      <w:r>
-        <w:rPr>
-          <w:i/>
-          <w:iCs/>
-        </w:rPr>
-        <w:t>fecha de tipo DD/MM/YYYY</w:t>
-      </w:r>
-      <w:r>
-        <w:rPr>
-          <w:i/>
-          <w:iCs/>
+        <w:rPr>
+          <w:b/>
+          <w:bCs/>
+        </w:rPr>
+        <w:t xml:space="preserve">1 </w:t>
+      </w:r>
+      <w:r>
+        <w:t xml:space="preserve">–(receta)– </w:t>
+      </w:r>
+      <w:r>
+        <w:rPr>
+          <w:b/>
+          <w:bCs/>
+        </w:rPr>
+        <w:t>M</w:t>
+      </w:r>
+      <w:r>
+        <w:t xml:space="preserve"> Medicamento </w:t>
+      </w:r>
+      <w:r>
+        <w:rPr>
+          <w:b/>
+          <w:bCs/>
+        </w:rPr>
+        <w:t>M</w:t>
+      </w:r>
+      <w:r>
+        <w:rPr>
+          <w:b/>
+          <w:bCs/>
         </w:rPr>
         <w:t xml:space="preserve"> </w:t>
       </w:r>
       <w:r>
-        <w:rPr>
-          <w:i/>
-          <w:iCs/>
-        </w:rPr>
-        <w:t xml:space="preserve">y </w:t>
-      </w:r>
-      <w:r>
-        <w:rPr>
-          <w:i/>
-          <w:iCs/>
-        </w:rPr>
-        <w:t xml:space="preserve">&lt; </w:t>
-      </w:r>
-      <w:r>
-        <w:rPr>
-          <w:i/>
-          <w:iCs/>
-        </w:rPr>
-        <w:t xml:space="preserve">fecha </w:t>
-      </w:r>
-      <w:r>
-        <w:rPr>
-          <w:i/>
-          <w:iCs/>
-        </w:rPr>
-        <w:t>actual)</w:t>
-      </w:r>
-    </w:p>
-    <w:p>
-      <w:pPr>
-        <w:pStyle w:val="ListParagraph"/>
-        <w:numPr>
-          <w:ilvl w:val="0"/>
-          <w:numId w:val="6"/>
-        </w:numPr>
-        <w:rPr>
-          <w:i/>
-          <w:iCs/>
-        </w:rPr>
-      </w:pPr>
-      <w:r>
-        <w:t xml:space="preserve">Fecha de alta </w:t>
-      </w:r>
-      <w:r>
-        <w:rPr>
-          <w:i/>
-          <w:iCs/>
-        </w:rPr>
-        <w:t>(fecha de tipo DD/MM/YYYY)</w:t>
-      </w:r>
-    </w:p>
-    <w:p>
-      <w:pPr>
-        <w:pStyle w:val="ListParagraph"/>
-        <w:numPr>
-          <w:ilvl w:val="0"/>
-          <w:numId w:val="6"/>
-        </w:numPr>
-        <w:rPr>
-          <w:i/>
-          <w:iCs/>
-        </w:rPr>
-      </w:pPr>
-      <w:r>
-        <w:t xml:space="preserve">Correo electrónico </w:t>
-      </w:r>
-      <w:r>
-        <w:rPr>
-          <w:i/>
-          <w:iCs/>
-        </w:rPr>
-        <w:t>(texto de 50 caracteres)</w:t>
+        <w:t xml:space="preserve">–(receta)– </w:t>
+      </w:r>
+      <w:r>
+        <w:rPr>
+          <w:b/>
+          <w:bCs/>
+        </w:rPr>
+        <w:t xml:space="preserve">N </w:t>
+      </w:r>
+      <w:r>
+        <w:t>Consulta</w:t>
       </w:r>
       <w:r>
         <w:t xml:space="preserve"> </w:t>
       </w:r>
-    </w:p>
-    <w:p>
-      <w:pPr>
-        <w:pStyle w:val="ListParagraph"/>
-        <w:numPr>
-          <w:ilvl w:val="0"/>
-          <w:numId w:val="6"/>
-        </w:numPr>
-        <w:rPr>
-          <w:i/>
-          <w:iCs/>
-        </w:rPr>
-      </w:pPr>
-      <w:r>
-        <w:t xml:space="preserve">Teléfono </w:t>
-      </w:r>
-      <w:r>
-        <w:rPr>
-          <w:i/>
-          <w:iCs/>
-        </w:rPr>
-        <w:t>(</w:t>
-      </w:r>
-      <w:r>
-        <w:rPr>
-          <w:i/>
-          <w:iCs/>
-        </w:rPr>
-        <w:t>número</w:t>
-      </w:r>
-      <w:r>
-        <w:rPr>
-          <w:i/>
-          <w:iCs/>
-        </w:rPr>
-        <w:t xml:space="preserve"> entero de 12 dígitos)</w:t>
-      </w:r>
-    </w:p>
-    <w:p>
-      <w:pPr>
-        <w:pStyle w:val="ListParagraph"/>
-        <w:numPr>
-          <w:ilvl w:val="0"/>
-          <w:numId w:val="6"/>
-        </w:numPr>
-        <w:rPr>
-          <w:i/>
-          <w:iCs/>
-        </w:rPr>
-      </w:pPr>
-      <w:r>
-        <w:t>Dirección</w:t>
-      </w:r>
-    </w:p>
-    <w:p>
-      <w:pPr>
-        <w:pStyle w:val="ListParagraph"/>
-        <w:numPr>
-          <w:ilvl w:val="1"/>
-          <w:numId w:val="6"/>
-        </w:numPr>
-        <w:rPr>
-          <w:i/>
-          <w:iCs/>
-        </w:rPr>
-      </w:pPr>
-      <w:r>
-        <w:t>Calle</w:t>
-      </w:r>
-    </w:p>
-    <w:p>
-      <w:pPr>
-        <w:pStyle w:val="ListParagraph"/>
-        <w:numPr>
-          <w:ilvl w:val="2"/>
-          <w:numId w:val="6"/>
-        </w:numPr>
-        <w:rPr>
-          <w:i/>
-          <w:iCs/>
-        </w:rPr>
-      </w:pPr>
-      <w:r>
-        <w:t>nombreCalle (texto de 50 caracteres)</w:t>
-      </w:r>
-    </w:p>
-    <w:p>
-      <w:pPr>
-        <w:pStyle w:val="ListParagraph"/>
-        <w:numPr>
-          <w:ilvl w:val="2"/>
-          <w:numId w:val="6"/>
-        </w:numPr>
-        <w:rPr>
-          <w:i/>
-          <w:iCs/>
-        </w:rPr>
-      </w:pPr>
-      <w:r>
-        <w:t xml:space="preserve">Tipo de vía </w:t>
-      </w:r>
-      <w:r>
-        <w:rPr>
-          <w:i/>
-          <w:iCs/>
-        </w:rPr>
-        <w:t>(texto de 20 caracteres)</w:t>
-      </w:r>
-    </w:p>
-    <w:p>
-      <w:pPr>
-        <w:pStyle w:val="ListParagraph"/>
-        <w:numPr>
-          <w:ilvl w:val="2"/>
-          <w:numId w:val="6"/>
-        </w:numPr>
-        <w:rPr>
-          <w:i/>
-          <w:iCs/>
-        </w:rPr>
-      </w:pPr>
-      <w:r>
-        <w:t xml:space="preserve">Número </w:t>
-      </w:r>
-      <w:r>
-        <w:rPr>
-          <w:i/>
-          <w:iCs/>
-        </w:rPr>
-        <w:t xml:space="preserve">(número entero de 5 dígitos) </w:t>
-      </w:r>
-    </w:p>
-    <w:p>
-      <w:pPr>
-        <w:pStyle w:val="ListParagraph"/>
-        <w:numPr>
-          <w:ilvl w:val="1"/>
-          <w:numId w:val="6"/>
-        </w:numPr>
-        <w:rPr>
-          <w:i/>
-          <w:iCs/>
-        </w:rPr>
-      </w:pPr>
-      <w:r>
-        <w:t xml:space="preserve">Código postal </w:t>
-      </w:r>
-      <w:r>
-        <w:rPr>
-          <w:i/>
-          <w:iCs/>
-        </w:rPr>
-        <w:t>(número entero de 5 dígitos)</w:t>
-      </w:r>
-    </w:p>
-    <w:p>
-      <w:pPr>
-        <w:pStyle w:val="ListParagraph"/>
-        <w:numPr>
-          <w:ilvl w:val="1"/>
-          <w:numId w:val="6"/>
-        </w:numPr>
-      </w:pPr>
-      <w:r>
-        <w:t xml:space="preserve">País </w:t>
-      </w:r>
-      <w:r>
-        <w:rPr>
-          <w:i/>
-          <w:iCs/>
-        </w:rPr>
-        <w:t>(texto de 50 caracteres)</w:t>
-      </w:r>
-    </w:p>
-    <w:p>
-      <w:pPr>
-        <w:pStyle w:val="ListParagraph"/>
-        <w:numPr>
-          <w:ilvl w:val="1"/>
-          <w:numId w:val="6"/>
-        </w:numPr>
-      </w:pPr>
-      <w:r>
-        <w:t xml:space="preserve">Región </w:t>
-      </w:r>
-      <w:r>
-        <w:rPr>
-          <w:i/>
-          <w:iCs/>
-        </w:rPr>
-        <w:t>(texto de 50 caracteres)</w:t>
-      </w:r>
-    </w:p>
-    <w:p/>
-    <w:p>
-      <w:r>
-        <w:t>Relaciones de Dueño:</w:t>
-      </w:r>
-    </w:p>
-    <w:p>
-      <w:pPr>
-        <w:pStyle w:val="ListParagraph"/>
-        <w:numPr>
-          <w:ilvl w:val="0"/>
-          <w:numId w:val="6"/>
-        </w:numPr>
-      </w:pPr>
-      <w:r>
-        <w:t>Animal (1,1) –(pertenece a)– (</w:t>
-      </w:r>
-      <w:proofErr w:type="gramStart"/>
-      <w:r>
-        <w:t>1,n</w:t>
-      </w:r>
-      <w:proofErr w:type="gramEnd"/>
-      <w:r>
-        <w:t xml:space="preserve">) </w:t>
-      </w:r>
-      <w:r>
-        <w:rPr>
-          <w:b/>
-          <w:bCs/>
-        </w:rPr>
-        <w:t>Dueño</w:t>
-      </w:r>
-      <w:r>
-        <w:rPr>
-          <w:b/>
-          <w:bCs/>
-        </w:rPr>
-        <w:t xml:space="preserve"> [N:1]</w:t>
-      </w:r>
-    </w:p>
-    <w:p>
-      <w:pPr>
-        <w:pStyle w:val="ListParagraph"/>
-        <w:numPr>
-          <w:ilvl w:val="0"/>
-          <w:numId w:val="6"/>
-        </w:numPr>
-      </w:pPr>
-      <w:r>
-        <w:rPr>
-          <w:b/>
-          <w:bCs/>
-        </w:rPr>
-        <w:t>Dueño</w:t>
-      </w:r>
-      <w:r>
-        <w:t xml:space="preserve"> </w:t>
-      </w:r>
-      <w:r>
-        <w:rPr>
-          <w:b/>
-          <w:bCs/>
-        </w:rPr>
-        <w:t xml:space="preserve">1 </w:t>
-      </w:r>
-      <w:r>
-        <w:t xml:space="preserve">–(receta)– </w:t>
-      </w:r>
-      <w:r>
-        <w:rPr>
-          <w:b/>
-          <w:bCs/>
-        </w:rPr>
-        <w:t>M</w:t>
-      </w:r>
-      <w:r>
-        <w:t xml:space="preserve"> Medicamento </w:t>
-      </w:r>
-      <w:r>
-        <w:rPr>
-          <w:b/>
-          <w:bCs/>
-        </w:rPr>
-        <w:t>M</w:t>
-      </w:r>
-      <w:r>
-        <w:rPr>
-          <w:b/>
-          <w:bCs/>
-        </w:rPr>
-        <w:t xml:space="preserve"> </w:t>
-      </w:r>
-      <w:r>
-        <w:t xml:space="preserve">–(receta)– </w:t>
-      </w:r>
-      <w:r>
-        <w:rPr>
-          <w:b/>
-          <w:bCs/>
-        </w:rPr>
-        <w:t xml:space="preserve">N </w:t>
-      </w:r>
-      <w:r>
-        <w:t>Consulta</w:t>
-      </w:r>
-      <w:r>
-        <w:t xml:space="preserve"> </w:t>
-      </w:r>
-      <w:r>
-        <w:rPr>
-          <w:b/>
-          <w:bCs/>
-        </w:rPr>
-        <w:t>[1:</w:t>
-      </w:r>
-      <w:proofErr w:type="gramStart"/>
-      <w:r>
-        <w:rPr>
-          <w:b/>
-          <w:bCs/>
-        </w:rPr>
-        <w:t>M:N</w:t>
-      </w:r>
-      <w:proofErr w:type="gramEnd"/>
-      <w:r>
-        <w:rPr>
-          <w:b/>
-          <w:bCs/>
-        </w:rPr>
-        <w:t>]</w:t>
+      <w:r>
+        <w:rPr>
+          <w:b/>
+          <w:bCs/>
+        </w:rPr>
+        <w:t>[1:M:N]</w:t>
       </w:r>
     </w:p>
     <w:p>
@@ -1524,41 +1586,305 @@
         <w:rPr>
           <w:u w:val="single"/>
         </w:rPr>
-        <w:t>id</w:t>
-      </w:r>
-      <w:r>
-        <w:rPr>
-          <w:u w:val="single"/>
+        <w:t>idMedicamento</w:t>
+      </w:r>
+      <w:proofErr w:type="spellEnd"/>
+      <w:r>
+        <w:t xml:space="preserve"> </w:t>
+      </w:r>
+      <w:r>
+        <w:t xml:space="preserve">(clave primaria) </w:t>
+      </w:r>
+      <w:r>
+        <w:rPr>
+          <w:i/>
+          <w:iCs/>
+        </w:rPr>
+        <w:t>(número entero de 6 d</w:t>
+      </w:r>
+      <w:r>
+        <w:rPr>
+          <w:i/>
+          <w:iCs/>
+        </w:rPr>
+        <w:t>í</w:t>
+      </w:r>
+      <w:r>
+        <w:rPr>
+          <w:i/>
+          <w:iCs/>
+        </w:rPr>
+        <w:t>gitos)</w:t>
+      </w:r>
+    </w:p>
+    <w:p>
+      <w:pPr>
+        <w:pStyle w:val="ListParagraph"/>
+        <w:numPr>
+          <w:ilvl w:val="0"/>
+          <w:numId w:val="6"/>
+        </w:numPr>
+      </w:pPr>
+      <w:r>
+        <w:t xml:space="preserve">Nombre </w:t>
+      </w:r>
+      <w:r>
+        <w:rPr>
+          <w:i/>
+          <w:iCs/>
+        </w:rPr>
+        <w:t>(texto de 50 caracteres)</w:t>
+      </w:r>
+    </w:p>
+    <w:p>
+      <w:pPr>
+        <w:pStyle w:val="ListParagraph"/>
+        <w:numPr>
+          <w:ilvl w:val="0"/>
+          <w:numId w:val="6"/>
+        </w:numPr>
+        <w:rPr>
+          <w:i/>
+          <w:iCs/>
+        </w:rPr>
+      </w:pPr>
+      <w:r>
+        <w:t>Unidades por caja</w:t>
+      </w:r>
+    </w:p>
+    <w:p>
+      <w:pPr>
+        <w:pStyle w:val="ListParagraph"/>
+        <w:numPr>
+          <w:ilvl w:val="0"/>
+          <w:numId w:val="6"/>
+        </w:numPr>
+      </w:pPr>
+      <w:r>
+        <w:t xml:space="preserve">Costo </w:t>
+      </w:r>
+      <w:r>
+        <w:rPr>
+          <w:i/>
+          <w:iCs/>
+        </w:rPr>
+        <w:t>(número de 6 dígitos con 2 decimales &gt; 0)</w:t>
+      </w:r>
+    </w:p>
+    <w:p>
+      <w:pPr>
+        <w:pStyle w:val="ListParagraph"/>
+        <w:numPr>
+          <w:ilvl w:val="0"/>
+          <w:numId w:val="6"/>
+        </w:numPr>
+      </w:pPr>
+      <w:r>
+        <w:t>Tipo (multivalorada)</w:t>
+      </w:r>
+      <w:r>
+        <w:t xml:space="preserve"> </w:t>
+      </w:r>
+      <w:r>
+        <w:rPr>
+          <w:i/>
+          <w:iCs/>
+        </w:rPr>
+        <w:t>(texto de 50 caracteres)</w:t>
+      </w:r>
+    </w:p>
+    <w:p>
+      <w:r>
+        <w:t>Relaciones de Medicamento:</w:t>
+      </w:r>
+    </w:p>
+    <w:p>
+      <w:pPr>
+        <w:pStyle w:val="ListParagraph"/>
+        <w:numPr>
+          <w:ilvl w:val="0"/>
+          <w:numId w:val="6"/>
+        </w:numPr>
+      </w:pPr>
+      <w:r>
+        <w:t xml:space="preserve">Dueño </w:t>
+      </w:r>
+      <w:r>
+        <w:rPr>
+          <w:b/>
+          <w:bCs/>
+        </w:rPr>
+        <w:t xml:space="preserve">1 </w:t>
+      </w:r>
+      <w:r>
+        <w:t xml:space="preserve">–(receta)– </w:t>
+      </w:r>
+      <w:r>
+        <w:rPr>
+          <w:b/>
+          <w:bCs/>
+        </w:rPr>
+        <w:t>M</w:t>
+      </w:r>
+      <w:r>
+        <w:t xml:space="preserve"> </w:t>
+      </w:r>
+      <w:r>
+        <w:rPr>
+          <w:b/>
+          <w:bCs/>
         </w:rPr>
         <w:t>Medicamento</w:t>
       </w:r>
-      <w:proofErr w:type="spellEnd"/>
       <w:r>
         <w:t xml:space="preserve"> </w:t>
       </w:r>
       <w:r>
-        <w:t xml:space="preserve">(clave primaria) </w:t>
-      </w:r>
-      <w:r>
-        <w:rPr>
-          <w:i/>
-          <w:iCs/>
-        </w:rPr>
-        <w:t>(número entero de 6 d</w:t>
-      </w:r>
-      <w:r>
-        <w:rPr>
-          <w:i/>
-          <w:iCs/>
-        </w:rPr>
-        <w:t>í</w:t>
-      </w:r>
-      <w:r>
-        <w:rPr>
-          <w:i/>
-          <w:iCs/>
-        </w:rPr>
-        <w:t>gitos)</w:t>
+        <w:rPr>
+          <w:b/>
+          <w:bCs/>
+        </w:rPr>
+        <w:t>M</w:t>
+      </w:r>
+      <w:r>
+        <w:t xml:space="preserve">–(receta)– </w:t>
+      </w:r>
+      <w:r>
+        <w:rPr>
+          <w:b/>
+          <w:bCs/>
+        </w:rPr>
+        <w:t xml:space="preserve">N </w:t>
+      </w:r>
+      <w:r>
+        <w:t>Consulta</w:t>
+      </w:r>
+      <w:r>
+        <w:t xml:space="preserve"> </w:t>
+      </w:r>
+      <w:r>
+        <w:rPr>
+          <w:b/>
+          <w:bCs/>
+        </w:rPr>
+        <w:t>[1:</w:t>
+      </w:r>
+      <w:r>
+        <w:rPr>
+          <w:b/>
+          <w:bCs/>
+        </w:rPr>
+        <w:t>M:N</w:t>
+      </w:r>
+      <w:r>
+        <w:rPr>
+          <w:b/>
+          <w:bCs/>
+        </w:rPr>
+        <w:t>]</w:t>
+      </w:r>
+    </w:p>
+    <w:p>
+      <w:pPr>
+        <w:pStyle w:val="ListParagraph"/>
+        <w:numPr>
+          <w:ilvl w:val="1"/>
+          <w:numId w:val="6"/>
+        </w:numPr>
+      </w:pPr>
+      <w:r>
+        <w:t>Atributos de relación:</w:t>
+      </w:r>
+    </w:p>
+    <w:p>
+      <w:pPr>
+        <w:pStyle w:val="ListParagraph"/>
+        <w:numPr>
+          <w:ilvl w:val="2"/>
+          <w:numId w:val="6"/>
+        </w:numPr>
+      </w:pPr>
+      <w:r>
+        <w:t xml:space="preserve">Dosis </w:t>
+      </w:r>
+      <w:r>
+        <w:rPr>
+          <w:i/>
+          <w:iCs/>
+        </w:rPr>
+        <w:t>(texto de 50 caracteres)</w:t>
+      </w:r>
+      <w:r>
+        <w:t xml:space="preserve"> </w:t>
+      </w:r>
+    </w:p>
+    <w:p>
+      <w:pPr>
+        <w:pStyle w:val="ListParagraph"/>
+        <w:numPr>
+          <w:ilvl w:val="2"/>
+          <w:numId w:val="6"/>
+        </w:numPr>
+      </w:pPr>
+      <w:r>
+        <w:t xml:space="preserve">Fecha comienzo </w:t>
+      </w:r>
+      <w:r>
+        <w:rPr>
+          <w:i/>
+          <w:iCs/>
+        </w:rPr>
+        <w:t>(fecha de tipo DD/MM/YYYY anterior a fecha fin)</w:t>
+      </w:r>
+    </w:p>
+    <w:p>
+      <w:pPr>
+        <w:pStyle w:val="ListParagraph"/>
+        <w:numPr>
+          <w:ilvl w:val="2"/>
+          <w:numId w:val="6"/>
+        </w:numPr>
+      </w:pPr>
+      <w:r>
+        <w:t xml:space="preserve">Fecha fin </w:t>
+      </w:r>
+      <w:r>
+        <w:rPr>
+          <w:i/>
+          <w:iCs/>
+        </w:rPr>
+        <w:t>(fecha de tipo DD/MM/YYYY posterior a fecha comienzo)</w:t>
+      </w:r>
+    </w:p>
+    <w:p>
+      <w:pPr>
+        <w:pStyle w:val="ListParagraph"/>
+        <w:numPr>
+          <w:ilvl w:val="2"/>
+          <w:numId w:val="6"/>
+        </w:numPr>
+      </w:pPr>
+      <w:r>
+        <w:t xml:space="preserve">Unidades a suministrar </w:t>
+      </w:r>
+      <w:r>
+        <w:rPr>
+          <w:i/>
+          <w:iCs/>
+        </w:rPr>
+        <w:t>(número entero de 3 dígitos)</w:t>
+      </w:r>
+    </w:p>
+    <w:p>
+      <w:pPr>
+        <w:pStyle w:val="ListParagraph"/>
+        <w:numPr>
+          <w:ilvl w:val="2"/>
+          <w:numId w:val="6"/>
+        </w:numPr>
+      </w:pPr>
+      <w:r>
+        <w:t>Envases a suministrar (calculable)</w:t>
       </w:r>
     </w:p>
     <w:p>
@@ -1570,110 +1896,6 @@
         </w:numPr>
       </w:pPr>
       <w:r>
-        <w:t xml:space="preserve">Nombre </w:t>
-      </w:r>
-      <w:r>
-        <w:rPr>
-          <w:i/>
-          <w:iCs/>
-        </w:rPr>
-        <w:t>(texto de 50 caracteres)</w:t>
-      </w:r>
-    </w:p>
-    <w:p>
-      <w:pPr>
-        <w:pStyle w:val="ListParagraph"/>
-        <w:numPr>
-          <w:ilvl w:val="0"/>
-          <w:numId w:val="6"/>
-        </w:numPr>
-        <w:rPr>
-          <w:i/>
-          <w:iCs/>
-        </w:rPr>
-      </w:pPr>
-      <w:r>
-        <w:t>Unidades por caja</w:t>
-      </w:r>
-    </w:p>
-    <w:p>
-      <w:pPr>
-        <w:pStyle w:val="ListParagraph"/>
-        <w:numPr>
-          <w:ilvl w:val="0"/>
-          <w:numId w:val="6"/>
-        </w:numPr>
-      </w:pPr>
-      <w:r>
-        <w:t xml:space="preserve">Costo </w:t>
-      </w:r>
-      <w:r>
-        <w:rPr>
-          <w:i/>
-          <w:iCs/>
-        </w:rPr>
-        <w:t>(número de 6 dígitos con 2 decimales &gt; 0)</w:t>
-      </w:r>
-    </w:p>
-    <w:p>
-      <w:pPr>
-        <w:pStyle w:val="ListParagraph"/>
-        <w:numPr>
-          <w:ilvl w:val="0"/>
-          <w:numId w:val="6"/>
-        </w:numPr>
-      </w:pPr>
-      <w:r>
-        <w:t>Tipo (multivalorada)</w:t>
-      </w:r>
-      <w:r>
-        <w:t xml:space="preserve"> </w:t>
-      </w:r>
-      <w:r>
-        <w:rPr>
-          <w:i/>
-          <w:iCs/>
-        </w:rPr>
-        <w:t>(texto de 50 caracteres)</w:t>
-      </w:r>
-    </w:p>
-    <w:p>
-      <w:r>
-        <w:t>Relaciones de Medicamento:</w:t>
-      </w:r>
-    </w:p>
-    <w:p>
-      <w:pPr>
-        <w:pStyle w:val="ListParagraph"/>
-        <w:numPr>
-          <w:ilvl w:val="0"/>
-          <w:numId w:val="6"/>
-        </w:numPr>
-      </w:pPr>
-      <w:r>
-        <w:t xml:space="preserve">Dueño </w:t>
-      </w:r>
-      <w:r>
-        <w:rPr>
-          <w:b/>
-          <w:bCs/>
-        </w:rPr>
-        <w:t xml:space="preserve">1 </w:t>
-      </w:r>
-      <w:r>
-        <w:t xml:space="preserve">–(receta)– </w:t>
-      </w:r>
-      <w:r>
-        <w:rPr>
-          <w:b/>
-          <w:bCs/>
-        </w:rPr>
-        <w:t>M</w:t>
-      </w:r>
-      <w:r>
-        <w:t xml:space="preserve"> </w:t>
-      </w:r>
-      <w:r>
         <w:rPr>
           <w:b/>
           <w:bCs/>
@@ -1681,183 +1903,7 @@
         <w:t>Medicamento</w:t>
       </w:r>
       <w:r>
-        <w:t xml:space="preserve"> </w:t>
-      </w:r>
-      <w:r>
-        <w:rPr>
-          <w:b/>
-          <w:bCs/>
-        </w:rPr>
-        <w:t>M</w:t>
-      </w:r>
-      <w:r>
-        <w:t xml:space="preserve">–(receta)– </w:t>
-      </w:r>
-      <w:r>
-        <w:rPr>
-          <w:b/>
-          <w:bCs/>
-        </w:rPr>
-        <w:t xml:space="preserve">N </w:t>
-      </w:r>
-      <w:r>
-        <w:t>Consulta</w:t>
-      </w:r>
-      <w:r>
-        <w:t xml:space="preserve"> </w:t>
-      </w:r>
-      <w:r>
-        <w:rPr>
-          <w:b/>
-          <w:bCs/>
-        </w:rPr>
-        <w:t>[1:</w:t>
-      </w:r>
-      <w:proofErr w:type="gramStart"/>
-      <w:r>
-        <w:rPr>
-          <w:b/>
-          <w:bCs/>
-        </w:rPr>
-        <w:t>M:N</w:t>
-      </w:r>
-      <w:proofErr w:type="gramEnd"/>
-      <w:r>
-        <w:rPr>
-          <w:b/>
-          <w:bCs/>
-        </w:rPr>
-        <w:t>]</w:t>
-      </w:r>
-    </w:p>
-    <w:p>
-      <w:pPr>
-        <w:pStyle w:val="ListParagraph"/>
-        <w:numPr>
-          <w:ilvl w:val="1"/>
-          <w:numId w:val="6"/>
-        </w:numPr>
-      </w:pPr>
-      <w:r>
-        <w:t>Atributos de relación:</w:t>
-      </w:r>
-    </w:p>
-    <w:p>
-      <w:pPr>
-        <w:pStyle w:val="ListParagraph"/>
-        <w:numPr>
-          <w:ilvl w:val="2"/>
-          <w:numId w:val="6"/>
-        </w:numPr>
-      </w:pPr>
-      <w:r>
-        <w:t xml:space="preserve">Dosis </w:t>
-      </w:r>
-      <w:r>
-        <w:rPr>
-          <w:i/>
-          <w:iCs/>
-        </w:rPr>
-        <w:t>(texto de 50 caracteres)</w:t>
-      </w:r>
-      <w:r>
-        <w:t xml:space="preserve"> </w:t>
-      </w:r>
-    </w:p>
-    <w:p>
-      <w:pPr>
-        <w:pStyle w:val="ListParagraph"/>
-        <w:numPr>
-          <w:ilvl w:val="2"/>
-          <w:numId w:val="6"/>
-        </w:numPr>
-      </w:pPr>
-      <w:r>
-        <w:t xml:space="preserve">Fecha comienzo </w:t>
-      </w:r>
-      <w:r>
-        <w:rPr>
-          <w:i/>
-          <w:iCs/>
-        </w:rPr>
-        <w:t>(fecha de tipo DD/MM/YYYY anterior a fecha fin)</w:t>
-      </w:r>
-    </w:p>
-    <w:p>
-      <w:pPr>
-        <w:pStyle w:val="ListParagraph"/>
-        <w:numPr>
-          <w:ilvl w:val="2"/>
-          <w:numId w:val="6"/>
-        </w:numPr>
-      </w:pPr>
-      <w:r>
-        <w:t xml:space="preserve">Fecha fin </w:t>
-      </w:r>
-      <w:r>
-        <w:rPr>
-          <w:i/>
-          <w:iCs/>
-        </w:rPr>
-        <w:t>(fecha de tipo DD/MM/YYYY posterior a fecha comienzo)</w:t>
-      </w:r>
-    </w:p>
-    <w:p>
-      <w:pPr>
-        <w:pStyle w:val="ListParagraph"/>
-        <w:numPr>
-          <w:ilvl w:val="2"/>
-          <w:numId w:val="6"/>
-        </w:numPr>
-      </w:pPr>
-      <w:r>
-        <w:t xml:space="preserve">Unidades a suministrar </w:t>
-      </w:r>
-      <w:r>
-        <w:rPr>
-          <w:i/>
-          <w:iCs/>
-        </w:rPr>
-        <w:t>(número entero de 3 dígitos)</w:t>
-      </w:r>
-    </w:p>
-    <w:p>
-      <w:pPr>
-        <w:pStyle w:val="ListParagraph"/>
-        <w:numPr>
-          <w:ilvl w:val="2"/>
-          <w:numId w:val="6"/>
-        </w:numPr>
-      </w:pPr>
-      <w:r>
-        <w:t>Envases a suministrar (calculable)</w:t>
-      </w:r>
-    </w:p>
-    <w:p>
-      <w:pPr>
-        <w:pStyle w:val="ListParagraph"/>
-        <w:numPr>
-          <w:ilvl w:val="0"/>
-          <w:numId w:val="6"/>
-        </w:numPr>
-      </w:pPr>
-      <w:r>
-        <w:rPr>
-          <w:b/>
-          <w:bCs/>
-        </w:rPr>
-        <w:t>Medicamento</w:t>
-      </w:r>
-      <w:r>
-        <w:t xml:space="preserve"> (</w:t>
-      </w:r>
-      <w:proofErr w:type="gramStart"/>
-      <w:r>
-        <w:t>1,n</w:t>
-      </w:r>
-      <w:proofErr w:type="gramEnd"/>
-      <w:r>
-        <w:t>) –(proveído por)– (1,n) Proveedor</w:t>
+        <w:t xml:space="preserve"> (1,n) –(proveído por)– (1,n) Proveedor</w:t>
       </w:r>
       <w:r>
         <w:t xml:space="preserve"> </w:t>
@@ -1904,13 +1950,7 @@
         <w:rPr>
           <w:u w:val="single"/>
         </w:rPr>
-        <w:t>id</w:t>
-      </w:r>
-      <w:r>
-        <w:rPr>
-          <w:u w:val="single"/>
-        </w:rPr>
-        <w:t>Proveedor</w:t>
+        <w:t>idProveedor</w:t>
       </w:r>
       <w:proofErr w:type="spellEnd"/>
       <w:r>
@@ -2185,15 +2225,7 @@
         </w:numPr>
       </w:pPr>
       <w:r>
-        <w:t>Medicamento (</w:t>
-      </w:r>
-      <w:proofErr w:type="gramStart"/>
-      <w:r>
-        <w:t>1,n</w:t>
-      </w:r>
-      <w:proofErr w:type="gramEnd"/>
-      <w:r>
-        <w:t xml:space="preserve">) –(proveído por)– (1,n) </w:t>
+        <w:t xml:space="preserve">Medicamento (1,n) –(proveído por)– (1,n) </w:t>
       </w:r>
       <w:r>
         <w:rPr>
@@ -2260,41 +2292,270 @@
         <w:rPr>
           <w:u w:val="single"/>
         </w:rPr>
-        <w:t>id</w:t>
+        <w:t>idConsulta</w:t>
+      </w:r>
+      <w:proofErr w:type="spellEnd"/>
+      <w:r>
+        <w:t xml:space="preserve"> </w:t>
+      </w:r>
+      <w:r>
+        <w:t xml:space="preserve">(clave parcial) </w:t>
+      </w:r>
+      <w:r>
+        <w:rPr>
+          <w:i/>
+          <w:iCs/>
+        </w:rPr>
+        <w:t>(número entero de 6 d</w:t>
+      </w:r>
+      <w:r>
+        <w:rPr>
+          <w:i/>
+          <w:iCs/>
+        </w:rPr>
+        <w:t>í</w:t>
+      </w:r>
+      <w:r>
+        <w:rPr>
+          <w:i/>
+          <w:iCs/>
+        </w:rPr>
+        <w:t>gitos)</w:t>
+      </w:r>
+    </w:p>
+    <w:p>
+      <w:pPr>
+        <w:pStyle w:val="ListParagraph"/>
+        <w:numPr>
+          <w:ilvl w:val="0"/>
+          <w:numId w:val="6"/>
+        </w:numPr>
+        <w:rPr>
+          <w:i/>
+          <w:iCs/>
+        </w:rPr>
+      </w:pPr>
+      <w:r>
+        <w:t xml:space="preserve">Fecha </w:t>
+      </w:r>
+      <w:r>
+        <w:rPr>
+          <w:i/>
+          <w:iCs/>
+        </w:rPr>
+        <w:t>(fecha de tipo DD/MM/YYYY HH:MM)</w:t>
+      </w:r>
+    </w:p>
+    <w:p>
+      <w:r>
+        <w:t>Relaciones de Consulta:</w:t>
+      </w:r>
+    </w:p>
+    <w:p>
+      <w:pPr>
+        <w:pStyle w:val="ListParagraph"/>
+        <w:numPr>
+          <w:ilvl w:val="0"/>
+          <w:numId w:val="6"/>
+        </w:numPr>
+      </w:pPr>
+      <w:r>
+        <w:t xml:space="preserve">Cita (0,1) –(concluye en)– (1,1) </w:t>
+      </w:r>
+      <w:r>
+        <w:rPr>
+          <w:b/>
+          <w:bCs/>
+        </w:rPr>
+        <w:t>Consulta</w:t>
+      </w:r>
+      <w:r>
+        <w:t xml:space="preserve"> </w:t>
       </w:r>
       <w:r>
         <w:rPr>
           <w:u w:val="single"/>
         </w:rPr>
+        <w:t>(RELACION FUERTE)</w:t>
+      </w:r>
+      <w:r>
+        <w:rPr>
+          <w:u w:val="single"/>
+        </w:rPr>
+        <w:t xml:space="preserve"> </w:t>
+      </w:r>
+      <w:r>
+        <w:rPr>
+          <w:b/>
+          <w:bCs/>
+        </w:rPr>
+        <w:t>[1:1]</w:t>
+      </w:r>
+    </w:p>
+    <w:p>
+      <w:pPr>
+        <w:pStyle w:val="ListParagraph"/>
+        <w:numPr>
+          <w:ilvl w:val="0"/>
+          <w:numId w:val="6"/>
+        </w:numPr>
+      </w:pPr>
+      <w:r>
+        <w:t xml:space="preserve">Dueño </w:t>
+      </w:r>
+      <w:r>
+        <w:rPr>
+          <w:b/>
+          <w:bCs/>
+        </w:rPr>
+        <w:t xml:space="preserve">1 </w:t>
+      </w:r>
+      <w:r>
+        <w:t xml:space="preserve">–(receta)– </w:t>
+      </w:r>
+      <w:r>
+        <w:rPr>
+          <w:b/>
+          <w:bCs/>
+        </w:rPr>
+        <w:t>M</w:t>
+      </w:r>
+      <w:r>
+        <w:t xml:space="preserve"> Medicamento </w:t>
+      </w:r>
+      <w:r>
+        <w:rPr>
+          <w:b/>
+          <w:bCs/>
+        </w:rPr>
+        <w:t>M</w:t>
+      </w:r>
+      <w:r>
+        <w:t xml:space="preserve">–(receta)– </w:t>
+      </w:r>
+      <w:r>
+        <w:rPr>
+          <w:b/>
+          <w:bCs/>
+        </w:rPr>
+        <w:t xml:space="preserve">N </w:t>
+      </w:r>
+      <w:r>
+        <w:rPr>
+          <w:b/>
+          <w:bCs/>
+        </w:rPr>
         <w:t>Consulta</w:t>
       </w:r>
-      <w:proofErr w:type="spellEnd"/>
+      <w:r>
+        <w:rPr>
+          <w:b/>
+          <w:bCs/>
+        </w:rPr>
+        <w:t xml:space="preserve"> [1:M:N]</w:t>
+      </w:r>
+    </w:p>
+    <w:p>
+      <w:pPr>
+        <w:pStyle w:val="ListParagraph"/>
+        <w:numPr>
+          <w:ilvl w:val="1"/>
+          <w:numId w:val="6"/>
+        </w:numPr>
+      </w:pPr>
+      <w:r>
+        <w:t>Atributos de relación:</w:t>
+      </w:r>
+    </w:p>
+    <w:p>
+      <w:pPr>
+        <w:pStyle w:val="ListParagraph"/>
+        <w:numPr>
+          <w:ilvl w:val="2"/>
+          <w:numId w:val="6"/>
+        </w:numPr>
+      </w:pPr>
+      <w:r>
+        <w:t xml:space="preserve">Dosis </w:t>
+      </w:r>
+      <w:r>
+        <w:rPr>
+          <w:i/>
+          <w:iCs/>
+        </w:rPr>
+        <w:t>(texto de 50 caracteres)</w:t>
+      </w:r>
       <w:r>
         <w:t xml:space="preserve"> </w:t>
       </w:r>
-      <w:r>
-        <w:t xml:space="preserve">(clave parcial) </w:t>
-      </w:r>
-      <w:r>
-        <w:rPr>
-          <w:i/>
-          <w:iCs/>
-        </w:rPr>
-        <w:t>(número entero de 6 d</w:t>
-      </w:r>
-      <w:r>
-        <w:rPr>
-          <w:i/>
-          <w:iCs/>
-        </w:rPr>
-        <w:t>í</w:t>
-      </w:r>
-      <w:r>
-        <w:rPr>
-          <w:i/>
-          <w:iCs/>
-        </w:rPr>
-        <w:t>gitos)</w:t>
+    </w:p>
+    <w:p>
+      <w:pPr>
+        <w:pStyle w:val="ListParagraph"/>
+        <w:numPr>
+          <w:ilvl w:val="2"/>
+          <w:numId w:val="6"/>
+        </w:numPr>
+      </w:pPr>
+      <w:r>
+        <w:t xml:space="preserve">Fecha comienzo </w:t>
+      </w:r>
+      <w:r>
+        <w:rPr>
+          <w:i/>
+          <w:iCs/>
+        </w:rPr>
+        <w:t>(fecha de tipo DD/MM/YYYY anterior a fecha fin)</w:t>
+      </w:r>
+    </w:p>
+    <w:p>
+      <w:pPr>
+        <w:pStyle w:val="ListParagraph"/>
+        <w:numPr>
+          <w:ilvl w:val="2"/>
+          <w:numId w:val="6"/>
+        </w:numPr>
+      </w:pPr>
+      <w:r>
+        <w:t xml:space="preserve">Fecha fin </w:t>
+      </w:r>
+      <w:r>
+        <w:rPr>
+          <w:i/>
+          <w:iCs/>
+        </w:rPr>
+        <w:t>(fecha de tipo DD/MM/YYYY posterior a fecha comienzo)</w:t>
+      </w:r>
+    </w:p>
+    <w:p>
+      <w:pPr>
+        <w:pStyle w:val="ListParagraph"/>
+        <w:numPr>
+          <w:ilvl w:val="2"/>
+          <w:numId w:val="6"/>
+        </w:numPr>
+      </w:pPr>
+      <w:r>
+        <w:t xml:space="preserve">Unidades a suministrar </w:t>
+      </w:r>
+      <w:r>
+        <w:rPr>
+          <w:i/>
+          <w:iCs/>
+        </w:rPr>
+        <w:t>(número entero de 3 dígitos)</w:t>
+      </w:r>
+    </w:p>
+    <w:p>
+      <w:pPr>
+        <w:pStyle w:val="ListParagraph"/>
+        <w:numPr>
+          <w:ilvl w:val="2"/>
+          <w:numId w:val="6"/>
+        </w:numPr>
+      </w:pPr>
+      <w:r>
+        <w:t>Envases a suministrar (calculable)</w:t>
       </w:r>
     </w:p>
     <w:p>
@@ -2305,37 +2566,10 @@
           <w:numId w:val="6"/>
         </w:numPr>
         <w:rPr>
-          <w:i/>
-          <w:iCs/>
-        </w:rPr>
-      </w:pPr>
-      <w:r>
-        <w:t xml:space="preserve">Fecha </w:t>
-      </w:r>
-      <w:r>
-        <w:rPr>
-          <w:i/>
-          <w:iCs/>
-        </w:rPr>
-        <w:t>(fecha de tipo DD/MM/YYYY HH:MM)</w:t>
-      </w:r>
-    </w:p>
-    <w:p>
-      <w:r>
-        <w:t>Relaciones de Consulta:</w:t>
-      </w:r>
-    </w:p>
-    <w:p>
-      <w:pPr>
-        <w:pStyle w:val="ListParagraph"/>
-        <w:numPr>
-          <w:ilvl w:val="0"/>
-          <w:numId w:val="6"/>
-        </w:numPr>
-      </w:pPr>
-      <w:r>
-        <w:t xml:space="preserve">Cita (0,1) –(concluye en)– (1,1) </w:t>
-      </w:r>
+          <w:b/>
+          <w:bCs/>
+        </w:rPr>
+      </w:pPr>
       <w:r>
         <w:rPr>
           <w:b/>
@@ -2348,270 +2582,45 @@
       </w:r>
       <w:r>
         <w:rPr>
-          <w:u w:val="single"/>
-        </w:rPr>
-        <w:t>(RELACION FUERTE)</w:t>
-      </w:r>
-      <w:r>
-        <w:rPr>
-          <w:u w:val="single"/>
-        </w:rPr>
+          <w:b/>
+          <w:bCs/>
+        </w:rPr>
+        <w:t>N</w:t>
+      </w:r>
+      <w:r>
+        <w:t xml:space="preserve"> –(asignación)– </w:t>
+      </w:r>
+      <w:r>
+        <w:rPr>
+          <w:b/>
+          <w:bCs/>
+        </w:rPr>
+        <w:t>1</w:t>
+      </w:r>
+      <w:r>
+        <w:t xml:space="preserve"> Sala </w:t>
+      </w:r>
+      <w:r>
+        <w:rPr>
+          <w:b/>
+          <w:bCs/>
+        </w:rPr>
+        <w:t xml:space="preserve">1 </w:t>
+      </w:r>
+      <w:r>
+        <w:t xml:space="preserve">–(asignación)– </w:t>
+      </w:r>
+      <w:r>
+        <w:rPr>
+          <w:b/>
+          <w:bCs/>
+        </w:rPr>
+        <w:t>1</w:t>
+      </w:r>
+      <w:r>
         <w:t xml:space="preserve"> </w:t>
       </w:r>
       <w:r>
-        <w:rPr>
-          <w:b/>
-          <w:bCs/>
-        </w:rPr>
-        <w:t>[1:1]</w:t>
-      </w:r>
-    </w:p>
-    <w:p>
-      <w:pPr>
-        <w:pStyle w:val="ListParagraph"/>
-        <w:numPr>
-          <w:ilvl w:val="0"/>
-          <w:numId w:val="6"/>
-        </w:numPr>
-      </w:pPr>
-      <w:r>
-        <w:t xml:space="preserve">Dueño </w:t>
-      </w:r>
-      <w:r>
-        <w:rPr>
-          <w:b/>
-          <w:bCs/>
-        </w:rPr>
-        <w:t xml:space="preserve">1 </w:t>
-      </w:r>
-      <w:r>
-        <w:t xml:space="preserve">–(receta)– </w:t>
-      </w:r>
-      <w:r>
-        <w:rPr>
-          <w:b/>
-          <w:bCs/>
-        </w:rPr>
-        <w:t>M</w:t>
-      </w:r>
-      <w:r>
-        <w:t xml:space="preserve"> Medicamento </w:t>
-      </w:r>
-      <w:r>
-        <w:rPr>
-          <w:b/>
-          <w:bCs/>
-        </w:rPr>
-        <w:t>M</w:t>
-      </w:r>
-      <w:r>
-        <w:t xml:space="preserve">–(receta)– </w:t>
-      </w:r>
-      <w:r>
-        <w:rPr>
-          <w:b/>
-          <w:bCs/>
-        </w:rPr>
-        <w:t xml:space="preserve">N </w:t>
-      </w:r>
-      <w:r>
-        <w:rPr>
-          <w:b/>
-          <w:bCs/>
-        </w:rPr>
-        <w:t>Consulta</w:t>
-      </w:r>
-      <w:r>
-        <w:rPr>
-          <w:b/>
-          <w:bCs/>
-        </w:rPr>
-        <w:t xml:space="preserve"> [1:</w:t>
-      </w:r>
-      <w:proofErr w:type="gramStart"/>
-      <w:r>
-        <w:rPr>
-          <w:b/>
-          <w:bCs/>
-        </w:rPr>
-        <w:t>M:N</w:t>
-      </w:r>
-      <w:proofErr w:type="gramEnd"/>
-      <w:r>
-        <w:rPr>
-          <w:b/>
-          <w:bCs/>
-        </w:rPr>
-        <w:t>]</w:t>
-      </w:r>
-    </w:p>
-    <w:p>
-      <w:pPr>
-        <w:pStyle w:val="ListParagraph"/>
-        <w:numPr>
-          <w:ilvl w:val="1"/>
-          <w:numId w:val="6"/>
-        </w:numPr>
-      </w:pPr>
-      <w:r>
-        <w:t>Atributos de relación:</w:t>
-      </w:r>
-    </w:p>
-    <w:p>
-      <w:pPr>
-        <w:pStyle w:val="ListParagraph"/>
-        <w:numPr>
-          <w:ilvl w:val="2"/>
-          <w:numId w:val="6"/>
-        </w:numPr>
-      </w:pPr>
-      <w:r>
-        <w:t xml:space="preserve">Dosis </w:t>
-      </w:r>
-      <w:r>
-        <w:rPr>
-          <w:i/>
-          <w:iCs/>
-        </w:rPr>
-        <w:t>(texto de 50 caracteres)</w:t>
-      </w:r>
-      <w:r>
-        <w:t xml:space="preserve"> </w:t>
-      </w:r>
-    </w:p>
-    <w:p>
-      <w:pPr>
-        <w:pStyle w:val="ListParagraph"/>
-        <w:numPr>
-          <w:ilvl w:val="2"/>
-          <w:numId w:val="6"/>
-        </w:numPr>
-      </w:pPr>
-      <w:r>
-        <w:t xml:space="preserve">Fecha comienzo </w:t>
-      </w:r>
-      <w:r>
-        <w:rPr>
-          <w:i/>
-          <w:iCs/>
-        </w:rPr>
-        <w:t>(fecha de tipo DD/MM/YYYY anterior a fecha fin)</w:t>
-      </w:r>
-    </w:p>
-    <w:p>
-      <w:pPr>
-        <w:pStyle w:val="ListParagraph"/>
-        <w:numPr>
-          <w:ilvl w:val="2"/>
-          <w:numId w:val="6"/>
-        </w:numPr>
-      </w:pPr>
-      <w:r>
-        <w:t xml:space="preserve">Fecha fin </w:t>
-      </w:r>
-      <w:r>
-        <w:rPr>
-          <w:i/>
-          <w:iCs/>
-        </w:rPr>
-        <w:t>(fecha de tipo DD/MM/YYYY posterior a fecha comienzo)</w:t>
-      </w:r>
-    </w:p>
-    <w:p>
-      <w:pPr>
-        <w:pStyle w:val="ListParagraph"/>
-        <w:numPr>
-          <w:ilvl w:val="2"/>
-          <w:numId w:val="6"/>
-        </w:numPr>
-      </w:pPr>
-      <w:r>
-        <w:t xml:space="preserve">Unidades a suministrar </w:t>
-      </w:r>
-      <w:r>
-        <w:rPr>
-          <w:i/>
-          <w:iCs/>
-        </w:rPr>
-        <w:t>(número entero de 3 dígitos)</w:t>
-      </w:r>
-    </w:p>
-    <w:p>
-      <w:pPr>
-        <w:pStyle w:val="ListParagraph"/>
-        <w:numPr>
-          <w:ilvl w:val="2"/>
-          <w:numId w:val="6"/>
-        </w:numPr>
-      </w:pPr>
-      <w:r>
-        <w:t>Envases a suministrar (calculable)</w:t>
-      </w:r>
-    </w:p>
-    <w:p>
-      <w:pPr>
-        <w:pStyle w:val="ListParagraph"/>
-        <w:numPr>
-          <w:ilvl w:val="0"/>
-          <w:numId w:val="6"/>
-        </w:numPr>
-        <w:rPr>
-          <w:b/>
-          <w:bCs/>
-        </w:rPr>
-      </w:pPr>
-      <w:r>
-        <w:rPr>
-          <w:b/>
-          <w:bCs/>
-        </w:rPr>
-        <w:t>Consulta</w:t>
-      </w:r>
-      <w:r>
-        <w:t xml:space="preserve"> </w:t>
-      </w:r>
-      <w:r>
-        <w:rPr>
-          <w:b/>
-          <w:bCs/>
-        </w:rPr>
-        <w:t>N</w:t>
-      </w:r>
-      <w:r>
-        <w:t xml:space="preserve"> –(asignación)– </w:t>
-      </w:r>
-      <w:r>
-        <w:rPr>
-          <w:b/>
-          <w:bCs/>
-        </w:rPr>
-        <w:t>1</w:t>
-      </w:r>
-      <w:r>
-        <w:t xml:space="preserve"> Sala </w:t>
-      </w:r>
-      <w:r>
-        <w:rPr>
-          <w:b/>
-          <w:bCs/>
-        </w:rPr>
-        <w:t xml:space="preserve">1 </w:t>
-      </w:r>
-      <w:r>
-        <w:t xml:space="preserve">–(asignación)– </w:t>
-      </w:r>
-      <w:r>
-        <w:rPr>
-          <w:b/>
-          <w:bCs/>
-        </w:rPr>
-        <w:t>1</w:t>
-      </w:r>
-      <w:r>
-        <w:t xml:space="preserve"> </w:t>
-      </w:r>
-      <w:proofErr w:type="gramStart"/>
-      <w:r>
         <w:t>Administrador</w:t>
       </w:r>
       <w:r>
@@ -2622,15 +2631,7 @@
           <w:b/>
           <w:bCs/>
         </w:rPr>
-        <w:t>[</w:t>
-      </w:r>
-      <w:proofErr w:type="gramEnd"/>
-      <w:r>
-        <w:rPr>
-          <w:b/>
-          <w:bCs/>
-        </w:rPr>
-        <w:t>N:1:1]</w:t>
+        <w:t>[N:1:1]</w:t>
       </w:r>
     </w:p>
     <w:p>
@@ -2904,41 +2905,133 @@
         <w:rPr>
           <w:u w:val="single"/>
         </w:rPr>
-        <w:t>id</w:t>
-      </w:r>
-      <w:r>
-        <w:rPr>
-          <w:u w:val="single"/>
+        <w:t>idCita</w:t>
+      </w:r>
+      <w:proofErr w:type="spellEnd"/>
+      <w:r>
+        <w:t xml:space="preserve"> </w:t>
+      </w:r>
+      <w:r>
+        <w:t xml:space="preserve">(clave primaria) </w:t>
+      </w:r>
+      <w:r>
+        <w:rPr>
+          <w:i/>
+          <w:iCs/>
+        </w:rPr>
+        <w:t>(número entero de 6 d</w:t>
+      </w:r>
+      <w:r>
+        <w:rPr>
+          <w:i/>
+          <w:iCs/>
+        </w:rPr>
+        <w:t>í</w:t>
+      </w:r>
+      <w:r>
+        <w:rPr>
+          <w:i/>
+          <w:iCs/>
+        </w:rPr>
+        <w:t>gitos)</w:t>
+      </w:r>
+    </w:p>
+    <w:p>
+      <w:pPr>
+        <w:pStyle w:val="ListParagraph"/>
+        <w:numPr>
+          <w:ilvl w:val="0"/>
+          <w:numId w:val="6"/>
+        </w:numPr>
+        <w:rPr>
+          <w:i/>
+          <w:iCs/>
+        </w:rPr>
+      </w:pPr>
+      <w:r>
+        <w:t xml:space="preserve">Fecha </w:t>
+      </w:r>
+      <w:r>
+        <w:rPr>
+          <w:i/>
+          <w:iCs/>
+        </w:rPr>
+        <w:t>(fecha de tipo DD/MM/YYYY HH:MM)</w:t>
+      </w:r>
+    </w:p>
+    <w:p>
+      <w:pPr>
+        <w:pStyle w:val="ListParagraph"/>
+        <w:numPr>
+          <w:ilvl w:val="0"/>
+          <w:numId w:val="6"/>
+        </w:numPr>
+      </w:pPr>
+      <w:r>
+        <w:t xml:space="preserve">Motivo </w:t>
+      </w:r>
+      <w:r>
+        <w:rPr>
+          <w:i/>
+          <w:iCs/>
+        </w:rPr>
+        <w:t>(texto de 150 caracteres)</w:t>
+      </w:r>
+    </w:p>
+    <w:p>
+      <w:pPr>
+        <w:pStyle w:val="ListParagraph"/>
+        <w:numPr>
+          <w:ilvl w:val="0"/>
+          <w:numId w:val="6"/>
+        </w:numPr>
+      </w:pPr>
+      <w:r>
+        <w:t xml:space="preserve">Estado </w:t>
+      </w:r>
+      <w:r>
+        <w:rPr>
+          <w:i/>
+          <w:iCs/>
+        </w:rPr>
+        <w:t>(texto en (“programada”, “completada”, “cancelada“) )</w:t>
+      </w:r>
+    </w:p>
+    <w:p>
+      <w:r>
+        <w:t>Relaciones de Cita:</w:t>
+      </w:r>
+    </w:p>
+    <w:p>
+      <w:pPr>
+        <w:pStyle w:val="ListParagraph"/>
+        <w:numPr>
+          <w:ilvl w:val="0"/>
+          <w:numId w:val="6"/>
+        </w:numPr>
+      </w:pPr>
+      <w:r>
+        <w:rPr>
+          <w:b/>
+          <w:bCs/>
         </w:rPr>
         <w:t>Cita</w:t>
       </w:r>
-      <w:proofErr w:type="spellEnd"/>
+      <w:r>
+        <w:t xml:space="preserve"> (0,1) –(concluye en)– (1,1) </w:t>
+      </w:r>
+      <w:r>
+        <w:t>Consulta</w:t>
+      </w:r>
       <w:r>
         <w:t xml:space="preserve"> </w:t>
       </w:r>
       <w:r>
-        <w:t xml:space="preserve">(clave primaria) </w:t>
-      </w:r>
-      <w:r>
-        <w:rPr>
-          <w:i/>
-          <w:iCs/>
-        </w:rPr>
-        <w:t>(número entero de 6 d</w:t>
-      </w:r>
-      <w:r>
-        <w:rPr>
-          <w:i/>
-          <w:iCs/>
-        </w:rPr>
-        <w:t>í</w:t>
-      </w:r>
-      <w:r>
-        <w:rPr>
-          <w:i/>
-          <w:iCs/>
-        </w:rPr>
-        <w:t>gitos)</w:t>
+        <w:rPr>
+          <w:b/>
+          <w:bCs/>
+        </w:rPr>
+        <w:t>[1:1]</w:t>
       </w:r>
     </w:p>
     <w:p>
@@ -2948,88 +3041,6 @@
           <w:ilvl w:val="0"/>
           <w:numId w:val="6"/>
         </w:numPr>
-        <w:rPr>
-          <w:i/>
-          <w:iCs/>
-        </w:rPr>
-      </w:pPr>
-      <w:r>
-        <w:t xml:space="preserve">Fecha </w:t>
-      </w:r>
-      <w:r>
-        <w:rPr>
-          <w:i/>
-          <w:iCs/>
-        </w:rPr>
-        <w:t>(fecha de tipo DD/MM/YYYY HH:MM)</w:t>
-      </w:r>
-    </w:p>
-    <w:p>
-      <w:pPr>
-        <w:pStyle w:val="ListParagraph"/>
-        <w:numPr>
-          <w:ilvl w:val="0"/>
-          <w:numId w:val="6"/>
-        </w:numPr>
-      </w:pPr>
-      <w:r>
-        <w:t xml:space="preserve">Motivo </w:t>
-      </w:r>
-      <w:r>
-        <w:rPr>
-          <w:i/>
-          <w:iCs/>
-        </w:rPr>
-        <w:t>(texto de 150 caracteres)</w:t>
-      </w:r>
-    </w:p>
-    <w:p>
-      <w:pPr>
-        <w:pStyle w:val="ListParagraph"/>
-        <w:numPr>
-          <w:ilvl w:val="0"/>
-          <w:numId w:val="6"/>
-        </w:numPr>
-      </w:pPr>
-      <w:r>
-        <w:t xml:space="preserve">Estado </w:t>
-      </w:r>
-      <w:r>
-        <w:rPr>
-          <w:i/>
-          <w:iCs/>
-        </w:rPr>
-        <w:t>(texto en (“programada”, “completada”, “</w:t>
-      </w:r>
-      <w:proofErr w:type="gramStart"/>
-      <w:r>
-        <w:rPr>
-          <w:i/>
-          <w:iCs/>
-        </w:rPr>
-        <w:t>cancelada“</w:t>
-      </w:r>
-      <w:proofErr w:type="gramEnd"/>
-      <w:r>
-        <w:rPr>
-          <w:i/>
-          <w:iCs/>
-        </w:rPr>
-        <w:t>) )</w:t>
-      </w:r>
-    </w:p>
-    <w:p>
-      <w:r>
-        <w:t>Relaciones de Cita:</w:t>
-      </w:r>
-    </w:p>
-    <w:p>
-      <w:pPr>
-        <w:pStyle w:val="ListParagraph"/>
-        <w:numPr>
-          <w:ilvl w:val="0"/>
-          <w:numId w:val="6"/>
-        </w:numPr>
       </w:pPr>
       <w:r>
         <w:rPr>
@@ -3039,47 +3050,7 @@
         <w:t>Cita</w:t>
       </w:r>
       <w:r>
-        <w:t xml:space="preserve"> (0,1) –(concluye en)– (1,1) </w:t>
-      </w:r>
-      <w:r>
-        <w:t>Consulta</w:t>
-      </w:r>
-      <w:r>
-        <w:t xml:space="preserve"> </w:t>
-      </w:r>
-      <w:r>
-        <w:rPr>
-          <w:b/>
-          <w:bCs/>
-        </w:rPr>
-        <w:t>[1:1]</w:t>
-      </w:r>
-    </w:p>
-    <w:p>
-      <w:pPr>
-        <w:pStyle w:val="ListParagraph"/>
-        <w:numPr>
-          <w:ilvl w:val="0"/>
-          <w:numId w:val="6"/>
-        </w:numPr>
-      </w:pPr>
-      <w:r>
-        <w:rPr>
-          <w:b/>
-          <w:bCs/>
-        </w:rPr>
-        <w:t>Cita</w:t>
-      </w:r>
-      <w:r>
-        <w:t xml:space="preserve"> (1,1) –(paciente citado)– (</w:t>
-      </w:r>
-      <w:proofErr w:type="gramStart"/>
-      <w:r>
-        <w:t>1,n</w:t>
-      </w:r>
-      <w:proofErr w:type="gramEnd"/>
-      <w:r>
-        <w:t xml:space="preserve">) </w:t>
+        <w:t xml:space="preserve"> (1,1) –(paciente citado)– (1,n) </w:t>
       </w:r>
       <w:r>
         <w:t>Animal</w:t>
@@ -3151,92 +3122,78 @@
         <w:rPr>
           <w:u w:val="single"/>
         </w:rPr>
-        <w:t>id</w:t>
-      </w:r>
-      <w:r>
-        <w:rPr>
-          <w:u w:val="single"/>
+        <w:t>idSección</w:t>
+      </w:r>
+      <w:proofErr w:type="spellEnd"/>
+      <w:r>
+        <w:t xml:space="preserve"> </w:t>
+      </w:r>
+      <w:r>
+        <w:t xml:space="preserve">(clave primaria) </w:t>
+      </w:r>
+      <w:r>
+        <w:rPr>
+          <w:i/>
+          <w:iCs/>
+        </w:rPr>
+        <w:t>(número entero de 6 d</w:t>
+      </w:r>
+      <w:r>
+        <w:rPr>
+          <w:i/>
+          <w:iCs/>
+        </w:rPr>
+        <w:t>í</w:t>
+      </w:r>
+      <w:r>
+        <w:rPr>
+          <w:i/>
+          <w:iCs/>
+        </w:rPr>
+        <w:t>gitos)</w:t>
+      </w:r>
+    </w:p>
+    <w:p>
+      <w:pPr>
+        <w:pStyle w:val="ListParagraph"/>
+        <w:numPr>
+          <w:ilvl w:val="0"/>
+          <w:numId w:val="6"/>
+        </w:numPr>
+      </w:pPr>
+      <w:r>
+        <w:t xml:space="preserve">Propósito </w:t>
+      </w:r>
+      <w:r>
+        <w:rPr>
+          <w:i/>
+          <w:iCs/>
+        </w:rPr>
+        <w:t>(texto de 100 caracteres)</w:t>
+      </w:r>
+    </w:p>
+    <w:p>
+      <w:r>
+        <w:t>Relaciones de Sección</w:t>
+      </w:r>
+    </w:p>
+    <w:p>
+      <w:pPr>
+        <w:pStyle w:val="ListParagraph"/>
+        <w:numPr>
+          <w:ilvl w:val="0"/>
+          <w:numId w:val="6"/>
+        </w:numPr>
+      </w:pPr>
+      <w:r>
+        <w:rPr>
+          <w:b/>
+          <w:bCs/>
         </w:rPr>
         <w:t>Sección</w:t>
       </w:r>
-      <w:proofErr w:type="spellEnd"/>
-      <w:r>
-        <w:t xml:space="preserve"> </w:t>
-      </w:r>
-      <w:r>
-        <w:t xml:space="preserve">(clave primaria) </w:t>
-      </w:r>
-      <w:r>
-        <w:rPr>
-          <w:i/>
-          <w:iCs/>
-        </w:rPr>
-        <w:t>(número entero de 6 d</w:t>
-      </w:r>
-      <w:r>
-        <w:rPr>
-          <w:i/>
-          <w:iCs/>
-        </w:rPr>
-        <w:t>í</w:t>
-      </w:r>
-      <w:r>
-        <w:rPr>
-          <w:i/>
-          <w:iCs/>
-        </w:rPr>
-        <w:t>gitos)</w:t>
-      </w:r>
-    </w:p>
-    <w:p>
-      <w:pPr>
-        <w:pStyle w:val="ListParagraph"/>
-        <w:numPr>
-          <w:ilvl w:val="0"/>
-          <w:numId w:val="6"/>
-        </w:numPr>
-      </w:pPr>
-      <w:r>
-        <w:t xml:space="preserve">Propósito </w:t>
-      </w:r>
-      <w:r>
-        <w:rPr>
-          <w:i/>
-          <w:iCs/>
-        </w:rPr>
-        <w:t>(texto de 100 caracteres)</w:t>
-      </w:r>
-    </w:p>
-    <w:p>
-      <w:r>
-        <w:t>Relaciones de Sección</w:t>
-      </w:r>
-    </w:p>
-    <w:p>
-      <w:pPr>
-        <w:pStyle w:val="ListParagraph"/>
-        <w:numPr>
-          <w:ilvl w:val="0"/>
-          <w:numId w:val="6"/>
-        </w:numPr>
-      </w:pPr>
-      <w:r>
-        <w:rPr>
-          <w:b/>
-          <w:bCs/>
-        </w:rPr>
-        <w:t>Sección</w:t>
-      </w:r>
-      <w:r>
-        <w:t xml:space="preserve"> (</w:t>
-      </w:r>
-      <w:proofErr w:type="gramStart"/>
-      <w:r>
-        <w:t>0,n</w:t>
-      </w:r>
-      <w:proofErr w:type="gramEnd"/>
-      <w:r>
-        <w:t xml:space="preserve">) –(pertenece a)– (1,1) </w:t>
+      <w:r>
+        <w:t xml:space="preserve"> (0,n) –(pertenece a)– (1,1) </w:t>
       </w:r>
       <w:r>
         <w:t>Sala</w:t>
@@ -3355,41 +3312,185 @@
         <w:rPr>
           <w:u w:val="single"/>
         </w:rPr>
-        <w:t>id</w:t>
-      </w:r>
-      <w:r>
-        <w:rPr>
-          <w:u w:val="single"/>
+        <w:t>idSala</w:t>
+      </w:r>
+      <w:proofErr w:type="spellEnd"/>
+      <w:r>
+        <w:t xml:space="preserve"> </w:t>
+      </w:r>
+      <w:r>
+        <w:t xml:space="preserve">(clave parcial) </w:t>
+      </w:r>
+      <w:r>
+        <w:rPr>
+          <w:i/>
+          <w:iCs/>
+        </w:rPr>
+        <w:t>(número entero de 6 d</w:t>
+      </w:r>
+      <w:r>
+        <w:rPr>
+          <w:i/>
+          <w:iCs/>
+        </w:rPr>
+        <w:t>í</w:t>
+      </w:r>
+      <w:r>
+        <w:rPr>
+          <w:i/>
+          <w:iCs/>
+        </w:rPr>
+        <w:t>gitos)</w:t>
+      </w:r>
+    </w:p>
+    <w:p>
+      <w:pPr>
+        <w:pStyle w:val="ListParagraph"/>
+        <w:numPr>
+          <w:ilvl w:val="0"/>
+          <w:numId w:val="6"/>
+        </w:numPr>
+      </w:pPr>
+      <w:r>
+        <w:t xml:space="preserve">Fecha inauguración </w:t>
+      </w:r>
+      <w:r>
+        <w:rPr>
+          <w:i/>
+          <w:iCs/>
+        </w:rPr>
+        <w:t>(fecha de tipo DD/MM/YYYY)</w:t>
+      </w:r>
+    </w:p>
+    <w:p>
+      <w:pPr>
+        <w:pStyle w:val="ListParagraph"/>
+        <w:numPr>
+          <w:ilvl w:val="0"/>
+          <w:numId w:val="6"/>
+        </w:numPr>
+      </w:pPr>
+      <w:r>
+        <w:t>Estado ocupación</w:t>
+      </w:r>
+      <w:r>
+        <w:rPr>
+          <w:i/>
+          <w:iCs/>
+        </w:rPr>
+        <w:t xml:space="preserve"> (texto en (“programada”, “</w:t>
+      </w:r>
+      <w:r>
+        <w:rPr>
+          <w:i/>
+          <w:iCs/>
+        </w:rPr>
+        <w:t>libre</w:t>
+      </w:r>
+      <w:r>
+        <w:rPr>
+          <w:i/>
+          <w:iCs/>
+        </w:rPr>
+        <w:t>”, “</w:t>
+      </w:r>
+      <w:r>
+        <w:rPr>
+          <w:i/>
+          <w:iCs/>
+        </w:rPr>
+        <w:t>ocupada</w:t>
+      </w:r>
+      <w:r>
+        <w:rPr>
+          <w:i/>
+          <w:iCs/>
+        </w:rPr>
+        <w:t xml:space="preserve"> “) )</w:t>
+      </w:r>
+    </w:p>
+    <w:p>
+      <w:r>
+        <w:t>Relaciones de Sala:</w:t>
+      </w:r>
+    </w:p>
+    <w:p>
+      <w:pPr>
+        <w:pStyle w:val="ListParagraph"/>
+        <w:numPr>
+          <w:ilvl w:val="0"/>
+          <w:numId w:val="6"/>
+        </w:numPr>
+        <w:rPr>
+          <w:b/>
+          <w:bCs/>
+        </w:rPr>
+      </w:pPr>
+      <w:r>
+        <w:t xml:space="preserve">Consulta </w:t>
+      </w:r>
+      <w:r>
+        <w:rPr>
+          <w:b/>
+          <w:bCs/>
+        </w:rPr>
+        <w:t>N</w:t>
+      </w:r>
+      <w:r>
+        <w:t xml:space="preserve"> –(asignación)– </w:t>
+      </w:r>
+      <w:r>
+        <w:rPr>
+          <w:b/>
+          <w:bCs/>
+        </w:rPr>
+        <w:t>1</w:t>
+      </w:r>
+      <w:r>
+        <w:t xml:space="preserve"> </w:t>
+      </w:r>
+      <w:r>
+        <w:rPr>
+          <w:b/>
+          <w:bCs/>
         </w:rPr>
         <w:t>Sala</w:t>
       </w:r>
-      <w:proofErr w:type="spellEnd"/>
       <w:r>
         <w:t xml:space="preserve"> </w:t>
       </w:r>
       <w:r>
-        <w:t xml:space="preserve">(clave parcial) </w:t>
-      </w:r>
-      <w:r>
-        <w:rPr>
-          <w:i/>
-          <w:iCs/>
-        </w:rPr>
-        <w:t>(número entero de 6 d</w:t>
-      </w:r>
-      <w:r>
-        <w:rPr>
-          <w:i/>
-          <w:iCs/>
-        </w:rPr>
-        <w:t>í</w:t>
-      </w:r>
-      <w:r>
-        <w:rPr>
-          <w:i/>
-          <w:iCs/>
-        </w:rPr>
-        <w:t>gitos)</w:t>
+        <w:rPr>
+          <w:b/>
+          <w:bCs/>
+        </w:rPr>
+        <w:t xml:space="preserve">1 </w:t>
+      </w:r>
+      <w:r>
+        <w:t xml:space="preserve">–(asignación)– </w:t>
+      </w:r>
+      <w:r>
+        <w:rPr>
+          <w:b/>
+          <w:bCs/>
+        </w:rPr>
+        <w:t>1</w:t>
+      </w:r>
+      <w:r>
+        <w:t xml:space="preserve"> </w:t>
+      </w:r>
+      <w:r>
+        <w:t>Administrador</w:t>
+      </w:r>
+      <w:r>
+        <w:t xml:space="preserve"> </w:t>
+      </w:r>
+      <w:r>
+        <w:rPr>
+          <w:b/>
+          <w:bCs/>
+        </w:rPr>
+        <w:t>[N:1:1]</w:t>
       </w:r>
     </w:p>
     <w:p>
@@ -3401,190 +3502,7 @@
         </w:numPr>
       </w:pPr>
       <w:r>
-        <w:t xml:space="preserve">Fecha inauguración </w:t>
-      </w:r>
-      <w:r>
-        <w:rPr>
-          <w:i/>
-          <w:iCs/>
-        </w:rPr>
-        <w:t>(fecha de tipo DD/MM/YYYY)</w:t>
-      </w:r>
-    </w:p>
-    <w:p>
-      <w:pPr>
-        <w:pStyle w:val="ListParagraph"/>
-        <w:numPr>
-          <w:ilvl w:val="0"/>
-          <w:numId w:val="6"/>
-        </w:numPr>
-      </w:pPr>
-      <w:r>
-        <w:t>Estado ocupación</w:t>
-      </w:r>
-      <w:r>
-        <w:rPr>
-          <w:i/>
-          <w:iCs/>
-        </w:rPr>
-        <w:t xml:space="preserve"> (texto en (“programada”, “</w:t>
-      </w:r>
-      <w:r>
-        <w:rPr>
-          <w:i/>
-          <w:iCs/>
-        </w:rPr>
-        <w:t>libre</w:t>
-      </w:r>
-      <w:r>
-        <w:rPr>
-          <w:i/>
-          <w:iCs/>
-        </w:rPr>
-        <w:t>”, “</w:t>
-      </w:r>
-      <w:r>
-        <w:rPr>
-          <w:i/>
-          <w:iCs/>
-        </w:rPr>
-        <w:t>ocupada</w:t>
-      </w:r>
-      <w:r>
-        <w:rPr>
-          <w:i/>
-          <w:iCs/>
-        </w:rPr>
-        <w:t xml:space="preserve"> “</w:t>
-      </w:r>
-      <w:proofErr w:type="gramStart"/>
-      <w:r>
-        <w:rPr>
-          <w:i/>
-          <w:iCs/>
-        </w:rPr>
-        <w:t>) )</w:t>
-      </w:r>
-      <w:proofErr w:type="gramEnd"/>
-    </w:p>
-    <w:p>
-      <w:r>
-        <w:t>Relaciones de Sala:</w:t>
-      </w:r>
-    </w:p>
-    <w:p>
-      <w:pPr>
-        <w:pStyle w:val="ListParagraph"/>
-        <w:numPr>
-          <w:ilvl w:val="0"/>
-          <w:numId w:val="6"/>
-        </w:numPr>
-        <w:rPr>
-          <w:b/>
-          <w:bCs/>
-        </w:rPr>
-      </w:pPr>
-      <w:r>
-        <w:t xml:space="preserve">Consulta </w:t>
-      </w:r>
-      <w:r>
-        <w:rPr>
-          <w:b/>
-          <w:bCs/>
-        </w:rPr>
-        <w:t>N</w:t>
-      </w:r>
-      <w:r>
-        <w:t xml:space="preserve"> –(asignación)– </w:t>
-      </w:r>
-      <w:r>
-        <w:rPr>
-          <w:b/>
-          <w:bCs/>
-        </w:rPr>
-        <w:t>1</w:t>
-      </w:r>
-      <w:r>
-        <w:t xml:space="preserve"> </w:t>
-      </w:r>
-      <w:r>
-        <w:rPr>
-          <w:b/>
-          <w:bCs/>
-        </w:rPr>
-        <w:t>Sala</w:t>
-      </w:r>
-      <w:r>
-        <w:t xml:space="preserve"> </w:t>
-      </w:r>
-      <w:r>
-        <w:rPr>
-          <w:b/>
-          <w:bCs/>
-        </w:rPr>
-        <w:t xml:space="preserve">1 </w:t>
-      </w:r>
-      <w:r>
-        <w:t xml:space="preserve">–(asignación)– </w:t>
-      </w:r>
-      <w:r>
-        <w:rPr>
-          <w:b/>
-          <w:bCs/>
-        </w:rPr>
-        <w:t>1</w:t>
-      </w:r>
-      <w:r>
-        <w:t xml:space="preserve"> </w:t>
-      </w:r>
-      <w:r>
-        <w:t>Administrador</w:t>
-      </w:r>
-      <w:r>
-        <w:t xml:space="preserve"> </w:t>
-      </w:r>
-      <w:r>
-        <w:rPr>
-          <w:b/>
-          <w:bCs/>
-        </w:rPr>
-        <w:t>[</w:t>
-      </w:r>
-      <w:proofErr w:type="gramStart"/>
-      <w:r>
-        <w:rPr>
-          <w:b/>
-          <w:bCs/>
-        </w:rPr>
-        <w:t>N:1:1</w:t>
-      </w:r>
-      <w:proofErr w:type="gramEnd"/>
-      <w:r>
-        <w:rPr>
-          <w:b/>
-          <w:bCs/>
-        </w:rPr>
-        <w:t>]</w:t>
-      </w:r>
-    </w:p>
-    <w:p>
-      <w:pPr>
-        <w:pStyle w:val="ListParagraph"/>
-        <w:numPr>
-          <w:ilvl w:val="0"/>
-          <w:numId w:val="6"/>
-        </w:numPr>
-      </w:pPr>
-      <w:r>
-        <w:t>Sección (</w:t>
-      </w:r>
-      <w:proofErr w:type="gramStart"/>
-      <w:r>
-        <w:t>0,n</w:t>
-      </w:r>
-      <w:proofErr w:type="gramEnd"/>
-      <w:r>
-        <w:t xml:space="preserve">) –(pertenece a)– (1,1) </w:t>
+        <w:t xml:space="preserve">Sección (0,n) –(pertenece a)– (1,1) </w:t>
       </w:r>
       <w:r>
         <w:rPr>
@@ -3808,15 +3726,7 @@
         <w:t>Sala de hospitalización</w:t>
       </w:r>
       <w:r>
-        <w:t xml:space="preserve"> (</w:t>
-      </w:r>
-      <w:proofErr w:type="gramStart"/>
-      <w:r>
-        <w:t>1,n</w:t>
-      </w:r>
-      <w:proofErr w:type="gramEnd"/>
-      <w:r>
-        <w:t>) –(monitorizada por)– (0,n) Veterinario</w:t>
+        <w:t xml:space="preserve"> (1,n) –(monitorizada por)– (0,n) Veterinario</w:t>
       </w:r>
       <w:r>
         <w:t xml:space="preserve"> </w:t>
@@ -3863,15 +3773,7 @@
         <w:t xml:space="preserve">Sala virtual </w:t>
       </w:r>
       <w:r>
-        <w:t>(</w:t>
-      </w:r>
-      <w:proofErr w:type="gramStart"/>
-      <w:r>
-        <w:t>1,n</w:t>
-      </w:r>
-      <w:proofErr w:type="gramEnd"/>
-      <w:r>
-        <w:t>) –(es utilizada por)– (0,n) Veterinario</w:t>
+        <w:t>(1,n) –(es utilizada por)– (0,n) Veterinario</w:t>
       </w:r>
       <w:r>
         <w:t xml:space="preserve"> </w:t>
@@ -3984,15 +3886,7 @@
         <w:t xml:space="preserve"> </w:t>
       </w:r>
       <w:r>
-        <w:t>(</w:t>
-      </w:r>
-      <w:proofErr w:type="gramStart"/>
-      <w:r>
-        <w:t>1,n</w:t>
-      </w:r>
-      <w:proofErr w:type="gramEnd"/>
-      <w:r>
-        <w:t>) –(es operada por)– (0,n) Empleado</w:t>
+        <w:t>(1,n) –(es operada por)– (0,n) Empleado</w:t>
       </w:r>
       <w:r>
         <w:t xml:space="preserve"> </w:t>
@@ -4102,45 +3996,51 @@
         <w:rPr>
           <w:u w:val="single"/>
         </w:rPr>
-        <w:t>id</w:t>
-      </w:r>
+        <w:t>idEmpleado</w:t>
+      </w:r>
+      <w:proofErr w:type="spellEnd"/>
+      <w:r>
+        <w:t xml:space="preserve"> </w:t>
+      </w:r>
+      <w:r>
+        <w:t xml:space="preserve">(clave </w:t>
+      </w:r>
+      <w:r>
+        <w:t>primaria</w:t>
+      </w:r>
+      <w:r>
+        <w:t xml:space="preserve">) </w:t>
+      </w:r>
+      <w:r>
+        <w:rPr>
+          <w:i/>
+          <w:iCs/>
+        </w:rPr>
+        <w:t>(número entero de 6 dígitos)</w:t>
+      </w:r>
+    </w:p>
+    <w:p>
+      <w:pPr>
+        <w:pStyle w:val="ListParagraph"/>
+        <w:numPr>
+          <w:ilvl w:val="0"/>
+          <w:numId w:val="6"/>
+        </w:numPr>
+      </w:pPr>
       <w:r>
         <w:rPr>
           <w:u w:val="single"/>
         </w:rPr>
-        <w:t>Empleado</w:t>
-      </w:r>
-      <w:proofErr w:type="spellEnd"/>
-      <w:r>
-        <w:t xml:space="preserve"> </w:t>
-      </w:r>
-      <w:r>
-        <w:t xml:space="preserve">(clave candidata) </w:t>
-      </w:r>
-      <w:r>
-        <w:rPr>
-          <w:i/>
-          <w:iCs/>
-        </w:rPr>
-        <w:t>(número entero de 6 dígitos)</w:t>
-      </w:r>
-    </w:p>
-    <w:p>
-      <w:pPr>
-        <w:pStyle w:val="ListParagraph"/>
-        <w:numPr>
-          <w:ilvl w:val="0"/>
-          <w:numId w:val="6"/>
-        </w:numPr>
-      </w:pPr>
-      <w:r>
-        <w:rPr>
-          <w:u w:val="single"/>
-        </w:rPr>
         <w:t>DNI</w:t>
       </w:r>
       <w:r>
-        <w:t xml:space="preserve"> (clave candidata) </w:t>
+        <w:t xml:space="preserve"> (clave</w:t>
+      </w:r>
+      <w:r>
+        <w:t xml:space="preserve"> alternativa</w:t>
+      </w:r>
+      <w:r>
+        <w:t xml:space="preserve">) </w:t>
       </w:r>
       <w:r>
         <w:rPr>
@@ -4555,15 +4455,7 @@
         </w:numPr>
       </w:pPr>
       <w:r>
-        <w:t>Sala de cirugía (</w:t>
-      </w:r>
-      <w:proofErr w:type="gramStart"/>
-      <w:r>
-        <w:t>1,n</w:t>
-      </w:r>
-      <w:proofErr w:type="gramEnd"/>
-      <w:r>
-        <w:t xml:space="preserve">) –(es operada por)– (0,n) </w:t>
+        <w:t xml:space="preserve">Sala de cirugía (1,n) –(es operada por)– (0,n) </w:t>
       </w:r>
       <w:r>
         <w:rPr>
@@ -4652,15 +4544,7 @@
         </w:rPr>
       </w:pPr>
       <w:r>
-        <w:t>Cita (1,1) –(es registrada por)– (</w:t>
-      </w:r>
-      <w:proofErr w:type="gramStart"/>
-      <w:r>
-        <w:t>0,n</w:t>
-      </w:r>
-      <w:proofErr w:type="gramEnd"/>
-      <w:r>
-        <w:t xml:space="preserve">) </w:t>
+        <w:t xml:space="preserve">Cita (1,1) –(es registrada por)– (0,n) </w:t>
       </w:r>
       <w:r>
         <w:rPr>
@@ -4737,23 +4621,7 @@
           <w:b/>
           <w:bCs/>
         </w:rPr>
-        <w:t xml:space="preserve"> [</w:t>
-      </w:r>
-      <w:proofErr w:type="gramStart"/>
-      <w:r>
-        <w:rPr>
-          <w:b/>
-          <w:bCs/>
-        </w:rPr>
-        <w:t>N:1:1</w:t>
-      </w:r>
-      <w:proofErr w:type="gramEnd"/>
-      <w:r>
-        <w:rPr>
-          <w:b/>
-          <w:bCs/>
-        </w:rPr>
-        <w:t>]</w:t>
+        <w:t xml:space="preserve"> [N:1:1]</w:t>
       </w:r>
     </w:p>
     <w:p>
@@ -7448,6 +7316,118 @@
     </w:lvl>
   </w:abstractNum>
   <w:abstractNum w:abstractNumId="5" w15:restartNumberingAfterBreak="0">
+    <w:nsid w:val="62260F0A"/>
+    <w:multiLevelType w:val="hybridMultilevel"/>
+    <w:tmpl w:val="4C360DA4"/>
+    <w:lvl w:ilvl="0" w:tplc="E56858E8">
+      <w:numFmt w:val="bullet"/>
+      <w:lvlText w:val=""/>
+      <w:lvlJc w:val="left"/>
+      <w:pPr>
+        <w:ind w:left="720" w:hanging="360"/>
+      </w:pPr>
+      <w:rPr>
+        <w:rFonts w:ascii="Symbol" w:eastAsiaTheme="minorHAnsi" w:hAnsi="Symbol" w:cstheme="minorBidi" w:hint="default"/>
+      </w:rPr>
+    </w:lvl>
+    <w:lvl w:ilvl="1" w:tplc="2C0A0003" w:tentative="1">
+      <w:start w:val="1"/>
+      <w:numFmt w:val="bullet"/>
+      <w:lvlText w:val="o"/>
+      <w:lvlJc w:val="left"/>
+      <w:pPr>
+        <w:ind w:left="1440" w:hanging="360"/>
+      </w:pPr>
+      <w:rPr>
+        <w:rFonts w:ascii="Courier New" w:hAnsi="Courier New" w:cs="Courier New" w:hint="default"/>
+      </w:rPr>
+    </w:lvl>
+    <w:lvl w:ilvl="2" w:tplc="2C0A0005" w:tentative="1">
+      <w:start w:val="1"/>
+      <w:numFmt w:val="bullet"/>
+      <w:lvlText w:val=""/>
+      <w:lvlJc w:val="left"/>
+      <w:pPr>
+        <w:ind w:left="2160" w:hanging="360"/>
+      </w:pPr>
+      <w:rPr>
+        <w:rFonts w:ascii="Wingdings" w:hAnsi="Wingdings" w:hint="default"/>
+      </w:rPr>
+    </w:lvl>
+    <w:lvl w:ilvl="3" w:tplc="2C0A0001" w:tentative="1">
+      <w:start w:val="1"/>
+      <w:numFmt w:val="bullet"/>
+      <w:lvlText w:val=""/>
+      <w:lvlJc w:val="left"/>
+      <w:pPr>
+        <w:ind w:left="2880" w:hanging="360"/>
+      </w:pPr>
+      <w:rPr>
+        <w:rFonts w:ascii="Symbol" w:hAnsi="Symbol" w:hint="default"/>
+      </w:rPr>
+    </w:lvl>
+    <w:lvl w:ilvl="4" w:tplc="2C0A0003" w:tentative="1">
+      <w:start w:val="1"/>
+      <w:numFmt w:val="bullet"/>
+      <w:lvlText w:val="o"/>
+      <w:lvlJc w:val="left"/>
+      <w:pPr>
+        <w:ind w:left="3600" w:hanging="360"/>
+      </w:pPr>
+      <w:rPr>
+        <w:rFonts w:ascii="Courier New" w:hAnsi="Courier New" w:cs="Courier New" w:hint="default"/>
+      </w:rPr>
+    </w:lvl>
+    <w:lvl w:ilvl="5" w:tplc="2C0A0005" w:tentative="1">
+      <w:start w:val="1"/>
+      <w:numFmt w:val="bullet"/>
+      <w:lvlText w:val=""/>
+      <w:lvlJc w:val="left"/>
+      <w:pPr>
+        <w:ind w:left="4320" w:hanging="360"/>
+      </w:pPr>
+      <w:rPr>
+        <w:rFonts w:ascii="Wingdings" w:hAnsi="Wingdings" w:hint="default"/>
+      </w:rPr>
+    </w:lvl>
+    <w:lvl w:ilvl="6" w:tplc="2C0A0001" w:tentative="1">
+      <w:start w:val="1"/>
+      <w:numFmt w:val="bullet"/>
+      <w:lvlText w:val=""/>
+      <w:lvlJc w:val="left"/>
+      <w:pPr>
+        <w:ind w:left="5040" w:hanging="360"/>
+      </w:pPr>
+      <w:rPr>
+        <w:rFonts w:ascii="Symbol" w:hAnsi="Symbol" w:hint="default"/>
+      </w:rPr>
+    </w:lvl>
+    <w:lvl w:ilvl="7" w:tplc="2C0A0003" w:tentative="1">
+      <w:start w:val="1"/>
+      <w:numFmt w:val="bullet"/>
+      <w:lvlText w:val="o"/>
+      <w:lvlJc w:val="left"/>
+      <w:pPr>
+        <w:ind w:left="5760" w:hanging="360"/>
+      </w:pPr>
+      <w:rPr>
+        <w:rFonts w:ascii="Courier New" w:hAnsi="Courier New" w:cs="Courier New" w:hint="default"/>
+      </w:rPr>
+    </w:lvl>
+    <w:lvl w:ilvl="8" w:tplc="2C0A0005" w:tentative="1">
+      <w:start w:val="1"/>
+      <w:numFmt w:val="bullet"/>
+      <w:lvlText w:val=""/>
+      <w:lvlJc w:val="left"/>
+      <w:pPr>
+        <w:ind w:left="6480" w:hanging="360"/>
+      </w:pPr>
+      <w:rPr>
+        <w:rFonts w:ascii="Wingdings" w:hAnsi="Wingdings" w:hint="default"/>
+      </w:rPr>
+    </w:lvl>
+  </w:abstractNum>
+  <w:abstractNum w:abstractNumId="6" w15:restartNumberingAfterBreak="0">
     <w:nsid w:val="7AC47AFC"/>
     <w:multiLevelType w:val="multilevel"/>
     <w:tmpl w:val="E3D02C80"/>
@@ -7567,7 +7547,7 @@
     <w:abstractNumId w:val="0"/>
   </w:num>
   <w:num w:numId="3" w16cid:durableId="1332562993">
-    <w:abstractNumId w:val="5"/>
+    <w:abstractNumId w:val="6"/>
   </w:num>
   <w:num w:numId="4" w16cid:durableId="1140876791">
     <w:abstractNumId w:val="1"/>
@@ -7577,6 +7557,9 @@
   </w:num>
   <w:num w:numId="6" w16cid:durableId="1791439744">
     <w:abstractNumId w:val="3"/>
+  </w:num>
+  <w:num w:numId="7" w16cid:durableId="232088602">
+    <w:abstractNumId w:val="5"/>
   </w:num>
 </w:numbering>
 </file>

</xml_diff>